<commit_message>
full run with revamped error and alpha
generally good, some room for improvement in juvenile fits and some trave plots. loosen up error estimation i think
</commit_message>
<xml_diff>
--- a/writing/Sullaway_etal_AYK_V5.docx
+++ b/writing/Sullaway_etal_AYK_V5.docx
@@ -1296,13 +1296,13 @@
         <w:t xml:space="preserve">. </w:t>
       </w:r>
       <w:r>
-        <w:t>Many</w:t>
-      </w:r>
-      <w:r>
-        <w:t xml:space="preserve"> previous studies </w:t>
-      </w:r>
-      <w:r>
-        <w:t>or hypotheses presented focus on</w:t>
+        <w:t>P</w:t>
+      </w:r>
+      <w:r>
+        <w:t xml:space="preserve">revious studies </w:t>
+      </w:r>
+      <w:r>
+        <w:t>focus on</w:t>
       </w:r>
       <w:r>
         <w:t xml:space="preserve"> understanding </w:t>
@@ -1353,11 +1353,7 @@
         <w:t xml:space="preserve"> salmon </w:t>
       </w:r>
       <w:r>
-        <w:t xml:space="preserve">population </w:t>
-      </w:r>
-      <w:commentRangeStart w:id="2"/>
-      <w:r>
-        <w:t>dynamics</w:t>
+        <w:t>population dynamics</w:t>
       </w:r>
       <w:r>
         <w:t xml:space="preserve"> </w:t>
@@ -1382,13 +1378,6 @@
       </w:r>
       <w:r>
         <w:t>.</w:t>
-      </w:r>
-      <w:commentRangeEnd w:id="2"/>
-      <w:r>
-        <w:rPr>
-          <w:rStyle w:val="CommentReference"/>
-        </w:rPr>
-        <w:commentReference w:id="2"/>
       </w:r>
     </w:p>
     <w:p>
@@ -2194,7 +2183,6 @@
           </w:rPr>
           <m:t xml:space="preserve">= </m:t>
         </m:r>
-        <w:commentRangeStart w:id="3"/>
         <m:f>
           <m:fPr>
             <m:ctrlPr>
@@ -2370,17 +2358,7 @@
         </m:f>
       </m:oMath>
       <w:r>
-        <w:t xml:space="preserve">        </w:t>
-      </w:r>
-      <w:commentRangeEnd w:id="3"/>
-      <w:r>
-        <w:rPr>
-          <w:rStyle w:val="CommentReference"/>
-        </w:rPr>
-        <w:commentReference w:id="3"/>
-      </w:r>
-      <w:r>
-        <w:t>Eq. 4.2</w:t>
+        <w:t xml:space="preserve">        Eq. 4.2</w:t>
       </w:r>
     </w:p>
     <w:p>
@@ -5183,15 +5161,41 @@
         <w:t xml:space="preserve">assumed to follow a Ricker function which includes parameters for the log of the maximum recruitment per spawner without density dependence, </w:t>
       </w:r>
       <m:oMath>
-        <m:r>
-          <w:rPr>
-            <w:rFonts w:ascii="Cambria Math" w:hAnsi="Cambria Math"/>
-          </w:rPr>
-          <m:t>α</m:t>
-        </m:r>
+        <m:sSub>
+          <m:sSubPr>
+            <m:ctrlPr>
+              <w:rPr>
+                <w:rFonts w:ascii="Cambria Math" w:hAnsi="Cambria Math"/>
+                <w:i/>
+              </w:rPr>
+            </m:ctrlPr>
+          </m:sSubPr>
+          <m:e>
+            <m:r>
+              <w:rPr>
+                <w:rFonts w:ascii="Cambria Math" w:hAnsi="Cambria Math"/>
+              </w:rPr>
+              <m:t>α</m:t>
+            </m:r>
+          </m:e>
+          <m:sub>
+            <m:r>
+              <w:rPr>
+                <w:rFonts w:ascii="Cambria Math" w:hAnsi="Cambria Math"/>
+              </w:rPr>
+              <m:t>a</m:t>
+            </m:r>
+          </m:sub>
+        </m:sSub>
       </m:oMath>
       <w:r>
-        <w:t xml:space="preserve">, and the strength of density dependence, </w:t>
+        <w:t xml:space="preserve">, </w:t>
+      </w:r>
+      <w:r>
+        <w:t xml:space="preserve">for each age class </w:t>
+      </w:r>
+      <w:r>
+        <w:t xml:space="preserve">and the strength of density dependence, </w:t>
       </w:r>
       <m:oMath>
         <m:r>
@@ -5294,7 +5298,6 @@
         <w:ind w:firstLine="720"/>
       </w:pPr>
     </w:p>
-    <w:commentRangeStart w:id="4"/>
     <w:p>
       <w:pPr>
         <w:pStyle w:val="NormalWeb"/>
@@ -5391,11 +5394,37 @@
                 </m:ctrlPr>
               </m:dPr>
               <m:e>
+                <m:sSub>
+                  <m:sSubPr>
+                    <m:ctrlPr>
+                      <w:rPr>
+                        <w:rFonts w:ascii="Cambria Math" w:hAnsi="Cambria Math"/>
+                        <w:i/>
+                      </w:rPr>
+                    </m:ctrlPr>
+                  </m:sSubPr>
+                  <m:e>
+                    <m:r>
+                      <w:rPr>
+                        <w:rFonts w:ascii="Cambria Math" w:hAnsi="Cambria Math"/>
+                      </w:rPr>
+                      <m:t>α</m:t>
+                    </m:r>
+                  </m:e>
+                  <m:sub>
+                    <m:r>
+                      <w:rPr>
+                        <w:rFonts w:ascii="Cambria Math" w:hAnsi="Cambria Math"/>
+                      </w:rPr>
+                      <m:t>a</m:t>
+                    </m:r>
+                  </m:sub>
+                </m:sSub>
                 <m:r>
                   <w:rPr>
                     <w:rFonts w:ascii="Cambria Math" w:hAnsi="Cambria Math"/>
                   </w:rPr>
-                  <m:t>α-β</m:t>
+                  <m:t>-β</m:t>
                 </m:r>
                 <m:sSub>
                   <m:sSubPr>
@@ -5440,13 +5469,6 @@
       </w:r>
       <w:r>
         <w:t>0</w:t>
-      </w:r>
-      <w:commentRangeEnd w:id="4"/>
-      <w:r>
-        <w:rPr>
-          <w:rStyle w:val="CommentReference"/>
-        </w:rPr>
-        <w:commentReference w:id="4"/>
       </w:r>
     </w:p>
     <w:p>
@@ -5638,7 +5660,7 @@
       <w:pPr>
         <w:ind w:left="2160" w:firstLine="720"/>
         <w:rPr>
-          <w:ins w:id="5" w:author="Curry Cunningham" w:date="2025-03-10T17:16:00Z" w16du:dateUtc="2025-03-11T01:16:00Z"/>
+          <w:ins w:id="2" w:author="Curry Cunningham" w:date="2025-03-10T17:16:00Z" w16du:dateUtc="2025-03-11T01:16:00Z"/>
         </w:rPr>
       </w:pPr>
     </w:p>
@@ -5691,16 +5713,7 @@
         <w:t xml:space="preserve">conducted by </w:t>
       </w:r>
       <w:r>
-        <w:t xml:space="preserve">the Alaska Department of Fish and </w:t>
-      </w:r>
-      <w:r>
-        <w:t xml:space="preserve">Game </w:t>
-      </w:r>
-      <w:r>
-        <w:t xml:space="preserve">(ADF&amp;G) </w:t>
-      </w:r>
-      <w:r>
-        <w:t xml:space="preserve">and </w:t>
+        <w:t xml:space="preserve">the Alaska Department of Fish and Game (ADF&amp;G) and </w:t>
       </w:r>
       <w:r>
         <w:t xml:space="preserve">NOAA National Marine Fisheries Service </w:t>
@@ -5736,10 +5749,7 @@
         <w:t xml:space="preserve">and is informed by data collected through the extensive efforts of ADF&amp;G </w:t>
       </w:r>
       <w:r>
-        <w:t xml:space="preserve">and </w:t>
-      </w:r>
-      <w:r>
-        <w:t xml:space="preserve">Department of Fisheries and Oceans Canada (DFO) </w:t>
+        <w:t xml:space="preserve">and Department of Fisheries and Oceans Canada (DFO) </w:t>
       </w:r>
       <w:r>
         <w:t>monitoring and assessment programs</w:t>
@@ -5820,13 +5830,7 @@
         <w:t xml:space="preserve">. </w:t>
       </w:r>
       <w:r>
-        <w:t>Models were fit to data for each population separately, with four chains run for 12,000 iterations</w:t>
-      </w:r>
-      <w:r>
-        <w:t xml:space="preserve"> and a 50% burn in rate, resulting in 6,000 saved iterations with a thinning rate of 1/10</w:t>
-      </w:r>
-      <w:r>
-        <w:t>.</w:t>
+        <w:t>Models were fit to data for each population separately, with four chains run for 12,000 iterations and a 50% burn in rate, resulting in 6,000 saved iterations with a thinning rate of 1/10.</w:t>
       </w:r>
       <w:r>
         <w:t xml:space="preserve"> </w:t>
@@ -6278,16 +6282,7 @@
         <w:t xml:space="preserve"> salmon </w:t>
       </w:r>
       <w:r>
-        <w:t>(</w:t>
-      </w:r>
-      <w:r>
-        <w:t>Cunningham et al., personal communication</w:t>
-      </w:r>
-      <w:r>
-        <w:t xml:space="preserve"> 2025</w:t>
-      </w:r>
-      <w:r>
-        <w:t>).</w:t>
+        <w:t>(Cunningham et al., personal communication 2025).</w:t>
       </w:r>
     </w:p>
     <w:p>
@@ -6473,27 +6468,218 @@
       </w:r>
       <w:proofErr w:type="spellStart"/>
       <w:r>
+        <w:rPr>
+          <w:i/>
+          <w:iCs/>
+        </w:rPr>
         <w:t>J</w:t>
       </w:r>
       <w:r>
         <w:rPr>
+          <w:i/>
+          <w:iCs/>
           <w:vertAlign w:val="subscript"/>
         </w:rPr>
         <w:t>t</w:t>
       </w:r>
       <w:proofErr w:type="spellEnd"/>
       <w:r>
+        <w:rPr>
+          <w:i/>
+          <w:iCs/>
+          <w:vertAlign w:val="subscript"/>
+        </w:rPr>
         <w:t>,</w:t>
       </w:r>
       <w:r>
-        <w:t xml:space="preserve"> ranging from brood years 2002 to 2022. Observation error was assumed </w:t>
-      </w:r>
-      <w:r>
-        <w:t>to be</w:t>
-      </w:r>
-      <w:r>
-        <w:t xml:space="preserve"> log-normally distributed: </w:t>
-      </w:r>
+        <w:t xml:space="preserve"> ranging from brood years 2002 to 2022. </w:t>
+      </w:r>
+      <w:r>
+        <w:t xml:space="preserve">To incorporate </w:t>
+      </w:r>
+      <w:r>
+        <w:t xml:space="preserve">known </w:t>
+      </w:r>
+      <w:r>
+        <w:t xml:space="preserve">error in </w:t>
+      </w:r>
+      <w:r>
+        <w:t>juvenile</w:t>
+      </w:r>
+      <w:r>
+        <w:t xml:space="preserve"> abundance from the </w:t>
+      </w:r>
+      <w:r>
+        <w:t>Bering Sea survey index</w:t>
+      </w:r>
+      <w:r>
+        <w:t xml:space="preserve"> to the total observation error</w:t>
+      </w:r>
+      <w:r>
+        <w:t xml:space="preserve">, </w:t>
+      </w:r>
+      <m:oMath>
+        <m:sSub>
+          <m:sSubPr>
+            <m:ctrlPr>
+              <w:rPr>
+                <w:rFonts w:ascii="Cambria Math" w:hAnsi="Cambria Math"/>
+              </w:rPr>
+            </m:ctrlPr>
+          </m:sSubPr>
+          <m:e>
+            <m:r>
+              <m:rPr>
+                <m:sty m:val="p"/>
+              </m:rPr>
+              <w:rPr>
+                <w:rFonts w:ascii="Cambria Math" w:hAnsi="Cambria Math"/>
+              </w:rPr>
+              <m:t>N</m:t>
+            </m:r>
+          </m:e>
+          <m:sub>
+            <m:r>
+              <m:rPr>
+                <m:sty m:val="p"/>
+              </m:rPr>
+              <w:rPr>
+                <w:rFonts w:ascii="Cambria Math" w:hAnsi="Cambria Math"/>
+                <w:vertAlign w:val="subscript"/>
+              </w:rPr>
+              <m:t xml:space="preserve">t,s=j </m:t>
+            </m:r>
+          </m:sub>
+        </m:sSub>
+      </m:oMath>
+      <w:r>
+        <w:t>was</w:t>
+      </w:r>
+      <w:r>
+        <w:t xml:space="preserve"> </w:t>
+      </w:r>
+      <w:r>
+        <w:t>estimated</w:t>
+      </w:r>
+      <w:r>
+        <w:t xml:space="preserve"> </w:t>
+      </w:r>
+      <w:r>
+        <w:t>using</w:t>
+      </w:r>
+      <w:r>
+        <w:t xml:space="preserve"> </w:t>
+      </w:r>
+      <w:r>
+        <w:t xml:space="preserve">the time varying SD from the </w:t>
+      </w:r>
+      <w:r>
+        <w:t>Bering Sea</w:t>
+      </w:r>
+      <w:r>
+        <w:t xml:space="preserve"> survey index</w:t>
+      </w:r>
+      <w:r>
+        <w:t xml:space="preserve"> </w:t>
+      </w:r>
+      <w:r>
+        <w:t>an</w:t>
+      </w:r>
+      <w:r>
+        <w:t>d</w:t>
+      </w:r>
+      <w:r>
+        <w:t xml:space="preserve"> </w:t>
+      </w:r>
+      <w:r>
+        <w:t>informative</w:t>
+      </w:r>
+      <w:r>
+        <w:t xml:space="preserve"> </w:t>
+      </w:r>
+      <w:r>
+        <w:t>prior</w:t>
+      </w:r>
+      <w:r>
+        <w:t xml:space="preserve"> </w:t>
+      </w:r>
+      <w:r>
+        <w:t xml:space="preserve">(Table </w:t>
+      </w:r>
+      <w:r>
+        <w:t>2</w:t>
+      </w:r>
+      <w:r>
+        <w:t>)</w:t>
+      </w:r>
+      <w:r>
+        <w:t xml:space="preserve"> </w:t>
+      </w:r>
+      <w:r>
+        <w:t>based</w:t>
+      </w:r>
+      <w:r>
+        <w:t xml:space="preserve"> </w:t>
+      </w:r>
+      <w:r>
+        <w:t xml:space="preserve">on estimated error for </w:t>
+      </w:r>
+      <w:r>
+        <w:t>juvenile</w:t>
+      </w:r>
+      <w:r>
+        <w:t xml:space="preserve"> abundance, </w:t>
+      </w:r>
+      <m:oMath>
+        <m:sSub>
+          <m:sSubPr>
+            <m:ctrlPr>
+              <w:rPr>
+                <w:rFonts w:ascii="Cambria Math" w:hAnsi="Cambria Math"/>
+                <w:i/>
+              </w:rPr>
+            </m:ctrlPr>
+          </m:sSubPr>
+          <m:e>
+            <m:r>
+              <w:rPr>
+                <w:rFonts w:ascii="Cambria Math" w:hAnsi="Cambria Math"/>
+              </w:rPr>
+              <m:t>σ</m:t>
+            </m:r>
+          </m:e>
+          <m:sub>
+            <m:r>
+              <w:rPr>
+                <w:rFonts w:ascii="Cambria Math" w:hAnsi="Cambria Math"/>
+              </w:rPr>
+              <m:t>j</m:t>
+            </m:r>
+            <m:r>
+              <w:rPr>
+                <w:rFonts w:ascii="Cambria Math" w:hAnsi="Cambria Math"/>
+              </w:rPr>
+              <m:t>,</m:t>
+            </m:r>
+            <m:r>
+              <w:rPr>
+                <w:rFonts w:ascii="Cambria Math" w:hAnsi="Cambria Math"/>
+              </w:rPr>
+              <m:t>t</m:t>
+            </m:r>
+          </m:sub>
+        </m:sSub>
+      </m:oMath>
+      <w:r>
+        <w:t>.</w:t>
+      </w:r>
+    </w:p>
+    <w:p>
+      <w:pPr>
+        <w:pStyle w:val="NormalWeb"/>
+        <w:spacing w:before="0" w:beforeAutospacing="0" w:after="0" w:afterAutospacing="0"/>
+        <w:ind w:firstLine="360"/>
+      </w:pPr>
     </w:p>
     <w:p>
       <w:pPr>
@@ -6636,15 +6822,15 @@
           </w:rPr>
           <m:t xml:space="preserve">, </m:t>
         </m:r>
-        <m:sSubSup>
-          <m:sSubSupPr>
+        <m:sSub>
+          <m:sSubPr>
             <m:ctrlPr>
               <w:rPr>
                 <w:rFonts w:ascii="Cambria Math" w:hAnsi="Cambria Math"/>
                 <w:i/>
               </w:rPr>
             </m:ctrlPr>
-          </m:sSubSupPr>
+          </m:sSubPr>
           <m:e>
             <m:r>
               <w:rPr>
@@ -6658,18 +6844,16 @@
               <w:rPr>
                 <w:rFonts w:ascii="Cambria Math" w:hAnsi="Cambria Math"/>
               </w:rPr>
-              <m:t>j</m:t>
+              <m:t>j,</m:t>
+            </m:r>
+            <m:r>
+              <w:rPr>
+                <w:rFonts w:ascii="Cambria Math" w:hAnsi="Cambria Math"/>
+              </w:rPr>
+              <m:t>t</m:t>
             </m:r>
           </m:sub>
-          <m:sup>
-            <m:r>
-              <w:rPr>
-                <w:rFonts w:ascii="Cambria Math" w:hAnsi="Cambria Math"/>
-              </w:rPr>
-              <m:t>2</m:t>
-            </m:r>
-          </m:sup>
-        </m:sSubSup>
+        </m:sSub>
         <m:r>
           <w:rPr>
             <w:rFonts w:ascii="Cambria Math" w:hAnsi="Cambria Math"/>
@@ -6865,13 +7049,30 @@
         <w:t>abundance b</w:t>
       </w:r>
       <w:r>
-        <w:t>y calendar year and age (N</w:t>
+        <w:t>y calendar year and age (</w:t>
+      </w:r>
+      <w:proofErr w:type="spellStart"/>
+      <w:r>
+        <w:t>N</w:t>
       </w:r>
       <w:r>
         <w:rPr>
           <w:vertAlign w:val="subscript"/>
         </w:rPr>
-        <w:t>t+a+1,s=</w:t>
+        <w:t>y</w:t>
+      </w:r>
+      <w:r>
+        <w:rPr>
+          <w:vertAlign w:val="subscript"/>
+        </w:rPr>
+        <w:t>,s</w:t>
+      </w:r>
+      <w:proofErr w:type="spellEnd"/>
+      <w:r>
+        <w:rPr>
+          <w:vertAlign w:val="subscript"/>
+        </w:rPr>
+        <w:t>=</w:t>
       </w:r>
       <w:proofErr w:type="spellStart"/>
       <w:r>
@@ -6907,7 +7108,13 @@
               <w:rPr>
                 <w:rFonts w:ascii="Cambria Math" w:hAnsi="Cambria Math"/>
               </w:rPr>
-              <m:t>t+a+1,s=r,a</m:t>
+              <m:t>y</m:t>
+            </m:r>
+            <m:r>
+              <w:rPr>
+                <w:rFonts w:ascii="Cambria Math" w:hAnsi="Cambria Math"/>
+              </w:rPr>
+              <m:t>,s=r,a</m:t>
             </m:r>
           </m:sub>
         </m:sSub>
@@ -6950,7 +7157,13 @@
               <w:rPr>
                 <w:rFonts w:ascii="Cambria Math" w:hAnsi="Cambria Math"/>
               </w:rPr>
-              <m:t>t+a+1,s=r,a</m:t>
+              <m:t>y</m:t>
+            </m:r>
+            <m:r>
+              <w:rPr>
+                <w:rFonts w:ascii="Cambria Math" w:hAnsi="Cambria Math"/>
+              </w:rPr>
+              <m:t>,s=r,a</m:t>
             </m:r>
           </m:sub>
         </m:sSub>
@@ -6993,7 +7206,13 @@
               <w:rPr>
                 <w:rFonts w:ascii="Cambria Math" w:hAnsi="Cambria Math"/>
               </w:rPr>
-              <m:t>t+a+1,s=r,a</m:t>
+              <m:t>y</m:t>
+            </m:r>
+            <m:r>
+              <w:rPr>
+                <w:rFonts w:ascii="Cambria Math" w:hAnsi="Cambria Math"/>
+              </w:rPr>
+              <m:t>,s=r,a</m:t>
             </m:r>
           </m:sub>
         </m:sSub>
@@ -7044,7 +7263,13 @@
               <w:rPr>
                 <w:rFonts w:ascii="Cambria Math" w:hAnsi="Cambria Math"/>
               </w:rPr>
-              <m:t>t+a+1,s=r,a</m:t>
+              <m:t>y</m:t>
+            </m:r>
+            <m:r>
+              <w:rPr>
+                <w:rFonts w:ascii="Cambria Math" w:hAnsi="Cambria Math"/>
+              </w:rPr>
+              <m:t>,s=r,a</m:t>
             </m:r>
           </m:sub>
         </m:sSub>
@@ -7076,7 +7301,13 @@
               <w:rPr>
                 <w:rFonts w:ascii="Cambria Math" w:hAnsi="Cambria Math"/>
               </w:rPr>
-              <m:t>t+a+1,s=r,a</m:t>
+              <m:t>y</m:t>
+            </m:r>
+            <m:r>
+              <w:rPr>
+                <w:rFonts w:ascii="Cambria Math" w:hAnsi="Cambria Math"/>
+              </w:rPr>
+              <m:t>,s=r,a</m:t>
             </m:r>
           </m:sub>
         </m:sSub>
@@ -7127,24 +7358,137 @@
         <w:t>1</w:t>
       </w:r>
       <w:r>
-        <w:t xml:space="preserve"> and</w:t>
-      </w:r>
-      <w:r>
-        <w:t xml:space="preserve"> assumed observation error was log-normally distributed for all stages</w:t>
-      </w:r>
-      <w:r>
-        <w:t xml:space="preserve">. Here, observation error, </w:t>
+        <w:t>.</w:t>
+      </w:r>
+      <w:r>
+        <w:t xml:space="preserve"> Here,</w:t>
+      </w:r>
+      <w:r>
+        <w:t xml:space="preserve"> we </w:t>
+      </w:r>
+      <w:r>
+        <w:t>incorporate</w:t>
+      </w:r>
+      <w:r>
+        <w:t>d</w:t>
+      </w:r>
+      <w:r>
+        <w:t xml:space="preserve"> </w:t>
+      </w:r>
+      <w:r>
+        <w:t xml:space="preserve">error </w:t>
+      </w:r>
+      <w:r>
+        <w:t xml:space="preserve">from the run reconstruction into </w:t>
+      </w:r>
+      <w:r>
+        <w:t>the total observation error</w:t>
+      </w:r>
+      <w:r>
+        <w:t xml:space="preserve">. Where each stage </w:t>
+      </w:r>
+      <w:r>
+        <w:t>was</w:t>
+      </w:r>
+      <w:r>
+        <w:t xml:space="preserve"> </w:t>
+      </w:r>
+      <w:r>
+        <w:t>estimated</w:t>
+      </w:r>
+      <w:r>
+        <w:t xml:space="preserve"> </w:t>
+      </w:r>
+      <w:r>
+        <w:t>using</w:t>
+      </w:r>
+      <w:r>
+        <w:t xml:space="preserve"> the time varying SD </w:t>
+      </w:r>
+      <w:r>
+        <w:t xml:space="preserve">estimated in the Fall Chum run </w:t>
+      </w:r>
+      <w:commentRangeStart w:id="3"/>
+      <w:r>
+        <w:t xml:space="preserve">reconstructions </w:t>
+      </w:r>
+      <w:r>
+        <w:t>an</w:t>
+      </w:r>
+      <w:r>
+        <w:t>d</w:t>
+      </w:r>
+      <w:r>
+        <w:t xml:space="preserve"> an</w:t>
+      </w:r>
+      <w:r>
+        <w:t xml:space="preserve"> </w:t>
+      </w:r>
+      <w:commentRangeEnd w:id="3"/>
+      <w:r>
+        <w:rPr>
+          <w:rStyle w:val="CommentReference"/>
+        </w:rPr>
+        <w:commentReference w:id="3"/>
+      </w:r>
+      <w:r>
+        <w:t>informative</w:t>
+      </w:r>
+      <w:r>
+        <w:t xml:space="preserve"> </w:t>
+      </w:r>
+      <w:r>
+        <w:t>prior</w:t>
+      </w:r>
+      <w:r>
+        <w:t xml:space="preserve"> </w:t>
+      </w:r>
+      <w:r>
+        <w:t xml:space="preserve">(Table </w:t>
+      </w:r>
+      <w:r>
+        <w:t>2</w:t>
+      </w:r>
+      <w:r>
+        <w:t>)</w:t>
+      </w:r>
+      <w:r>
+        <w:t xml:space="preserve"> </w:t>
+      </w:r>
+      <w:r>
+        <w:t>based</w:t>
+      </w:r>
+      <w:r>
+        <w:t xml:space="preserve"> </w:t>
+      </w:r>
+      <w:r>
+        <w:t xml:space="preserve">on estimated error for </w:t>
+      </w:r>
+      <w:r>
+        <w:t>each</w:t>
+      </w:r>
+      <w:r>
+        <w:t xml:space="preserve"> abundance</w:t>
+      </w:r>
+      <w:r>
+        <w:t xml:space="preserve"> </w:t>
       </w:r>
       <m:oMath>
-        <m:sSubSup>
-          <m:sSubSupPr>
+        <m:r>
+          <w:rPr>
+            <w:rFonts w:ascii="Cambria Math" w:hAnsi="Cambria Math"/>
+          </w:rPr>
+          <m:t>(</m:t>
+        </m:r>
+        <m:sSub>
+          <m:sSubPr>
             <m:ctrlPr>
               <w:rPr>
                 <w:rFonts w:ascii="Cambria Math" w:hAnsi="Cambria Math"/>
                 <w:i/>
               </w:rPr>
             </m:ctrlPr>
-          </m:sSubSupPr>
+          </m:sSubPr>
           <m:e>
             <m:r>
               <w:rPr>
@@ -7158,55 +7502,119 @@
               <w:rPr>
                 <w:rFonts w:ascii="Cambria Math" w:hAnsi="Cambria Math"/>
               </w:rPr>
-              <m:t>i</m:t>
+              <m:t>y</m:t>
+            </m:r>
+            <m:r>
+              <w:rPr>
+                <w:rFonts w:ascii="Cambria Math" w:hAnsi="Cambria Math"/>
+              </w:rPr>
+              <m:t>,r</m:t>
             </m:r>
           </m:sub>
-          <m:sup>
+        </m:sSub>
+        <m:r>
+          <w:rPr>
+            <w:rFonts w:ascii="Cambria Math" w:hAnsi="Cambria Math"/>
+          </w:rPr>
+          <m:t xml:space="preserve">, </m:t>
+        </m:r>
+        <m:sSub>
+          <m:sSubPr>
+            <m:ctrlPr>
+              <w:rPr>
+                <w:rFonts w:ascii="Cambria Math" w:hAnsi="Cambria Math"/>
+                <w:i/>
+              </w:rPr>
+            </m:ctrlPr>
+          </m:sSubPr>
+          <m:e>
             <m:r>
               <w:rPr>
                 <w:rFonts w:ascii="Cambria Math" w:hAnsi="Cambria Math"/>
               </w:rPr>
-              <m:t>2</m:t>
+              <m:t>σ</m:t>
             </m:r>
-          </m:sup>
-        </m:sSubSup>
+          </m:e>
+          <m:sub>
+            <m:r>
+              <w:rPr>
+                <w:rFonts w:ascii="Cambria Math" w:hAnsi="Cambria Math"/>
+              </w:rPr>
+              <m:t>y</m:t>
+            </m:r>
+            <m:r>
+              <w:rPr>
+                <w:rFonts w:ascii="Cambria Math" w:hAnsi="Cambria Math"/>
+              </w:rPr>
+              <m:t>,</m:t>
+            </m:r>
+            <m:r>
+              <w:rPr>
+                <w:rFonts w:ascii="Cambria Math" w:hAnsi="Cambria Math"/>
+              </w:rPr>
+              <m:t>c</m:t>
+            </m:r>
+          </m:sub>
+        </m:sSub>
+        <m:r>
+          <w:rPr>
+            <w:rFonts w:ascii="Cambria Math" w:hAnsi="Cambria Math"/>
+          </w:rPr>
+          <m:t>,</m:t>
+        </m:r>
+        <m:sSub>
+          <m:sSubPr>
+            <m:ctrlPr>
+              <w:rPr>
+                <w:rFonts w:ascii="Cambria Math" w:hAnsi="Cambria Math"/>
+                <w:i/>
+              </w:rPr>
+            </m:ctrlPr>
+          </m:sSubPr>
+          <m:e>
+            <m:r>
+              <w:rPr>
+                <w:rFonts w:ascii="Cambria Math" w:hAnsi="Cambria Math"/>
+              </w:rPr>
+              <m:t>σ</m:t>
+            </m:r>
+          </m:e>
+          <m:sub>
+            <m:r>
+              <w:rPr>
+                <w:rFonts w:ascii="Cambria Math" w:hAnsi="Cambria Math"/>
+              </w:rPr>
+              <m:t>y</m:t>
+            </m:r>
+            <m:r>
+              <w:rPr>
+                <w:rFonts w:ascii="Cambria Math" w:hAnsi="Cambria Math"/>
+              </w:rPr>
+              <m:t>,</m:t>
+            </m:r>
+            <m:r>
+              <w:rPr>
+                <w:rFonts w:ascii="Cambria Math" w:hAnsi="Cambria Math"/>
+              </w:rPr>
+              <m:t>s</m:t>
+            </m:r>
+          </m:sub>
+        </m:sSub>
+        <m:r>
+          <w:rPr>
+            <w:rFonts w:ascii="Cambria Math" w:hAnsi="Cambria Math"/>
+          </w:rPr>
+          <m:t>)</m:t>
+        </m:r>
       </m:oMath>
       <w:r>
-        <w:t xml:space="preserve">, </w:t>
-      </w:r>
-      <w:r>
-        <w:t xml:space="preserve">is fixed based on coefficient of </w:t>
-      </w:r>
-      <w:commentRangeStart w:id="6"/>
-      <w:commentRangeStart w:id="7"/>
-      <w:r>
-        <w:t>variation from respective abundance indices.</w:t>
-      </w:r>
-      <w:commentRangeEnd w:id="6"/>
-      <w:r>
-        <w:rPr>
-          <w:rStyle w:val="CommentReference"/>
-        </w:rPr>
-        <w:commentReference w:id="6"/>
-      </w:r>
-      <w:commentRangeEnd w:id="7"/>
-      <w:r>
-        <w:rPr>
-          <w:rStyle w:val="CommentReference"/>
-        </w:rPr>
-        <w:commentReference w:id="7"/>
-      </w:r>
-      <w:r>
-        <w:t xml:space="preserve"> Sigma </w:t>
-      </w:r>
-      <w:r>
-        <w:t>acts as a weighting factor for the likelihood</w:t>
-      </w:r>
-      <w:r>
-        <w:t xml:space="preserve"> </w:t>
-      </w:r>
-      <w:r>
-        <w:t xml:space="preserve">which helps account for </w:t>
+        <w:t>. For all likelihoods, s</w:t>
+      </w:r>
+      <w:r>
+        <w:t xml:space="preserve">igma </w:t>
+      </w:r>
+      <w:r>
+        <w:t xml:space="preserve">acts as a weighting factor which helps account for </w:t>
       </w:r>
       <w:r>
         <w:t xml:space="preserve">confidence and uncertainty in </w:t>
@@ -7289,7 +7697,7 @@
                       <w:rPr>
                         <w:rFonts w:ascii="Cambria Math" w:hAnsi="Cambria Math"/>
                       </w:rPr>
-                      <m:t>t</m:t>
+                      <m:t>y</m:t>
                     </m:r>
                   </m:sub>
                 </m:sSub>
@@ -7389,7 +7797,17 @@
                             <w:rFonts w:ascii="Cambria Math" w:hAnsi="Cambria Math"/>
                             <w:vertAlign w:val="subscript"/>
                           </w:rPr>
-                          <m:t>t+a+1,s=r,a</m:t>
+                          <m:t>y</m:t>
+                        </m:r>
+                        <m:r>
+                          <m:rPr>
+                            <m:sty m:val="p"/>
+                          </m:rPr>
+                          <w:rPr>
+                            <w:rFonts w:ascii="Cambria Math" w:hAnsi="Cambria Math"/>
+                            <w:vertAlign w:val="subscript"/>
+                          </w:rPr>
+                          <m:t>,s=r,a</m:t>
                         </m:r>
                       </m:sub>
                     </m:sSub>
@@ -7405,15 +7823,15 @@
           </w:rPr>
           <m:t xml:space="preserve">, </m:t>
         </m:r>
-        <m:sSubSup>
-          <m:sSubSupPr>
+        <m:sSub>
+          <m:sSubPr>
             <m:ctrlPr>
               <w:rPr>
                 <w:rFonts w:ascii="Cambria Math" w:hAnsi="Cambria Math"/>
                 <w:i/>
               </w:rPr>
             </m:ctrlPr>
-          </m:sSubSupPr>
+          </m:sSubPr>
           <m:e>
             <m:r>
               <w:rPr>
@@ -7427,18 +7845,22 @@
               <w:rPr>
                 <w:rFonts w:ascii="Cambria Math" w:hAnsi="Cambria Math"/>
               </w:rPr>
+              <m:t>y</m:t>
+            </m:r>
+            <m:r>
+              <w:rPr>
+                <w:rFonts w:ascii="Cambria Math" w:hAnsi="Cambria Math"/>
+              </w:rPr>
+              <m:t>,</m:t>
+            </m:r>
+            <m:r>
+              <w:rPr>
+                <w:rFonts w:ascii="Cambria Math" w:hAnsi="Cambria Math"/>
+              </w:rPr>
               <m:t>r</m:t>
             </m:r>
           </m:sub>
-          <m:sup>
-            <m:r>
-              <w:rPr>
-                <w:rFonts w:ascii="Cambria Math" w:hAnsi="Cambria Math"/>
-              </w:rPr>
-              <m:t>2</m:t>
-            </m:r>
-          </m:sup>
-        </m:sSubSup>
+        </m:sSub>
         <m:r>
           <w:rPr>
             <w:rFonts w:ascii="Cambria Math" w:hAnsi="Cambria Math"/>
@@ -7514,7 +7936,7 @@
                       <w:rPr>
                         <w:rFonts w:ascii="Cambria Math" w:hAnsi="Cambria Math"/>
                       </w:rPr>
-                      <m:t>t</m:t>
+                      <m:t>y</m:t>
                     </m:r>
                   </m:sub>
                 </m:sSub>
@@ -7614,7 +8036,17 @@
                             <w:rFonts w:ascii="Cambria Math" w:hAnsi="Cambria Math"/>
                             <w:vertAlign w:val="subscript"/>
                           </w:rPr>
-                          <m:t>t+a+1,s=h,a</m:t>
+                          <m:t>y</m:t>
+                        </m:r>
+                        <m:r>
+                          <m:rPr>
+                            <m:sty m:val="p"/>
+                          </m:rPr>
+                          <w:rPr>
+                            <w:rFonts w:ascii="Cambria Math" w:hAnsi="Cambria Math"/>
+                            <w:vertAlign w:val="subscript"/>
+                          </w:rPr>
+                          <m:t>,s=h,a</m:t>
                         </m:r>
                       </m:sub>
                     </m:sSub>
@@ -7630,15 +8062,15 @@
           </w:rPr>
           <m:t xml:space="preserve">, </m:t>
         </m:r>
-        <m:sSubSup>
-          <m:sSubSupPr>
+        <m:sSub>
+          <m:sSubPr>
             <m:ctrlPr>
               <w:rPr>
                 <w:rFonts w:ascii="Cambria Math" w:hAnsi="Cambria Math"/>
                 <w:i/>
               </w:rPr>
             </m:ctrlPr>
-          </m:sSubSupPr>
+          </m:sSubPr>
           <m:e>
             <m:r>
               <w:rPr>
@@ -7652,18 +8084,22 @@
               <w:rPr>
                 <w:rFonts w:ascii="Cambria Math" w:hAnsi="Cambria Math"/>
               </w:rPr>
+              <m:t>y</m:t>
+            </m:r>
+            <m:r>
+              <w:rPr>
+                <w:rFonts w:ascii="Cambria Math" w:hAnsi="Cambria Math"/>
+              </w:rPr>
+              <m:t>,</m:t>
+            </m:r>
+            <m:r>
+              <w:rPr>
+                <w:rFonts w:ascii="Cambria Math" w:hAnsi="Cambria Math"/>
+              </w:rPr>
               <m:t>c</m:t>
             </m:r>
           </m:sub>
-          <m:sup>
-            <m:r>
-              <w:rPr>
-                <w:rFonts w:ascii="Cambria Math" w:hAnsi="Cambria Math"/>
-              </w:rPr>
-              <m:t>2</m:t>
-            </m:r>
-          </m:sup>
-        </m:sSubSup>
+        </m:sSub>
         <m:r>
           <w:rPr>
             <w:rFonts w:ascii="Cambria Math" w:hAnsi="Cambria Math"/>
@@ -7739,7 +8175,7 @@
                       <w:rPr>
                         <w:rFonts w:ascii="Cambria Math" w:hAnsi="Cambria Math"/>
                       </w:rPr>
-                      <m:t>t</m:t>
+                      <m:t>y</m:t>
                     </m:r>
                   </m:sub>
                 </m:sSub>
@@ -7839,7 +8275,17 @@
                             <w:rFonts w:ascii="Cambria Math" w:hAnsi="Cambria Math"/>
                             <w:vertAlign w:val="subscript"/>
                           </w:rPr>
-                          <m:t>t+a+1,s=s,a</m:t>
+                          <m:t>y</m:t>
+                        </m:r>
+                        <m:r>
+                          <m:rPr>
+                            <m:sty m:val="p"/>
+                          </m:rPr>
+                          <w:rPr>
+                            <w:rFonts w:ascii="Cambria Math" w:hAnsi="Cambria Math"/>
+                            <w:vertAlign w:val="subscript"/>
+                          </w:rPr>
+                          <m:t>,s=s,a</m:t>
                         </m:r>
                       </m:sub>
                     </m:sSub>
@@ -7855,15 +8301,15 @@
           </w:rPr>
           <m:t xml:space="preserve">, </m:t>
         </m:r>
-        <m:sSubSup>
-          <m:sSubSupPr>
+        <m:sSub>
+          <m:sSubPr>
             <m:ctrlPr>
               <w:rPr>
                 <w:rFonts w:ascii="Cambria Math" w:hAnsi="Cambria Math"/>
                 <w:i/>
               </w:rPr>
             </m:ctrlPr>
-          </m:sSubSupPr>
+          </m:sSubPr>
           <m:e>
             <m:r>
               <w:rPr>
@@ -7877,18 +8323,22 @@
               <w:rPr>
                 <w:rFonts w:ascii="Cambria Math" w:hAnsi="Cambria Math"/>
               </w:rPr>
+              <m:t>y</m:t>
+            </m:r>
+            <m:r>
+              <w:rPr>
+                <w:rFonts w:ascii="Cambria Math" w:hAnsi="Cambria Math"/>
+              </w:rPr>
+              <m:t>,</m:t>
+            </m:r>
+            <m:r>
+              <w:rPr>
+                <w:rFonts w:ascii="Cambria Math" w:hAnsi="Cambria Math"/>
+              </w:rPr>
               <m:t>s</m:t>
             </m:r>
           </m:sub>
-          <m:sup>
-            <m:r>
-              <w:rPr>
-                <w:rFonts w:ascii="Cambria Math" w:hAnsi="Cambria Math"/>
-              </w:rPr>
-              <m:t>2</m:t>
-            </m:r>
-          </m:sup>
-        </m:sSubSup>
+        </m:sSub>
         <m:r>
           <w:rPr>
             <w:rFonts w:ascii="Cambria Math" w:hAnsi="Cambria Math"/>
@@ -7909,6 +8359,7 @@
         <w:pStyle w:val="Heading4"/>
       </w:pPr>
       <w:r>
+        <w:lastRenderedPageBreak/>
         <w:t>2.</w:t>
       </w:r>
       <w:r>
@@ -7923,36 +8374,10 @@
         <w:ind w:firstLine="720"/>
       </w:pPr>
       <w:r>
-        <w:t>P</w:t>
-      </w:r>
-      <w:r>
-        <w:t xml:space="preserve">riors </w:t>
-      </w:r>
-      <w:r>
-        <w:t>were selected as</w:t>
-      </w:r>
-      <w:r>
-        <w:t xml:space="preserve"> weak or uninformative for a majority of parameters (Table </w:t>
-      </w:r>
-      <w:r>
-        <w:t>2</w:t>
-      </w:r>
-      <w:r>
-        <w:t xml:space="preserve">). The exception </w:t>
-      </w:r>
-      <w:proofErr w:type="gramStart"/>
-      <w:r>
-        <w:t>were</w:t>
-      </w:r>
-      <w:proofErr w:type="gramEnd"/>
-      <w:r>
-        <w:t xml:space="preserve"> regulariz</w:t>
-      </w:r>
-      <w:r>
-        <w:t>ing</w:t>
-      </w:r>
-      <w:r>
-        <w:t xml:space="preserve"> priors applied to covariate coefficients, </w:t>
+        <w:t>We employed uninformative or weakly informative priors for most model parameters (Table 2). The key exception was for covariate coefficients,</w:t>
+      </w:r>
+      <w:r>
+        <w:t xml:space="preserve"> </w:t>
       </w:r>
       <m:oMath>
         <m:sSub>
@@ -7988,32 +8413,7 @@
         </m:sSub>
       </m:oMath>
       <w:r>
-        <w:t>, where</w:t>
-      </w:r>
-      <w:r>
-        <w:t xml:space="preserve"> </w:t>
-      </w:r>
-      <w:r>
-        <w:t>w</w:t>
-      </w:r>
-      <w:r>
-        <w:t>e applied a prior with a normal distribution, mean of 0 and standard deviation of 0.1. This regulariz</w:t>
-      </w:r>
-      <w:r>
-        <w:t>ing</w:t>
-      </w:r>
-      <w:r>
-        <w:t xml:space="preserve"> prior was imposed to avoid spurious correlations among covariates and productivity estimates</w:t>
-      </w:r>
-      <w:r>
-        <w:t xml:space="preserve">, by </w:t>
-      </w:r>
-      <w:r>
-        <w:lastRenderedPageBreak/>
-        <w:t>penalizing coefficient estimates toward zero (i.e. no effect) in the absence of strong information from the data</w:t>
-      </w:r>
-      <w:r>
-        <w:t xml:space="preserve">.       </w:t>
+        <w:t>, where we applied regularizing priors with a normal distribution (mean = 0, standard deviation = 0.1). This regularization approach was implemented to prevent spurious correlations between environmental covariates and productivity estimates by shrinking coefficient estimates toward zero (i.e., no effect) unless the data provided strong evidence for a relationship. This technique helps control model complexity and reduces the risk of overfitting while still allowing meaningful covariate effects to emerge when supported by the data.</w:t>
       </w:r>
     </w:p>
     <w:p>
@@ -8585,7 +8985,11 @@
         <w:fldChar w:fldCharType="end"/>
       </w:r>
       <w:r>
-        <w:t>. The hypothesized positive relationship may arise if warmer temperatures enhance juvenile salmon growth rates as they enter the marine environment which can reduce size</w:t>
+        <w:t xml:space="preserve">. The hypothesized positive </w:t>
+      </w:r>
+      <w:r>
+        <w:lastRenderedPageBreak/>
+        <w:t>relationship may arise if warmer temperatures enhance juvenile salmon growth rates as they enter the marine environment which can reduce size</w:t>
       </w:r>
       <w:r>
         <w:t>-</w:t>
@@ -8659,7 +9063,6 @@
           <w:color w:val="333333"/>
           <w:shd w:val="clear" w:color="auto" w:fill="FFFFFF"/>
         </w:rPr>
-        <w:lastRenderedPageBreak/>
         <w:t xml:space="preserve">provided by AKFIN </w:t>
       </w:r>
       <w:r>
@@ -9900,7 +10303,14 @@
         <w:rPr>
           <w:rFonts w:eastAsiaTheme="minorEastAsia"/>
         </w:rPr>
-        <w:t>spatial field represented by a tensor product of B-splines for geospatial coordinates (</w:t>
+        <w:t xml:space="preserve">spatial field </w:t>
+      </w:r>
+      <w:r>
+        <w:rPr>
+          <w:rFonts w:eastAsiaTheme="minorEastAsia"/>
+        </w:rPr>
+        <w:lastRenderedPageBreak/>
+        <w:t>represented by a tensor product of B-splines for geospatial coordinates (</w:t>
       </w:r>
       <m:oMath>
         <m:sSub>
@@ -10085,14 +10495,7 @@
         <w:rPr>
           <w:noProof/>
         </w:rPr>
-        <w:t xml:space="preserve">(Farley et al. </w:t>
-      </w:r>
-      <w:r>
-        <w:rPr>
-          <w:noProof/>
-        </w:rPr>
-        <w:lastRenderedPageBreak/>
-        <w:t>2024)</w:t>
+        <w:t>(Farley et al. 2024)</w:t>
       </w:r>
       <w:r>
         <w:fldChar w:fldCharType="end"/>
@@ -10219,30 +10622,30 @@
       <w:r>
         <w:t xml:space="preserve"> The competition primarily centers on key food sources like zooplankton and forage fish, where hatchery fish often having an initial advantage due to their </w:t>
       </w:r>
-      <w:commentRangeStart w:id="8"/>
+      <w:commentRangeStart w:id="4"/>
       <w:r>
         <w:t>larger size at release</w:t>
       </w:r>
-      <w:commentRangeEnd w:id="8"/>
+      <w:commentRangeEnd w:id="4"/>
       <w:r>
         <w:rPr>
           <w:rStyle w:val="CommentReference"/>
         </w:rPr>
-        <w:commentReference w:id="8"/>
+        <w:commentReference w:id="4"/>
       </w:r>
       <w:r>
         <w:t xml:space="preserve">. </w:t>
       </w:r>
-      <w:commentRangeStart w:id="9"/>
+      <w:commentRangeStart w:id="5"/>
       <w:r>
         <w:t>This competition can trigger density-dependent mortality when the combined number of hatchery and wild salmon exceeds the marine environment's carrying capacity, potentially reducing growth and survival rates for both groups but particularly impacting wild populations that enter the ocean in more dispersed patterns.</w:t>
       </w:r>
-      <w:commentRangeEnd w:id="9"/>
+      <w:commentRangeEnd w:id="5"/>
       <w:r>
         <w:rPr>
           <w:rStyle w:val="CommentReference"/>
         </w:rPr>
-        <w:commentReference w:id="9"/>
+        <w:commentReference w:id="5"/>
       </w:r>
       <w:r>
         <w:t xml:space="preserve"> </w:t>
@@ -10542,7 +10945,11 @@
         <w:t xml:space="preserve">. </w:t>
       </w:r>
       <w:r>
-        <w:t>Posterior predictive checks confirmed that models could simulate observations similar to those it was fit to (</w:t>
+        <w:t xml:space="preserve">Posterior predictive checks confirmed that models could simulate observations similar to those it was fit to </w:t>
+      </w:r>
+      <w:r>
+        <w:lastRenderedPageBreak/>
+        <w:t>(</w:t>
       </w:r>
       <w:r>
         <w:t>P</w:t>
@@ -10669,7 +11076,7 @@
       <w:r>
         <w:t xml:space="preserve">Further, visual inspection of </w:t>
       </w:r>
-      <w:commentRangeStart w:id="10"/>
+      <w:commentRangeStart w:id="6"/>
       <w:r>
         <w:t xml:space="preserve">trace plots </w:t>
       </w:r>
@@ -10688,12 +11095,12 @@
       <w:r>
         <w:t xml:space="preserve">). </w:t>
       </w:r>
-      <w:commentRangeEnd w:id="10"/>
+      <w:commentRangeEnd w:id="6"/>
       <w:r>
         <w:rPr>
           <w:rStyle w:val="CommentReference"/>
         </w:rPr>
-        <w:commentReference w:id="10"/>
+        <w:commentReference w:id="6"/>
       </w:r>
     </w:p>
     <w:p/>
@@ -10736,13 +11143,9 @@
       <w:r>
         <w:t xml:space="preserve">. </w:t>
       </w:r>
-      <w:commentRangeStart w:id="11"/>
-      <w:r>
-        <w:t xml:space="preserve">The effect size presented in the results represents the percent </w:t>
-      </w:r>
-      <w:r>
-        <w:lastRenderedPageBreak/>
-        <w:t xml:space="preserve">change in juvenile abundance </w:t>
+      <w:commentRangeStart w:id="7"/>
+      <w:r>
+        <w:t xml:space="preserve">The effect size presented in the results represents the percent change in juvenile abundance </w:t>
       </w:r>
       <w:r>
         <w:t xml:space="preserve">or total returns </w:t>
@@ -10750,12 +11153,12 @@
       <w:r>
         <w:t>(depending on the life stage covariate is applied) for 1 standard deviation increase in the covariate</w:t>
       </w:r>
-      <w:commentRangeEnd w:id="11"/>
+      <w:commentRangeEnd w:id="7"/>
       <w:r>
         <w:rPr>
           <w:rStyle w:val="CommentReference"/>
         </w:rPr>
-        <w:commentReference w:id="11"/>
+        <w:commentReference w:id="7"/>
       </w:r>
       <w:r>
         <w:t xml:space="preserve">. </w:t>
@@ -11556,20 +11959,129 @@
         </w:rPr>
         <w:t xml:space="preserve"> when temperature and fullness covariates were removed, </w:t>
       </w:r>
+      <w:commentRangeStart w:id="8"/>
+      <w:r>
+        <w:rPr>
+          <w:sz w:val="24"/>
+          <w:szCs w:val="24"/>
+        </w:rPr>
+        <w:t xml:space="preserve">indicating moderate sensitivity to this </w:t>
+      </w:r>
+      <w:r>
+        <w:rPr>
+          <w:sz w:val="24"/>
+          <w:szCs w:val="24"/>
+        </w:rPr>
+        <w:t>covariate.</w:t>
+      </w:r>
+      <w:commentRangeEnd w:id="8"/>
+      <w:r>
+        <w:rPr>
+          <w:rStyle w:val="CommentReference"/>
+        </w:rPr>
+        <w:commentReference w:id="8"/>
+      </w:r>
+      <w:r>
+        <w:rPr>
+          <w:sz w:val="24"/>
+          <w:szCs w:val="24"/>
+        </w:rPr>
+        <w:t xml:space="preserve"> </w:t>
+      </w:r>
+      <w:commentRangeStart w:id="9"/>
+      <w:commentRangeStart w:id="10"/>
+      <w:commentRangeStart w:id="11"/>
+      <w:r>
+        <w:rPr>
+          <w:sz w:val="24"/>
+          <w:szCs w:val="24"/>
+        </w:rPr>
+        <w:t xml:space="preserve">Our final model includes all covariates hypothesized to impact fall </w:t>
+      </w:r>
+      <w:r>
+        <w:rPr>
+          <w:sz w:val="24"/>
+          <w:szCs w:val="24"/>
+        </w:rPr>
+        <w:t>Chum</w:t>
+      </w:r>
+      <w:r>
+        <w:rPr>
+          <w:sz w:val="24"/>
+          <w:szCs w:val="24"/>
+        </w:rPr>
+        <w:t xml:space="preserve"> salmon survival. </w:t>
+      </w:r>
+      <w:commentRangeEnd w:id="9"/>
+      <w:r>
+        <w:rPr>
+          <w:rStyle w:val="CommentReference"/>
+        </w:rPr>
+        <w:commentReference w:id="9"/>
+      </w:r>
+      <w:commentRangeEnd w:id="10"/>
+      <w:r>
+        <w:rPr>
+          <w:rStyle w:val="CommentReference"/>
+        </w:rPr>
+        <w:commentReference w:id="10"/>
+      </w:r>
+      <w:commentRangeEnd w:id="11"/>
+      <w:r>
+        <w:rPr>
+          <w:rStyle w:val="CommentReference"/>
+        </w:rPr>
+        <w:commentReference w:id="11"/>
+      </w:r>
       <w:commentRangeStart w:id="12"/>
       <w:r>
         <w:rPr>
           <w:sz w:val="24"/>
           <w:szCs w:val="24"/>
         </w:rPr>
-        <w:t xml:space="preserve">indicating moderate sensitivity to this </w:t>
-      </w:r>
-      <w:r>
-        <w:rPr>
-          <w:sz w:val="24"/>
-          <w:szCs w:val="24"/>
-        </w:rPr>
-        <w:t>covariate.</w:t>
+        <w:t>Rather than including only “significant” covariates, w</w:t>
+      </w:r>
+      <w:r>
+        <w:rPr>
+          <w:sz w:val="24"/>
+          <w:szCs w:val="24"/>
+        </w:rPr>
+        <w:t xml:space="preserve">e reduced the likelihood of spurious correlations </w:t>
+      </w:r>
+      <w:r>
+        <w:rPr>
+          <w:sz w:val="24"/>
+          <w:szCs w:val="24"/>
+        </w:rPr>
+        <w:t xml:space="preserve">with covariates </w:t>
+      </w:r>
+      <w:r>
+        <w:rPr>
+          <w:sz w:val="24"/>
+          <w:szCs w:val="24"/>
+        </w:rPr>
+        <w:t xml:space="preserve">by using a regularized </w:t>
+      </w:r>
+      <w:r>
+        <w:rPr>
+          <w:sz w:val="24"/>
+          <w:szCs w:val="24"/>
+        </w:rPr>
+        <w:t>prior</w:t>
+      </w:r>
+      <w:r>
+        <w:rPr>
+          <w:sz w:val="24"/>
+          <w:szCs w:val="24"/>
+        </w:rPr>
+        <w:t>, thus</w:t>
+      </w:r>
+      <w:r>
+        <w:rPr>
+          <w:sz w:val="24"/>
+          <w:szCs w:val="24"/>
+        </w:rPr>
+        <w:t xml:space="preserve"> covariate effects are only estimated as different than zero if there is a strong effect. </w:t>
       </w:r>
       <w:commentRangeEnd w:id="12"/>
       <w:r>
@@ -11577,115 +12089,6 @@
           <w:rStyle w:val="CommentReference"/>
         </w:rPr>
         <w:commentReference w:id="12"/>
-      </w:r>
-      <w:r>
-        <w:rPr>
-          <w:sz w:val="24"/>
-          <w:szCs w:val="24"/>
-        </w:rPr>
-        <w:t xml:space="preserve"> </w:t>
-      </w:r>
-      <w:commentRangeStart w:id="13"/>
-      <w:commentRangeStart w:id="14"/>
-      <w:commentRangeStart w:id="15"/>
-      <w:r>
-        <w:rPr>
-          <w:sz w:val="24"/>
-          <w:szCs w:val="24"/>
-        </w:rPr>
-        <w:t xml:space="preserve">Our final model includes all covariates hypothesized to impact fall </w:t>
-      </w:r>
-      <w:r>
-        <w:rPr>
-          <w:sz w:val="24"/>
-          <w:szCs w:val="24"/>
-        </w:rPr>
-        <w:t>Chum</w:t>
-      </w:r>
-      <w:r>
-        <w:rPr>
-          <w:sz w:val="24"/>
-          <w:szCs w:val="24"/>
-        </w:rPr>
-        <w:t xml:space="preserve"> salmon survival. </w:t>
-      </w:r>
-      <w:commentRangeEnd w:id="13"/>
-      <w:r>
-        <w:rPr>
-          <w:rStyle w:val="CommentReference"/>
-        </w:rPr>
-        <w:commentReference w:id="13"/>
-      </w:r>
-      <w:commentRangeEnd w:id="14"/>
-      <w:r>
-        <w:rPr>
-          <w:rStyle w:val="CommentReference"/>
-        </w:rPr>
-        <w:commentReference w:id="14"/>
-      </w:r>
-      <w:commentRangeEnd w:id="15"/>
-      <w:r>
-        <w:rPr>
-          <w:rStyle w:val="CommentReference"/>
-        </w:rPr>
-        <w:commentReference w:id="15"/>
-      </w:r>
-      <w:commentRangeStart w:id="16"/>
-      <w:r>
-        <w:rPr>
-          <w:sz w:val="24"/>
-          <w:szCs w:val="24"/>
-        </w:rPr>
-        <w:t>Rather than including only “significant” covariates, w</w:t>
-      </w:r>
-      <w:r>
-        <w:rPr>
-          <w:sz w:val="24"/>
-          <w:szCs w:val="24"/>
-        </w:rPr>
-        <w:t xml:space="preserve">e reduced the likelihood of spurious correlations </w:t>
-      </w:r>
-      <w:r>
-        <w:rPr>
-          <w:sz w:val="24"/>
-          <w:szCs w:val="24"/>
-        </w:rPr>
-        <w:t xml:space="preserve">with covariates </w:t>
-      </w:r>
-      <w:r>
-        <w:rPr>
-          <w:sz w:val="24"/>
-          <w:szCs w:val="24"/>
-        </w:rPr>
-        <w:t xml:space="preserve">by using a regularized </w:t>
-      </w:r>
-      <w:r>
-        <w:rPr>
-          <w:sz w:val="24"/>
-          <w:szCs w:val="24"/>
-        </w:rPr>
-        <w:t>prior</w:t>
-      </w:r>
-      <w:r>
-        <w:rPr>
-          <w:sz w:val="24"/>
-          <w:szCs w:val="24"/>
-        </w:rPr>
-        <w:t>, thus</w:t>
-      </w:r>
-      <w:r>
-        <w:rPr>
-          <w:sz w:val="24"/>
-          <w:szCs w:val="24"/>
-        </w:rPr>
-        <w:t xml:space="preserve"> covariate effects are only estimated as different than zero if there is a strong effect. </w:t>
-      </w:r>
-      <w:commentRangeEnd w:id="16"/>
-      <w:r>
-        <w:rPr>
-          <w:rStyle w:val="CommentReference"/>
-        </w:rPr>
-        <w:commentReference w:id="16"/>
       </w:r>
     </w:p>
     <w:p>
@@ -11721,9 +12124,14 @@
       <w:pPr>
         <w:ind w:firstLine="720"/>
       </w:pPr>
-      <w:commentRangeStart w:id="17"/>
-      <w:r>
-        <w:t xml:space="preserve">Our integrated population model reveals that recent declines in Yukon River </w:t>
+      <w:r>
+        <w:t xml:space="preserve">Our integrated population model reveals that </w:t>
+      </w:r>
+      <w:r>
+        <w:t xml:space="preserve">variation in </w:t>
+      </w:r>
+      <w:r>
+        <w:t xml:space="preserve">Yukon River </w:t>
       </w:r>
       <w:r>
         <w:t>f</w:t>
@@ -11735,10 +12143,19 @@
         <w:t>Chum</w:t>
       </w:r>
       <w:r>
-        <w:t xml:space="preserve"> salmon </w:t>
-      </w:r>
-      <w:r>
-        <w:t xml:space="preserve">are associated with </w:t>
+        <w:t xml:space="preserve"> salmon</w:t>
+      </w:r>
+      <w:r>
+        <w:t xml:space="preserve"> abundances, including recent declines,</w:t>
+      </w:r>
+      <w:r>
+        <w:t xml:space="preserve"> </w:t>
+      </w:r>
+      <w:r>
+        <w:t>is</w:t>
+      </w:r>
+      <w:r>
+        <w:t xml:space="preserve"> associated with </w:t>
       </w:r>
       <w:r>
         <w:t xml:space="preserve">changing </w:t>
@@ -11771,7 +12188,10 @@
         <w:t xml:space="preserve"> </w:t>
       </w:r>
       <w:r>
-        <w:t>Our analyses suggest that reduced survival through important life stages can be explained by</w:t>
+        <w:t xml:space="preserve">Our analyses suggest that reduced survival through important life stages </w:t>
+      </w:r>
+      <w:r>
+        <w:t>is correlated with</w:t>
       </w:r>
       <w:r>
         <w:t xml:space="preserve"> </w:t>
@@ -11780,7 +12200,7 @@
         <w:t>decreased</w:t>
       </w:r>
       <w:r>
-        <w:t xml:space="preserve"> spawner sizes, </w:t>
+        <w:t xml:space="preserve"> spawner size, </w:t>
       </w:r>
       <w:r>
         <w:t xml:space="preserve">decreased regional winter snowpack, </w:t>
@@ -11789,17 +12209,11 @@
         <w:t>increased marine competition, and poor juvenile feeding conditions resulting in low stomach fullness</w:t>
       </w:r>
       <w:r>
-        <w:t xml:space="preserve">. </w:t>
-      </w:r>
-      <w:commentRangeEnd w:id="17"/>
-      <w:r>
-        <w:rPr>
-          <w:rStyle w:val="CommentReference"/>
-        </w:rPr>
-        <w:commentReference w:id="17"/>
-      </w:r>
-      <w:r>
-        <w:t xml:space="preserve">These findings contribute to a growing body of evidence suggesting that Pacific salmon populations are increasingly vulnerable to </w:t>
+        <w:t xml:space="preserve">. These findings contribute to a growing body of evidence </w:t>
+      </w:r>
+      <w:r>
+        <w:lastRenderedPageBreak/>
+        <w:t xml:space="preserve">suggesting that Pacific salmon populations are increasingly vulnerable to </w:t>
       </w:r>
       <w:r>
         <w:t>ecosystem</w:t>
@@ -12093,15 +12507,7 @@
           <w:sz w:val="24"/>
           <w:szCs w:val="24"/>
         </w:rPr>
-        <w:t xml:space="preserve"> </w:t>
-      </w:r>
-      <w:r>
-        <w:rPr>
-          <w:sz w:val="24"/>
-          <w:szCs w:val="24"/>
-        </w:rPr>
-        <w:lastRenderedPageBreak/>
-        <w:t xml:space="preserve">the positive </w:t>
+        <w:t xml:space="preserve"> the positive </w:t>
       </w:r>
       <w:r>
         <w:rPr>
@@ -12755,7 +13161,7 @@
         </w:rPr>
         <w:t xml:space="preserve"> </w:t>
       </w:r>
-      <w:commentRangeStart w:id="18"/>
+      <w:commentRangeStart w:id="13"/>
       <w:r>
         <w:rPr>
           <w:sz w:val="24"/>
@@ -12805,12 +13211,12 @@
         </w:rPr>
         <w:t xml:space="preserve">) </w:t>
       </w:r>
-      <w:commentRangeEnd w:id="18"/>
+      <w:commentRangeEnd w:id="13"/>
       <w:r>
         <w:rPr>
           <w:rStyle w:val="CommentReference"/>
         </w:rPr>
-        <w:commentReference w:id="18"/>
+        <w:commentReference w:id="13"/>
       </w:r>
       <w:r>
         <w:rPr>
@@ -13304,7 +13710,7 @@
         </w:rPr>
         <w:t xml:space="preserve">. </w:t>
       </w:r>
-      <w:commentRangeStart w:id="19"/>
+      <w:commentRangeStart w:id="14"/>
       <w:r>
         <w:rPr>
           <w:sz w:val="24"/>
@@ -13460,12 +13866,12 @@
         </w:rPr>
         <w:t>.</w:t>
       </w:r>
-      <w:commentRangeEnd w:id="19"/>
+      <w:commentRangeEnd w:id="14"/>
       <w:r>
         <w:rPr>
           <w:rStyle w:val="CommentReference"/>
         </w:rPr>
-        <w:commentReference w:id="19"/>
+        <w:commentReference w:id="14"/>
       </w:r>
       <w:r>
         <w:rPr>
@@ -13486,7 +13892,15 @@
           <w:sz w:val="24"/>
           <w:szCs w:val="24"/>
         </w:rPr>
-        <w:t>low snowpack could have reduced insulating capacities</w:t>
+        <w:t xml:space="preserve">low snowpack could have reduced </w:t>
+      </w:r>
+      <w:r>
+        <w:rPr>
+          <w:sz w:val="24"/>
+          <w:szCs w:val="24"/>
+        </w:rPr>
+        <w:lastRenderedPageBreak/>
+        <w:t>insulating capacities</w:t>
       </w:r>
       <w:r>
         <w:rPr>
@@ -13816,15 +14230,7 @@
           <w:sz w:val="24"/>
           <w:szCs w:val="24"/>
         </w:rPr>
-        <w:t xml:space="preserve"> spawning habitats throughout the </w:t>
-      </w:r>
-      <w:r>
-        <w:rPr>
-          <w:sz w:val="24"/>
-          <w:szCs w:val="24"/>
-        </w:rPr>
-        <w:lastRenderedPageBreak/>
-        <w:t>upper Yukon that could cause significant egg mortality.</w:t>
+        <w:t xml:space="preserve"> spawning habitats throughout the upper Yukon that could cause significant egg mortality.</w:t>
       </w:r>
       <w:r>
         <w:rPr>
@@ -14229,28 +14635,7 @@
           <w:sz w:val="24"/>
           <w:szCs w:val="24"/>
         </w:rPr>
-        <w:t xml:space="preserve">This supports the hypothesis that juvenile Chum salmon in poor condition at the end of their first summer experience reduced survival </w:t>
-      </w:r>
-      <w:r>
-        <w:rPr>
-          <w:sz w:val="24"/>
-          <w:szCs w:val="24"/>
-        </w:rPr>
-        <w:t>in subsequent</w:t>
-      </w:r>
-      <w:r>
-        <w:rPr>
-          <w:sz w:val="24"/>
-          <w:szCs w:val="24"/>
-        </w:rPr>
-        <w:t xml:space="preserve"> migration</w:t>
-      </w:r>
-      <w:r>
-        <w:rPr>
-          <w:sz w:val="24"/>
-          <w:szCs w:val="24"/>
-        </w:rPr>
-        <w:t xml:space="preserve"> stages</w:t>
+        <w:t>This supports the hypothesis that juvenile Chum salmon in poor condition at the end of their first summer experience reduced survival in subsequent migration stages</w:t>
       </w:r>
       <w:r>
         <w:rPr>
@@ -14812,7 +15197,7 @@
         </w:rPr>
         <w:t xml:space="preserve">In this work, we included SST as an indicator of direct (metabolic) and indirect (changes to prey base) processes. </w:t>
       </w:r>
-      <w:commentRangeStart w:id="20"/>
+      <w:commentRangeStart w:id="15"/>
       <w:r>
         <w:rPr>
           <w:sz w:val="24"/>
@@ -15006,12 +15391,12 @@
         </w:rPr>
         <w:t xml:space="preserve">) (Figure 4). </w:t>
       </w:r>
-      <w:commentRangeEnd w:id="20"/>
+      <w:commentRangeEnd w:id="15"/>
       <w:r>
         <w:rPr>
           <w:rStyle w:val="CommentReference"/>
         </w:rPr>
-        <w:commentReference w:id="20"/>
+        <w:commentReference w:id="15"/>
       </w:r>
       <w:r>
         <w:rPr>
@@ -15103,7 +15488,15 @@
           <w:sz w:val="24"/>
           <w:szCs w:val="24"/>
         </w:rPr>
-        <w:t xml:space="preserve">Warming temperatures in the Bering Sea, and North Pacific more broadly, are associated with reduced prey availability and reduced </w:t>
+        <w:t xml:space="preserve">Warming temperatures in the Bering Sea, and North Pacific more </w:t>
+      </w:r>
+      <w:r>
+        <w:rPr>
+          <w:sz w:val="24"/>
+          <w:szCs w:val="24"/>
+        </w:rPr>
+        <w:lastRenderedPageBreak/>
+        <w:t xml:space="preserve">broadly, are associated with reduced prey availability and reduced </w:t>
       </w:r>
       <w:r>
         <w:rPr>
@@ -15235,7 +15628,14 @@
           <w:sz w:val="24"/>
           <w:szCs w:val="24"/>
         </w:rPr>
-        <w:t xml:space="preserve"> Yukon River Chinook salmon, Norton Sound </w:t>
+        <w:t xml:space="preserve"> Yukon River Chinook salmon, </w:t>
+      </w:r>
+      <w:r>
+        <w:rPr>
+          <w:sz w:val="24"/>
+          <w:szCs w:val="24"/>
+        </w:rPr>
+        <w:t xml:space="preserve">Norton Sound </w:t>
       </w:r>
       <w:r>
         <w:rPr>
@@ -15383,32 +15783,54 @@
           <w:sz w:val="24"/>
           <w:szCs w:val="24"/>
         </w:rPr>
-        <w:lastRenderedPageBreak/>
         <w:t>Chum</w:t>
       </w:r>
-      <w:ins w:id="21" w:author="Curry Cunningham" w:date="2025-03-11T22:32:00Z" w16du:dateUtc="2025-03-12T06:32:00Z">
-        <w:r>
-          <w:rPr>
-            <w:sz w:val="24"/>
-            <w:szCs w:val="24"/>
-            <w:highlight w:val="yellow"/>
-          </w:rPr>
-          <w:t xml:space="preserve"> salmon [harvest? Return abundance? Releases?]</w:t>
-        </w:r>
-      </w:ins>
-      <w:r>
-        <w:rPr>
-          <w:sz w:val="24"/>
-          <w:szCs w:val="24"/>
-          <w:highlight w:val="yellow"/>
-        </w:rPr>
-        <w:t xml:space="preserve"> </w:t>
-      </w:r>
-      <w:r>
-        <w:rPr>
-          <w:sz w:val="24"/>
-          <w:szCs w:val="24"/>
-          <w:highlight w:val="yellow"/>
+      <w:r>
+        <w:rPr>
+          <w:sz w:val="24"/>
+          <w:szCs w:val="24"/>
+        </w:rPr>
+        <w:t xml:space="preserve"> </w:t>
+      </w:r>
+      <w:r>
+        <w:rPr>
+          <w:sz w:val="24"/>
+          <w:szCs w:val="24"/>
+        </w:rPr>
+        <w:t>salmon</w:t>
+      </w:r>
+      <w:r>
+        <w:rPr>
+          <w:sz w:val="24"/>
+          <w:szCs w:val="24"/>
+        </w:rPr>
+        <w:t xml:space="preserve"> </w:t>
+      </w:r>
+      <w:r>
+        <w:rPr>
+          <w:sz w:val="24"/>
+          <w:szCs w:val="24"/>
+        </w:rPr>
+        <w:t>r</w:t>
+      </w:r>
+      <w:r>
+        <w:rPr>
+          <w:sz w:val="24"/>
+          <w:szCs w:val="24"/>
+        </w:rPr>
+        <w:t>eleases</w:t>
+      </w:r>
+      <w:r>
+        <w:rPr>
+          <w:sz w:val="24"/>
+          <w:szCs w:val="24"/>
+        </w:rPr>
+        <w:t xml:space="preserve"> </w:t>
+      </w:r>
+      <w:r>
+        <w:rPr>
+          <w:sz w:val="24"/>
+          <w:szCs w:val="24"/>
         </w:rPr>
         <w:fldChar w:fldCharType="begin"/>
       </w:r>
@@ -15416,7 +15838,6 @@
         <w:rPr>
           <w:sz w:val="24"/>
           <w:szCs w:val="24"/>
-          <w:highlight w:val="yellow"/>
         </w:rPr>
         <w:instrText xml:space="preserve"> ADDIN ZOTERO_ITEM CSL_CITATION {"citationID":"OOTA4Yml","properties":{"formattedCitation":"(Frost et al. 2021)","plainCitation":"(Frost et al. 2021)","noteIndex":0},"citationItems":[{"id":5207,"uris":["http://zotero.org/users/8784224/items/6REZFENQ"],"itemData":{"id":5207,"type":"article-journal","abstract":"Hatcheries release &gt;4.5 billion juvenile Pacific salmon (Oncorhynchus spp.) into the North Pacific Ocean annually, raising concerns about competition with wild salmon populations. We used retrospective scale analysis to investigate how the growth of chum salmon (O. keta) from western Alaska is affected by the abundance of chum salmon from Japanese hatcheries and wild pink salmon (O. gorbuscha) from the Russian Far East. Over nearly five decades, the growth of Kuskokwim River chum salmon was negatively correlated with the abundance of Japanese hatchery chum salmon after accounting for the effects of sex and spring/summer sea-surface temperature in the Bering Sea. An effect of wild eastern Kamchatka pink salmon abundance on the growth of Kuskokwim River salmon was detectable but modest compared to the intraspecific competitive effect. A decrease in Japanese hatchery chum salmon releases in 2011–2013 was not associated with increased growth of Bering Sea chum salmon. However, the abundance of wild chum salmon from the Russian Far East increased during that time, possibly obscuring reduced competition with hatchery chum salmon. Our results support previous evidence that chum salmon are affected by intraspecific competition, and to a lesser extent interspecific competition, in the North Pacific, underscoring that the effects of salmon hatchery production transcend national boundaries.","container-title":"Fisheries Oceanography","DOI":"10.1111/fog.12505","ISSN":"1365-2419","issue":"1","language":"en","license":"© 2020 John Wiley &amp; Sons Ltd","note":"_eprint: https://onlinelibrary.wiley.com/doi/pdf/10.1111/fog.12505","page":"99-109","source":"Wiley Online Library","title":"Density-dependent effects of eastern Kamchatka pink salmon (Oncorhynchus gorbuscha) and Japanese chum salmon (O. keta) on age-specific growth of western Alaska chum salmon","volume":"30","author":[{"family":"Frost","given":"Tessa J."},{"family":"Yasumiishi","given":"Ellen M."},{"family":"Agler","given":"Beverly A."},{"family":"Adkison","given":"Milo D."},{"family":"McPhee","given":"Megan V."}],"issued":{"date-parts":[["2021"]]}}}],"schema":"https://github.com/citation-style-language/schema/raw/master/csl-citation.json"} </w:instrText>
       </w:r>
@@ -15424,7 +15845,6 @@
         <w:rPr>
           <w:sz w:val="24"/>
           <w:szCs w:val="24"/>
-          <w:highlight w:val="yellow"/>
         </w:rPr>
         <w:fldChar w:fldCharType="separate"/>
       </w:r>
@@ -15433,7 +15853,6 @@
           <w:noProof/>
           <w:sz w:val="24"/>
           <w:szCs w:val="24"/>
-          <w:highlight w:val="yellow"/>
         </w:rPr>
         <w:t>(Frost et al. 2021)</w:t>
       </w:r>
@@ -15441,7 +15860,6 @@
         <w:rPr>
           <w:sz w:val="24"/>
           <w:szCs w:val="24"/>
-          <w:highlight w:val="yellow"/>
         </w:rPr>
         <w:fldChar w:fldCharType="end"/>
       </w:r>
@@ -15457,14 +15875,14 @@
           <w:sz w:val="24"/>
           <w:szCs w:val="24"/>
         </w:rPr>
-        <w:t xml:space="preserve">We found weak </w:t>
-      </w:r>
-      <w:r>
-        <w:rPr>
-          <w:sz w:val="24"/>
-          <w:szCs w:val="24"/>
-        </w:rPr>
-        <w:t>support for the hypothesis that increas</w:t>
+        <w:t>We foun</w:t>
+      </w:r>
+      <w:r>
+        <w:rPr>
+          <w:sz w:val="24"/>
+          <w:szCs w:val="24"/>
+        </w:rPr>
+        <w:t>d weak support for the hypothesis that increas</w:t>
       </w:r>
       <w:r>
         <w:rPr>
@@ -15529,7 +15947,7 @@
         </w:rPr>
         <w:t xml:space="preserve">a </w:t>
       </w:r>
-      <w:commentRangeStart w:id="22"/>
+      <w:commentRangeStart w:id="16"/>
       <w:r>
         <w:rPr>
           <w:sz w:val="24"/>
@@ -15572,12 +15990,12 @@
         </w:rPr>
         <w:t>)</w:t>
       </w:r>
-      <w:commentRangeEnd w:id="22"/>
+      <w:commentRangeEnd w:id="16"/>
       <w:r>
         <w:rPr>
           <w:rStyle w:val="CommentReference"/>
         </w:rPr>
-        <w:commentReference w:id="22"/>
+        <w:commentReference w:id="16"/>
       </w:r>
       <w:r>
         <w:rPr>
@@ -15621,7 +16039,113 @@
         </w:rPr>
         <w:t xml:space="preserve"> salmon </w:t>
       </w:r>
-      <w:commentRangeStart w:id="23"/>
+      <w:r>
+        <w:rPr>
+          <w:sz w:val="24"/>
+          <w:szCs w:val="24"/>
+        </w:rPr>
+        <w:t>survival</w:t>
+      </w:r>
+      <w:r>
+        <w:rPr>
+          <w:sz w:val="24"/>
+          <w:szCs w:val="24"/>
+        </w:rPr>
+        <w:t xml:space="preserve">. </w:t>
+      </w:r>
+      <w:r>
+        <w:rPr>
+          <w:sz w:val="24"/>
+          <w:szCs w:val="24"/>
+        </w:rPr>
+        <w:t>Similar to other work in the North Pacific, w</w:t>
+      </w:r>
+      <w:r>
+        <w:rPr>
+          <w:sz w:val="24"/>
+          <w:szCs w:val="24"/>
+        </w:rPr>
+        <w:t>e did not find evidence of competition with hatchery released pink salmon</w:t>
+      </w:r>
+      <w:r>
+        <w:rPr>
+          <w:sz w:val="24"/>
+          <w:szCs w:val="24"/>
+        </w:rPr>
+        <w:t xml:space="preserve"> </w:t>
+      </w:r>
+      <w:r>
+        <w:rPr>
+          <w:sz w:val="24"/>
+          <w:szCs w:val="24"/>
+        </w:rPr>
+        <w:fldChar w:fldCharType="begin"/>
+      </w:r>
+      <w:r>
+        <w:rPr>
+          <w:sz w:val="24"/>
+          <w:szCs w:val="24"/>
+        </w:rPr>
+        <w:instrText xml:space="preserve"> ADDIN ZOTERO_ITEM CSL_CITATION {"citationID":"UnzSxn3G","properties":{"formattedCitation":"(Frost et al. 2021)","plainCitation":"(Frost et al. 2021)","noteIndex":0},"citationItems":[{"id":5207,"uris":["http://zotero.org/users/8784224/items/6REZFENQ"],"itemData":{"id":5207,"type":"article-journal","abstract":"Hatcheries release &gt;4.5 billion juvenile Pacific salmon (Oncorhynchus spp.) into the North Pacific Ocean annually, raising concerns about competition with wild salmon populations. We used retrospective scale analysis to investigate how the growth of chum salmon (O. keta) from western Alaska is affected by the abundance of chum salmon from Japanese hatcheries and wild pink salmon (O. gorbuscha) from the Russian Far East. Over nearly five decades, the growth of Kuskokwim River chum salmon was negatively correlated with the abundance of Japanese hatchery chum salmon after accounting for the effects of sex and spring/summer sea-surface temperature in the Bering Sea. An effect of wild eastern Kamchatka pink salmon abundance on the growth of Kuskokwim River salmon was detectable but modest compared to the intraspecific competitive effect. A decrease in Japanese hatchery chum salmon releases in 2011–2013 was not associated with increased growth of Bering Sea chum salmon. However, the abundance of wild chum salmon from the Russian Far East increased during that time, possibly obscuring reduced competition with hatchery chum salmon. Our results support previous evidence that chum salmon are affected by intraspecific competition, and to a lesser extent interspecific competition, in the North Pacific, underscoring that the effects of salmon hatchery production transcend national boundaries.","container-title":"Fisheries Oceanography","DOI":"10.1111/fog.12505","ISSN":"1365-2419","issue":"1","language":"en","license":"© 2020 John Wiley &amp; Sons Ltd","note":"_eprint: https://onlinelibrary.wiley.com/doi/pdf/10.1111/fog.12505","page":"99-109","source":"Wiley Online Library","title":"Density-dependent effects of eastern Kamchatka pink salmon (Oncorhynchus gorbuscha) and Japanese chum salmon (O. keta) on age-specific growth of western Alaska chum salmon","volume":"30","author":[{"family":"Frost","given":"Tessa J."},{"family":"Yasumiishi","given":"Ellen M."},{"family":"Agler","given":"Beverly A."},{"family":"Adkison","given":"Milo D."},{"family":"McPhee","given":"Megan V."}],"issued":{"date-parts":[["2021"]]}}}],"schema":"https://github.com/citation-style-language/schema/raw/master/csl-citation.json"} </w:instrText>
+      </w:r>
+      <w:r>
+        <w:rPr>
+          <w:sz w:val="24"/>
+          <w:szCs w:val="24"/>
+        </w:rPr>
+        <w:fldChar w:fldCharType="separate"/>
+      </w:r>
+      <w:r>
+        <w:rPr>
+          <w:noProof/>
+          <w:sz w:val="24"/>
+          <w:szCs w:val="24"/>
+        </w:rPr>
+        <w:t>(Frost et al. 2021)</w:t>
+      </w:r>
+      <w:r>
+        <w:rPr>
+          <w:sz w:val="24"/>
+          <w:szCs w:val="24"/>
+        </w:rPr>
+        <w:fldChar w:fldCharType="end"/>
+      </w:r>
+      <w:r>
+        <w:rPr>
+          <w:sz w:val="24"/>
+          <w:szCs w:val="24"/>
+        </w:rPr>
+        <w:t>.</w:t>
+      </w:r>
+      <w:r>
+        <w:rPr>
+          <w:sz w:val="24"/>
+          <w:szCs w:val="24"/>
+        </w:rPr>
+        <w:t xml:space="preserve"> Negative impacts of increased competition at sea</w:t>
+      </w:r>
+      <w:r>
+        <w:rPr>
+          <w:sz w:val="24"/>
+          <w:szCs w:val="24"/>
+        </w:rPr>
+        <w:t xml:space="preserve"> for Alaskan salmon</w:t>
+      </w:r>
+      <w:r>
+        <w:rPr>
+          <w:sz w:val="24"/>
+          <w:szCs w:val="24"/>
+        </w:rPr>
+        <w:t xml:space="preserve"> have been highlighted recently in the literature, and linked to decreased salmon body sizes and decreases in </w:t>
+      </w:r>
+      <w:r>
+        <w:rPr>
+          <w:sz w:val="24"/>
+          <w:szCs w:val="24"/>
+        </w:rPr>
+        <w:t xml:space="preserve">population </w:t>
+      </w:r>
+      <w:commentRangeStart w:id="17"/>
       <w:r>
         <w:rPr>
           <w:sz w:val="24"/>
@@ -15629,76 +16153,55 @@
         </w:rPr>
         <w:t>productivity</w:t>
       </w:r>
-      <w:commentRangeEnd w:id="23"/>
+      <w:r>
+        <w:rPr>
+          <w:sz w:val="24"/>
+          <w:szCs w:val="24"/>
+        </w:rPr>
+        <w:t xml:space="preserve"> </w:t>
+      </w:r>
+      <w:r>
+        <w:rPr>
+          <w:sz w:val="24"/>
+          <w:szCs w:val="24"/>
+        </w:rPr>
+        <w:fldChar w:fldCharType="begin"/>
+      </w:r>
+      <w:r>
+        <w:rPr>
+          <w:sz w:val="24"/>
+          <w:szCs w:val="24"/>
+        </w:rPr>
+        <w:instrText xml:space="preserve"> ADDIN ZOTERO_ITEM CSL_CITATION {"citationID":"CgQ4Awsz","properties":{"formattedCitation":"(Oke et al. 2020, Feddern et al. 2024)","plainCitation":"(Oke et al. 2020, Feddern et al. 2024)","noteIndex":0},"citationItems":[{"id":11,"uris":["http://zotero.org/users/8784224/items/39BSNKKE"],"itemData":{"id":11,"type":"article-journal","abstract":"Declines in animal body sizes are widely reported and likely impact ecological interactions and ecosystem services. For harvested species subject to multiple stressors, limited understanding of the causes and consequences of size declines impedes prediction, prevention, and mitigation. We highlight widespread declines in Pacific salmon size based on 60 years of measurements from 12.5 million fish across Alaska, the last largely pristine North American salmon-producing region. Declines in salmon size, primarily resulting from shifting age structure, are associated with climate and competition at sea. Compared to salmon maturing before 1990, the reduced size of adult salmon after 2010 has potentially resulted in substantial losses to ecosystems and people; for Chinook salmon we estimated average per-fish reductions in egg production (−16%), nutrient transport (−28%), fisheries value (−21%), and meals for rural people (−26%). Downsizing of organisms is a global concern, and current trends may pose substantial risks for nature and people.","container-title":"Nature Communications","DOI":"10.1038/s41467-020-17726-z","ISSN":"2041-1723","issue":"1","journalAbbreviation":"Nat Commun","language":"en","license":"2020 The Author(s)","note":"Bandiera_abtest: a\nCc_license_type: cc_by\nCg_type: Nature Research Journals\nnumber: 1\nPrimary_atype: Research\npublisher: Nature Publishing Group\nSubject_term: Climate-change ecology;Conservation biology;Ecosystem services;Evolutionary ecology\nSubject_term_id: climate-change-ecology;conservation;ecosystem-services;evolutionary-ecology","page":"4155","source":"www.nature.com","title":"Recent declines in salmon body size impact ecosystems and fisheries","volume":"11","author":[{"family":"Oke","given":"K. B."},{"family":"Cunningham","given":"C. J."},{"family":"Westley","given":"P. a. H."},{"family":"Baskett","given":"M. L."},{"family":"Carlson","given":"S. M."},{"family":"Clark","given":"J."},{"family":"Hendry","given":"A. P."},{"family":"Karatayev","given":"V. A."},{"family":"Kendall","given":"N. W."},{"family":"Kibele","given":"J."},{"family":"Kindsvater","given":"H. K."},{"family":"Kobayashi","given":"K. M."},{"family":"Lewis","given":"B."},{"family":"Munch","given":"S."},{"family":"Reynolds","given":"J. D."},{"family":"Vick","given":"G. K."},{"family":"Palkovacs","given":"E. P."}],"issued":{"date-parts":[["2020",8,19]]}}},{"id":4585,"uris":["http://zotero.org/users/8784224/items/XCIUF3BH"],"itemData":{"id":4585,"type":"article-journal","abstract":"Disentangling the influences of climate change from other stressors affecting the population dynamics of aquatic species is particularly pressing for northern latitude ecosystems, where climate-­driven warming is occurring faster than the global average. Chinook salmon (Oncorhynchus tshawytscha) in the Yukon-­Kuskokwim (YK) region occupy the northern extent of their species' range and are experiencing prolonged declines in abundance resulting in fisheries closures and impacts to the well-­being of Indigenous people and local communities. These declines have been associated with physical (e.g., temperature, streamflow) and biological (e.g., body size, competition) conditions, but uncertainty remains about the relative influence of these drivers on productivity across populations and how salmon–environment relationships vary across watersheds. To fill these knowledge gaps, we estimated the effects of marine and freshwater environmental indicators, body size, and indices of competition, on the productivity (adult returns-­per-­spawner) of 26 Chinook salmon populations in the YK region using a Bayesian hierarchical stock-­recruitment model. Across most populations, productivity declined with smaller spawner body size and sea surface temperatures that were colder in the winter and warmer in the summer during the first year at sea. Decreased productivity was also associated with above average fall maximum daily streamflow, increased sea ice cover prior to juvenile outmigration, and abundance of marine competitors, but the strength of these effects varied among populations. Maximum daily stream temperature during spawning migration had a nonlinear relationship with productivity, with reduced productivity in years when temperatures exceeded thresholds in main stem rivers. These results demonstrate for the first time that well-­documented declines in body size of YK Chinook salmon were associated with declining population productivity, while taking climate into account.","container-title":"Global Change Biology","DOI":"10.1111/gcb.17508","ISSN":"1354-1013, 1365-2486","issue":"10","journalAbbreviation":"Global Change Biology","language":"en","page":"e17508","source":"DOI.org (Crossref)","title":"Body size and early marine conditions drive changes in Chinook salmon productivity across northern latitude ecosystems","volume":"30","author":[{"family":"Feddern","given":"Megan L."},{"family":"Shaftel","given":"Rebecca"},{"family":"Schoen","given":"Erik R."},{"family":"Cunningham","given":"Curry J."},{"family":"Connors","given":"Brendan M."},{"family":"Staton","given":"Benjamin A."},{"family":"Von Finster","given":"Al"},{"family":"Liller","given":"Zachary"},{"family":"Von Biela","given":"Vanessa R."},{"family":"Howard","given":"Katherine G."}],"issued":{"date-parts":[["2024",10]]}}}],"schema":"https://github.com/citation-style-language/schema/raw/master/csl-citation.json"} </w:instrText>
+      </w:r>
+      <w:r>
+        <w:rPr>
+          <w:sz w:val="24"/>
+          <w:szCs w:val="24"/>
+        </w:rPr>
+        <w:fldChar w:fldCharType="separate"/>
+      </w:r>
+      <w:r>
+        <w:rPr>
+          <w:noProof/>
+          <w:sz w:val="24"/>
+          <w:szCs w:val="24"/>
+        </w:rPr>
+        <w:t>(Oke et al. 2020, Feddern et al. 2024)</w:t>
+      </w:r>
+      <w:r>
+        <w:rPr>
+          <w:sz w:val="24"/>
+          <w:szCs w:val="24"/>
+        </w:rPr>
+        <w:fldChar w:fldCharType="end"/>
+      </w:r>
+      <w:commentRangeEnd w:id="17"/>
       <w:r>
         <w:rPr>
           <w:rStyle w:val="CommentReference"/>
         </w:rPr>
-        <w:commentReference w:id="23"/>
-      </w:r>
-      <w:r>
-        <w:rPr>
-          <w:sz w:val="24"/>
-          <w:szCs w:val="24"/>
-        </w:rPr>
-        <w:t xml:space="preserve">. </w:t>
-      </w:r>
-      <w:r>
-        <w:rPr>
-          <w:sz w:val="24"/>
-          <w:szCs w:val="24"/>
-        </w:rPr>
-        <w:t>Similar to other work in the North Pacific, w</w:t>
-      </w:r>
-      <w:r>
-        <w:rPr>
-          <w:sz w:val="24"/>
-          <w:szCs w:val="24"/>
-        </w:rPr>
-        <w:t>e did not find evidence of competition with hatchery released pink salmon</w:t>
-      </w:r>
-      <w:r>
-        <w:rPr>
-          <w:sz w:val="24"/>
-          <w:szCs w:val="24"/>
-        </w:rPr>
-        <w:t xml:space="preserve"> </w:t>
-      </w:r>
-      <w:r>
-        <w:rPr>
-          <w:sz w:val="24"/>
-          <w:szCs w:val="24"/>
-        </w:rPr>
-        <w:fldChar w:fldCharType="begin"/>
-      </w:r>
-      <w:r>
-        <w:rPr>
-          <w:sz w:val="24"/>
-          <w:szCs w:val="24"/>
-        </w:rPr>
-        <w:instrText xml:space="preserve"> ADDIN ZOTERO_ITEM CSL_CITATION {"citationID":"UnzSxn3G","properties":{"formattedCitation":"(Frost et al. 2021)","plainCitation":"(Frost et al. 2021)","noteIndex":0},"citationItems":[{"id":5207,"uris":["http://zotero.org/users/8784224/items/6REZFENQ"],"itemData":{"id":5207,"type":"article-journal","abstract":"Hatcheries release &gt;4.5 billion juvenile Pacific salmon (Oncorhynchus spp.) into the North Pacific Ocean annually, raising concerns about competition with wild salmon populations. We used retrospective scale analysis to investigate how the growth of chum salmon (O. keta) from western Alaska is affected by the abundance of chum salmon from Japanese hatcheries and wild pink salmon (O. gorbuscha) from the Russian Far East. Over nearly five decades, the growth of Kuskokwim River chum salmon was negatively correlated with the abundance of Japanese hatchery chum salmon after accounting for the effects of sex and spring/summer sea-surface temperature in the Bering Sea. An effect of wild eastern Kamchatka pink salmon abundance on the growth of Kuskokwim River salmon was detectable but modest compared to the intraspecific competitive effect. A decrease in Japanese hatchery chum salmon releases in 2011–2013 was not associated with increased growth of Bering Sea chum salmon. However, the abundance of wild chum salmon from the Russian Far East increased during that time, possibly obscuring reduced competition with hatchery chum salmon. Our results support previous evidence that chum salmon are affected by intraspecific competition, and to a lesser extent interspecific competition, in the North Pacific, underscoring that the effects of salmon hatchery production transcend national boundaries.","container-title":"Fisheries Oceanography","DOI":"10.1111/fog.12505","ISSN":"1365-2419","issue":"1","language":"en","license":"© 2020 John Wiley &amp; Sons Ltd","note":"_eprint: https://onlinelibrary.wiley.com/doi/pdf/10.1111/fog.12505","page":"99-109","source":"Wiley Online Library","title":"Density-dependent effects of eastern Kamchatka pink salmon (Oncorhynchus gorbuscha) and Japanese chum salmon (O. keta) on age-specific growth of western Alaska chum salmon","volume":"30","author":[{"family":"Frost","given":"Tessa J."},{"family":"Yasumiishi","given":"Ellen M."},{"family":"Agler","given":"Beverly A."},{"family":"Adkison","given":"Milo D."},{"family":"McPhee","given":"Megan V."}],"issued":{"date-parts":[["2021"]]}}}],"schema":"https://github.com/citation-style-language/schema/raw/master/csl-citation.json"} </w:instrText>
-      </w:r>
-      <w:r>
-        <w:rPr>
-          <w:sz w:val="24"/>
-          <w:szCs w:val="24"/>
-        </w:rPr>
-        <w:fldChar w:fldCharType="separate"/>
-      </w:r>
-      <w:r>
-        <w:rPr>
-          <w:noProof/>
-          <w:sz w:val="24"/>
-          <w:szCs w:val="24"/>
-        </w:rPr>
-        <w:t>(Frost et al. 2021)</w:t>
-      </w:r>
-      <w:r>
-        <w:rPr>
-          <w:sz w:val="24"/>
-          <w:szCs w:val="24"/>
-        </w:rPr>
-        <w:fldChar w:fldCharType="end"/>
+        <w:commentReference w:id="17"/>
       </w:r>
       <w:r>
         <w:rPr>
@@ -15712,129 +16215,36 @@
           <w:sz w:val="24"/>
           <w:szCs w:val="24"/>
         </w:rPr>
-        <w:t xml:space="preserve"> Negative impacts of increased competition at sea</w:t>
-      </w:r>
-      <w:r>
-        <w:rPr>
-          <w:sz w:val="24"/>
-          <w:szCs w:val="24"/>
-        </w:rPr>
-        <w:t xml:space="preserve"> for Alaskan salmon</w:t>
-      </w:r>
-      <w:r>
-        <w:rPr>
-          <w:sz w:val="24"/>
-          <w:szCs w:val="24"/>
-        </w:rPr>
-        <w:t xml:space="preserve"> have been highlighted recently in the literature, and linked to decreased salmon body sizes and decreases in </w:t>
-      </w:r>
-      <w:r>
-        <w:rPr>
-          <w:sz w:val="24"/>
-          <w:szCs w:val="24"/>
-        </w:rPr>
-        <w:t xml:space="preserve">population </w:t>
-      </w:r>
-      <w:commentRangeStart w:id="24"/>
-      <w:r>
-        <w:rPr>
-          <w:sz w:val="24"/>
-          <w:szCs w:val="24"/>
-        </w:rPr>
-        <w:t>productivity</w:t>
-      </w:r>
-      <w:r>
-        <w:rPr>
-          <w:sz w:val="24"/>
-          <w:szCs w:val="24"/>
-        </w:rPr>
-        <w:t xml:space="preserve"> </w:t>
-      </w:r>
-      <w:r>
-        <w:rPr>
-          <w:sz w:val="24"/>
-          <w:szCs w:val="24"/>
-        </w:rPr>
-        <w:fldChar w:fldCharType="begin"/>
-      </w:r>
-      <w:r>
-        <w:rPr>
-          <w:sz w:val="24"/>
-          <w:szCs w:val="24"/>
-        </w:rPr>
-        <w:instrText xml:space="preserve"> ADDIN ZOTERO_ITEM CSL_CITATION {"citationID":"CgQ4Awsz","properties":{"formattedCitation":"(Oke et al. 2020, Feddern et al. 2024)","plainCitation":"(Oke et al. 2020, Feddern et al. 2024)","noteIndex":0},"citationItems":[{"id":11,"uris":["http://zotero.org/users/8784224/items/39BSNKKE"],"itemData":{"id":11,"type":"article-journal","abstract":"Declines in animal body sizes are widely reported and likely impact ecological interactions and ecosystem services. For harvested species subject to multiple stressors, limited understanding of the causes and consequences of size declines impedes prediction, prevention, and mitigation. We highlight widespread declines in Pacific salmon size based on 60 years of measurements from 12.5 million fish across Alaska, the last largely pristine North American salmon-producing region. Declines in salmon size, primarily resulting from shifting age structure, are associated with climate and competition at sea. Compared to salmon maturing before 1990, the reduced size of adult salmon after 2010 has potentially resulted in substantial losses to ecosystems and people; for Chinook salmon we estimated average per-fish reductions in egg production (−16%), nutrient transport (−28%), fisheries value (−21%), and meals for rural people (−26%). Downsizing of organisms is a global concern, and current trends may pose substantial risks for nature and people.","container-title":"Nature Communications","DOI":"10.1038/s41467-020-17726-z","ISSN":"2041-1723","issue":"1","journalAbbreviation":"Nat Commun","language":"en","license":"2020 The Author(s)","note":"Bandiera_abtest: a\nCc_license_type: cc_by\nCg_type: Nature Research Journals\nnumber: 1\nPrimary_atype: Research\npublisher: Nature Publishing Group\nSubject_term: Climate-change ecology;Conservation biology;Ecosystem services;Evolutionary ecology\nSubject_term_id: climate-change-ecology;conservation;ecosystem-services;evolutionary-ecology","page":"4155","source":"www.nature.com","title":"Recent declines in salmon body size impact ecosystems and fisheries","volume":"11","author":[{"family":"Oke","given":"K. B."},{"family":"Cunningham","given":"C. J."},{"family":"Westley","given":"P. a. H."},{"family":"Baskett","given":"M. L."},{"family":"Carlson","given":"S. M."},{"family":"Clark","given":"J."},{"family":"Hendry","given":"A. P."},{"family":"Karatayev","given":"V. A."},{"family":"Kendall","given":"N. W."},{"family":"Kibele","given":"J."},{"family":"Kindsvater","given":"H. K."},{"family":"Kobayashi","given":"K. M."},{"family":"Lewis","given":"B."},{"family":"Munch","given":"S."},{"family":"Reynolds","given":"J. D."},{"family":"Vick","given":"G. K."},{"family":"Palkovacs","given":"E. P."}],"issued":{"date-parts":[["2020",8,19]]}}},{"id":4585,"uris":["http://zotero.org/users/8784224/items/XCIUF3BH"],"itemData":{"id":4585,"type":"article-journal","abstract":"Disentangling the influences of climate change from other stressors affecting the population dynamics of aquatic species is particularly pressing for northern latitude ecosystems, where climate-­driven warming is occurring faster than the global average. Chinook salmon (Oncorhynchus tshawytscha) in the Yukon-­Kuskokwim (YK) region occupy the northern extent of their species' range and are experiencing prolonged declines in abundance resulting in fisheries closures and impacts to the well-­being of Indigenous people and local communities. These declines have been associated with physical (e.g., temperature, streamflow) and biological (e.g., body size, competition) conditions, but uncertainty remains about the relative influence of these drivers on productivity across populations and how salmon–environment relationships vary across watersheds. To fill these knowledge gaps, we estimated the effects of marine and freshwater environmental indicators, body size, and indices of competition, on the productivity (adult returns-­per-­spawner) of 26 Chinook salmon populations in the YK region using a Bayesian hierarchical stock-­recruitment model. Across most populations, productivity declined with smaller spawner body size and sea surface temperatures that were colder in the winter and warmer in the summer during the first year at sea. Decreased productivity was also associated with above average fall maximum daily streamflow, increased sea ice cover prior to juvenile outmigration, and abundance of marine competitors, but the strength of these effects varied among populations. Maximum daily stream temperature during spawning migration had a nonlinear relationship with productivity, with reduced productivity in years when temperatures exceeded thresholds in main stem rivers. These results demonstrate for the first time that well-­documented declines in body size of YK Chinook salmon were associated with declining population productivity, while taking climate into account.","container-title":"Global Change Biology","DOI":"10.1111/gcb.17508","ISSN":"1354-1013, 1365-2486","issue":"10","journalAbbreviation":"Global Change Biology","language":"en","page":"e17508","source":"DOI.org (Crossref)","title":"Body size and early marine conditions drive changes in Chinook salmon productivity across northern latitude ecosystems","volume":"30","author":[{"family":"Feddern","given":"Megan L."},{"family":"Shaftel","given":"Rebecca"},{"family":"Schoen","given":"Erik R."},{"family":"Cunningham","given":"Curry J."},{"family":"Connors","given":"Brendan M."},{"family":"Staton","given":"Benjamin A."},{"family":"Von Finster","given":"Al"},{"family":"Liller","given":"Zachary"},{"family":"Von Biela","given":"Vanessa R."},{"family":"Howard","given":"Katherine G."}],"issued":{"date-parts":[["2024",10]]}}}],"schema":"https://github.com/citation-style-language/schema/raw/master/csl-citation.json"} </w:instrText>
-      </w:r>
-      <w:r>
-        <w:rPr>
-          <w:sz w:val="24"/>
-          <w:szCs w:val="24"/>
-        </w:rPr>
-        <w:fldChar w:fldCharType="separate"/>
-      </w:r>
-      <w:r>
-        <w:rPr>
-          <w:noProof/>
-          <w:sz w:val="24"/>
-          <w:szCs w:val="24"/>
-        </w:rPr>
-        <w:t>(Oke et al. 2020, Feddern et al. 2024)</w:t>
-      </w:r>
-      <w:r>
-        <w:rPr>
-          <w:sz w:val="24"/>
-          <w:szCs w:val="24"/>
-        </w:rPr>
-        <w:fldChar w:fldCharType="end"/>
-      </w:r>
-      <w:commentRangeEnd w:id="24"/>
+        <w:t xml:space="preserve"> </w:t>
+      </w:r>
+      <w:commentRangeStart w:id="18"/>
+      <w:r>
+        <w:rPr>
+          <w:sz w:val="24"/>
+          <w:szCs w:val="24"/>
+        </w:rPr>
+        <w:t>Increased competition could result from trophic overlap and density dependent impacts</w:t>
+      </w:r>
+      <w:r>
+        <w:rPr>
+          <w:sz w:val="24"/>
+          <w:szCs w:val="24"/>
+        </w:rPr>
+        <w:t xml:space="preserve"> among conspecifics in the marine ecosystem</w:t>
+      </w:r>
+      <w:r>
+        <w:rPr>
+          <w:sz w:val="24"/>
+          <w:szCs w:val="24"/>
+        </w:rPr>
+        <w:t>.</w:t>
+      </w:r>
+      <w:commentRangeEnd w:id="18"/>
       <w:r>
         <w:rPr>
           <w:rStyle w:val="CommentReference"/>
         </w:rPr>
-        <w:commentReference w:id="24"/>
-      </w:r>
-      <w:r>
-        <w:rPr>
-          <w:sz w:val="24"/>
-          <w:szCs w:val="24"/>
-        </w:rPr>
-        <w:t>.</w:t>
-      </w:r>
-      <w:r>
-        <w:rPr>
-          <w:sz w:val="24"/>
-          <w:szCs w:val="24"/>
-        </w:rPr>
-        <w:t xml:space="preserve"> </w:t>
-      </w:r>
-      <w:commentRangeStart w:id="25"/>
-      <w:r>
-        <w:rPr>
-          <w:sz w:val="24"/>
-          <w:szCs w:val="24"/>
-        </w:rPr>
-        <w:t>Increased competition could result from trophic overlap and density dependent impacts</w:t>
-      </w:r>
-      <w:r>
-        <w:rPr>
-          <w:sz w:val="24"/>
-          <w:szCs w:val="24"/>
-        </w:rPr>
-        <w:t xml:space="preserve"> among conspecifics in the marine ecosystem</w:t>
-      </w:r>
-      <w:r>
-        <w:rPr>
-          <w:sz w:val="24"/>
-          <w:szCs w:val="24"/>
-        </w:rPr>
-        <w:t>.</w:t>
-      </w:r>
-      <w:commentRangeEnd w:id="25"/>
-      <w:r>
-        <w:rPr>
-          <w:rStyle w:val="CommentReference"/>
-        </w:rPr>
-        <w:commentReference w:id="25"/>
+        <w:commentReference w:id="18"/>
       </w:r>
       <w:r>
         <w:rPr>
@@ -15903,7 +16313,7 @@
           <w:szCs w:val="24"/>
         </w:rPr>
       </w:pPr>
-      <w:commentRangeStart w:id="26"/>
+      <w:commentRangeStart w:id="19"/>
       <w:r>
         <w:rPr>
           <w:sz w:val="24"/>
@@ -15939,12 +16349,12 @@
         </w:rPr>
         <w:t xml:space="preserve">. </w:t>
       </w:r>
-      <w:commentRangeEnd w:id="26"/>
+      <w:commentRangeEnd w:id="19"/>
       <w:r>
         <w:rPr>
           <w:rStyle w:val="CommentReference"/>
         </w:rPr>
-        <w:commentReference w:id="26"/>
+        <w:commentReference w:id="19"/>
       </w:r>
       <w:r>
         <w:rPr>
@@ -16299,9 +16709,9 @@
         </w:rPr>
         <w:t xml:space="preserve"> declining body sizes </w:t>
       </w:r>
-      <w:commentRangeStart w:id="27"/>
-      <w:commentRangeStart w:id="28"/>
-      <w:commentRangeStart w:id="29"/>
+      <w:commentRangeStart w:id="20"/>
+      <w:commentRangeStart w:id="21"/>
+      <w:commentRangeStart w:id="22"/>
       <w:r>
         <w:rPr>
           <w:sz w:val="24"/>
@@ -16316,26 +16726,26 @@
         </w:rPr>
         <w:t xml:space="preserve"> </w:t>
       </w:r>
-      <w:commentRangeEnd w:id="27"/>
+      <w:commentRangeEnd w:id="20"/>
       <w:r>
         <w:rPr>
           <w:rStyle w:val="CommentReference"/>
         </w:rPr>
-        <w:commentReference w:id="27"/>
-      </w:r>
-      <w:commentRangeEnd w:id="28"/>
+        <w:commentReference w:id="20"/>
+      </w:r>
+      <w:commentRangeEnd w:id="21"/>
       <w:r>
         <w:rPr>
           <w:rStyle w:val="CommentReference"/>
         </w:rPr>
-        <w:commentReference w:id="28"/>
-      </w:r>
-      <w:commentRangeEnd w:id="29"/>
+        <w:commentReference w:id="21"/>
+      </w:r>
+      <w:commentRangeEnd w:id="22"/>
       <w:r>
         <w:rPr>
           <w:rStyle w:val="CommentReference"/>
         </w:rPr>
-        <w:commentReference w:id="29"/>
+        <w:commentReference w:id="22"/>
       </w:r>
       <w:r>
         <w:rPr>
@@ -16608,7 +17018,7 @@
           <w:szCs w:val="24"/>
           <w:shd w:val="clear" w:color="auto" w:fill="FFFFFF"/>
         </w:rPr>
-        <w:t xml:space="preserve"> </w:t>
+        <w:t xml:space="preserve"> thank the Alaska Department of Fish and Game </w:t>
       </w:r>
       <w:r>
         <w:rPr>
@@ -16617,8 +17027,7 @@
           <w:szCs w:val="24"/>
           <w:shd w:val="clear" w:color="auto" w:fill="FFFFFF"/>
         </w:rPr>
-        <w:lastRenderedPageBreak/>
-        <w:t>thank the Alaska</w:t>
+        <w:t xml:space="preserve">for providing guidance and </w:t>
       </w:r>
       <w:r>
         <w:rPr>
@@ -16627,7 +17036,7 @@
           <w:szCs w:val="24"/>
           <w:shd w:val="clear" w:color="auto" w:fill="FFFFFF"/>
         </w:rPr>
-        <w:t xml:space="preserve"> </w:t>
+        <w:t>salmon abundance estimates for adult life stages. Specifically, w</w:t>
       </w:r>
       <w:r>
         <w:rPr>
@@ -16636,7 +17045,7 @@
           <w:szCs w:val="24"/>
           <w:shd w:val="clear" w:color="auto" w:fill="FFFFFF"/>
         </w:rPr>
-        <w:t>Department</w:t>
+        <w:t>e would like to thank Fred West</w:t>
       </w:r>
       <w:r>
         <w:rPr>
@@ -16645,7 +17054,7 @@
           <w:szCs w:val="24"/>
           <w:shd w:val="clear" w:color="auto" w:fill="FFFFFF"/>
         </w:rPr>
-        <w:t xml:space="preserve"> </w:t>
+        <w:t xml:space="preserve">, </w:t>
       </w:r>
       <w:r>
         <w:rPr>
@@ -16654,7 +17063,7 @@
           <w:szCs w:val="24"/>
           <w:shd w:val="clear" w:color="auto" w:fill="FFFFFF"/>
         </w:rPr>
-        <w:t>of</w:t>
+        <w:t>Zach Liller</w:t>
       </w:r>
       <w:r>
         <w:rPr>
@@ -16663,7 +17072,7 @@
           <w:szCs w:val="24"/>
           <w:shd w:val="clear" w:color="auto" w:fill="FFFFFF"/>
         </w:rPr>
-        <w:t xml:space="preserve"> </w:t>
+        <w:t xml:space="preserve">, </w:t>
       </w:r>
       <w:r>
         <w:rPr>
@@ -16672,7 +17081,7 @@
           <w:szCs w:val="24"/>
           <w:shd w:val="clear" w:color="auto" w:fill="FFFFFF"/>
         </w:rPr>
-        <w:t>Fish</w:t>
+        <w:t>Sean Larson</w:t>
       </w:r>
       <w:r>
         <w:rPr>
@@ -16681,8 +17090,9 @@
           <w:szCs w:val="24"/>
           <w:shd w:val="clear" w:color="auto" w:fill="FFFFFF"/>
         </w:rPr>
-        <w:t xml:space="preserve"> </w:t>
-      </w:r>
+        <w:t xml:space="preserve"> and </w:t>
+      </w:r>
+      <w:proofErr w:type="spellStart"/>
       <w:r>
         <w:rPr>
           <w:color w:val="222222"/>
@@ -16690,8 +17100,9 @@
           <w:szCs w:val="24"/>
           <w:shd w:val="clear" w:color="auto" w:fill="FFFFFF"/>
         </w:rPr>
-        <w:t>and</w:t>
-      </w:r>
+        <w:t>Hamachan</w:t>
+      </w:r>
+      <w:proofErr w:type="spellEnd"/>
       <w:r>
         <w:rPr>
           <w:color w:val="222222"/>
@@ -16699,157 +17110,7 @@
           <w:szCs w:val="24"/>
           <w:shd w:val="clear" w:color="auto" w:fill="FFFFFF"/>
         </w:rPr>
-        <w:t xml:space="preserve"> </w:t>
-      </w:r>
-      <w:r>
-        <w:rPr>
-          <w:color w:val="222222"/>
-          <w:sz w:val="24"/>
-          <w:szCs w:val="24"/>
-          <w:shd w:val="clear" w:color="auto" w:fill="FFFFFF"/>
-        </w:rPr>
-        <w:t>Game</w:t>
-      </w:r>
-      <w:r>
-        <w:rPr>
-          <w:color w:val="222222"/>
-          <w:sz w:val="24"/>
-          <w:szCs w:val="24"/>
-          <w:shd w:val="clear" w:color="auto" w:fill="FFFFFF"/>
-        </w:rPr>
-        <w:t xml:space="preserve"> </w:t>
-      </w:r>
-      <w:r>
-        <w:rPr>
-          <w:color w:val="222222"/>
-          <w:sz w:val="24"/>
-          <w:szCs w:val="24"/>
-          <w:shd w:val="clear" w:color="auto" w:fill="FFFFFF"/>
-        </w:rPr>
-        <w:t xml:space="preserve">for providing guidance and </w:t>
-      </w:r>
-      <w:r>
-        <w:rPr>
-          <w:color w:val="222222"/>
-          <w:sz w:val="24"/>
-          <w:szCs w:val="24"/>
-          <w:shd w:val="clear" w:color="auto" w:fill="FFFFFF"/>
-        </w:rPr>
-        <w:t>salmon abundance estimates for adult life stages. Specifically, w</w:t>
-      </w:r>
-      <w:r>
-        <w:rPr>
-          <w:color w:val="222222"/>
-          <w:sz w:val="24"/>
-          <w:szCs w:val="24"/>
-          <w:shd w:val="clear" w:color="auto" w:fill="FFFFFF"/>
-        </w:rPr>
-        <w:t xml:space="preserve">e would like to thank </w:t>
-      </w:r>
-      <w:r>
-        <w:rPr>
-          <w:color w:val="222222"/>
-          <w:sz w:val="24"/>
-          <w:szCs w:val="24"/>
-          <w:shd w:val="clear" w:color="auto" w:fill="FFFFFF"/>
-        </w:rPr>
-        <w:t>Fred West</w:t>
-      </w:r>
-      <w:r>
-        <w:rPr>
-          <w:color w:val="222222"/>
-          <w:sz w:val="24"/>
-          <w:szCs w:val="24"/>
-          <w:shd w:val="clear" w:color="auto" w:fill="FFFFFF"/>
-        </w:rPr>
-        <w:t xml:space="preserve">, </w:t>
-      </w:r>
-      <w:r>
-        <w:rPr>
-          <w:color w:val="222222"/>
-          <w:sz w:val="24"/>
-          <w:szCs w:val="24"/>
-          <w:shd w:val="clear" w:color="auto" w:fill="FFFFFF"/>
-        </w:rPr>
-        <w:t xml:space="preserve">Zach </w:t>
-      </w:r>
-      <w:proofErr w:type="spellStart"/>
-      <w:r>
-        <w:rPr>
-          <w:color w:val="222222"/>
-          <w:sz w:val="24"/>
-          <w:szCs w:val="24"/>
-          <w:shd w:val="clear" w:color="auto" w:fill="FFFFFF"/>
-        </w:rPr>
-        <w:t>Liller</w:t>
-      </w:r>
-      <w:proofErr w:type="spellEnd"/>
-      <w:r>
-        <w:rPr>
-          <w:color w:val="222222"/>
-          <w:sz w:val="24"/>
-          <w:szCs w:val="24"/>
-          <w:shd w:val="clear" w:color="auto" w:fill="FFFFFF"/>
-        </w:rPr>
-        <w:t xml:space="preserve">, </w:t>
-      </w:r>
-      <w:r>
-        <w:rPr>
-          <w:color w:val="222222"/>
-          <w:sz w:val="24"/>
-          <w:szCs w:val="24"/>
-          <w:shd w:val="clear" w:color="auto" w:fill="FFFFFF"/>
-        </w:rPr>
-        <w:t>Sean Larson</w:t>
-      </w:r>
-      <w:r>
-        <w:rPr>
-          <w:color w:val="222222"/>
-          <w:sz w:val="24"/>
-          <w:szCs w:val="24"/>
-          <w:shd w:val="clear" w:color="auto" w:fill="FFFFFF"/>
-        </w:rPr>
-        <w:t xml:space="preserve"> and </w:t>
-      </w:r>
-      <w:proofErr w:type="spellStart"/>
-      <w:r>
-        <w:rPr>
-          <w:color w:val="222222"/>
-          <w:sz w:val="24"/>
-          <w:szCs w:val="24"/>
-          <w:shd w:val="clear" w:color="auto" w:fill="FFFFFF"/>
-        </w:rPr>
-        <w:t>Hamachan</w:t>
-      </w:r>
-      <w:proofErr w:type="spellEnd"/>
-      <w:r>
-        <w:rPr>
-          <w:color w:val="222222"/>
-          <w:sz w:val="24"/>
-          <w:szCs w:val="24"/>
-          <w:shd w:val="clear" w:color="auto" w:fill="FFFFFF"/>
-        </w:rPr>
-        <w:t xml:space="preserve"> </w:t>
-      </w:r>
-      <w:proofErr w:type="spellStart"/>
-      <w:r>
-        <w:rPr>
-          <w:color w:val="222222"/>
-          <w:sz w:val="24"/>
-          <w:szCs w:val="24"/>
-          <w:shd w:val="clear" w:color="auto" w:fill="FFFFFF"/>
-        </w:rPr>
-        <w:t>Hamazaki</w:t>
-      </w:r>
-      <w:proofErr w:type="spellEnd"/>
-      <w:r>
-        <w:rPr>
-          <w:color w:val="222222"/>
-          <w:sz w:val="24"/>
-          <w:szCs w:val="24"/>
-          <w:shd w:val="clear" w:color="auto" w:fill="FFFFFF"/>
-        </w:rPr>
-        <w:t xml:space="preserve"> from ADF&amp;G for </w:t>
+        <w:t xml:space="preserve"> Hamazaki from ADF&amp;G for </w:t>
       </w:r>
       <w:r>
         <w:rPr>
@@ -17806,6 +18067,7 @@
     <w:p/>
     <w:p>
       <w:r>
+        <w:lastRenderedPageBreak/>
         <w:t>where</w:t>
       </w:r>
       <m:oMath>
@@ -17935,7 +18197,6 @@
         <w:pStyle w:val="Bibliography"/>
       </w:pPr>
       <w:r>
-        <w:lastRenderedPageBreak/>
         <w:fldChar w:fldCharType="begin"/>
       </w:r>
       <w:r>
@@ -17960,13 +18221,8 @@
       <w:pPr>
         <w:pStyle w:val="Bibliography"/>
       </w:pPr>
-      <w:proofErr w:type="spellStart"/>
-      <w:r>
-        <w:t>Barneche</w:t>
-      </w:r>
-      <w:proofErr w:type="spellEnd"/>
-      <w:r>
-        <w:t xml:space="preserve"> DR, Robertson DR, White CR, Marshall DJ (2018) Fish reproductive-energy output increases disproportionately with body size. Science 360:642–645.</w:t>
+      <w:r>
+        <w:t>Barneche DR, Robertson DR, White CR, Marshall DJ (2018) Fish reproductive-energy output increases disproportionately with body size. Science 360:642–645.</w:t>
       </w:r>
     </w:p>
     <w:p>
@@ -17974,15 +18230,7 @@
         <w:pStyle w:val="Bibliography"/>
       </w:pPr>
       <w:r>
-        <w:t xml:space="preserve">Beacham TD, Murray CB, </w:t>
-      </w:r>
-      <w:proofErr w:type="spellStart"/>
-      <w:r>
-        <w:t>Withler</w:t>
-      </w:r>
-      <w:proofErr w:type="spellEnd"/>
-      <w:r>
-        <w:t xml:space="preserve"> RE (1988) Age, morphology, developmental biology, and biochemical genetic variation of Yukon River fall chum salmon, Oncorhynchus keta, and comparisons with British Columbia populations. Fishery Bulletin.</w:t>
+        <w:t>Beacham TD, Murray CB, Withler RE (1988) Age, morphology, developmental biology, and biochemical genetic variation of Yukon River fall chum salmon, Oncorhynchus keta, and comparisons with British Columbia populations. Fishery Bulletin.</w:t>
       </w:r>
     </w:p>
     <w:p>
@@ -18005,13 +18253,8 @@
       <w:pPr>
         <w:pStyle w:val="Bibliography"/>
       </w:pPr>
-      <w:proofErr w:type="spellStart"/>
-      <w:r>
-        <w:t>Besbeas</w:t>
-      </w:r>
-      <w:proofErr w:type="spellEnd"/>
-      <w:r>
-        <w:t xml:space="preserve"> P, Freeman SN, Morgan BJT, Catchpole EA (2002) Integrating Mark–Recapture–Recovery and Census Data to Estimate Animal Abundance and Demographic Parameters. Biometrics 58:540–547.</w:t>
+      <w:r>
+        <w:t>Besbeas P, Freeman SN, Morgan BJT, Catchpole EA (2002) Integrating Mark–Recapture–Recovery and Census Data to Estimate Animal Abundance and Demographic Parameters. Biometrics 58:540–547.</w:t>
       </w:r>
     </w:p>
     <w:p>
@@ -18026,13 +18269,8 @@
       <w:pPr>
         <w:pStyle w:val="Bibliography"/>
       </w:pPr>
-      <w:proofErr w:type="spellStart"/>
-      <w:r>
-        <w:t>Burril</w:t>
-      </w:r>
-      <w:proofErr w:type="spellEnd"/>
-      <w:r>
-        <w:t xml:space="preserve"> SE, Zimmerman CE, Finn JE (2010) Characteristics of fall chum salmon spawning habitat on a mainstem river in Interior Alaska. U.S. Geological Survey.</w:t>
+      <w:r>
+        <w:t>Burril SE, Zimmerman CE, Finn JE (2010) Characteristics of fall chum salmon spawning habitat on a mainstem river in Interior Alaska. U.S. Geological Survey.</w:t>
       </w:r>
     </w:p>
     <w:p>
@@ -18040,15 +18278,7 @@
         <w:pStyle w:val="Bibliography"/>
       </w:pPr>
       <w:r>
-        <w:t xml:space="preserve">Carpenter B, Gelman A, Hoffman MD, Lee D, Goodrich B, Betancourt M, Brubaker MA, Guo J, Li P, Riddell A (2017) Stan: A Probabilistic Programming Language. J Stat </w:t>
-      </w:r>
-      <w:proofErr w:type="spellStart"/>
-      <w:r>
-        <w:t>Softw</w:t>
-      </w:r>
-      <w:proofErr w:type="spellEnd"/>
-      <w:r>
-        <w:t xml:space="preserve"> 76:1.</w:t>
+        <w:t>Carpenter B, Gelman A, Hoffman MD, Lee D, Goodrich B, Betancourt M, Brubaker MA, Guo J, Li P, Riddell A (2017) Stan: A Probabilistic Programming Language. J Stat Softw 76:1.</w:t>
       </w:r>
     </w:p>
     <w:p>
@@ -18056,15 +18286,7 @@
         <w:pStyle w:val="Bibliography"/>
       </w:pPr>
       <w:r>
-        <w:t xml:space="preserve">Connors B, </w:t>
-      </w:r>
-      <w:proofErr w:type="spellStart"/>
-      <w:r>
-        <w:t>Ruggerone</w:t>
-      </w:r>
-      <w:proofErr w:type="spellEnd"/>
-      <w:r>
-        <w:t xml:space="preserve"> GT, Irvine JR (2025) Adapting management of Pacific salmon to a warming and more crowded ocean. ICES Journal of Marine Science 82:fsae135.</w:t>
+        <w:t>Connors B, Ruggerone GT, Irvine JR (2025) Adapting management of Pacific salmon to a warming and more crowded ocean. ICES Journal of Marine Science 82:fsae135.</w:t>
       </w:r>
     </w:p>
     <w:p>
@@ -18072,15 +18294,7 @@
         <w:pStyle w:val="Bibliography"/>
       </w:pPr>
       <w:r>
-        <w:t xml:space="preserve">Crozier LG, Burke BJ, </w:t>
-      </w:r>
-      <w:proofErr w:type="spellStart"/>
-      <w:r>
-        <w:t>Chasco</w:t>
-      </w:r>
-      <w:proofErr w:type="spellEnd"/>
-      <w:r>
-        <w:t xml:space="preserve"> BE, Widener DL, Zabel RW (2021) Climate change threatens Chinook salmon throughout their life cycle. Commun Biol 4:1–14.</w:t>
+        <w:t>Crozier LG, Burke BJ, Chasco BE, Widener DL, Zabel RW (2021) Climate change threatens Chinook salmon throughout their life cycle. Commun Biol 4:1–14.</w:t>
       </w:r>
     </w:p>
     <w:p>
@@ -18088,15 +18302,7 @@
         <w:pStyle w:val="Bibliography"/>
       </w:pPr>
       <w:r>
-        <w:t xml:space="preserve">Cunningham CJ, Westley PAH, Adkison MD (2018) Signals of </w:t>
-      </w:r>
-      <w:proofErr w:type="gramStart"/>
-      <w:r>
-        <w:t>large scale</w:t>
-      </w:r>
-      <w:proofErr w:type="gramEnd"/>
-      <w:r>
-        <w:t xml:space="preserve"> climate drivers, hatchery enhancement, and marine factors in Yukon River Chinook salmon survival revealed with a Bayesian life history model. Global Change Biology 24:4399–4416.</w:t>
+        <w:t>Cunningham CJ, Westley PAH, Adkison MD (2018) Signals of large scale climate drivers, hatchery enhancement, and marine factors in Yukon River Chinook salmon survival revealed with a Bayesian life history model. Global Change Biology 24:4399–4416.</w:t>
       </w:r>
     </w:p>
     <w:p>
@@ -18104,23 +18310,7 @@
         <w:pStyle w:val="Bibliography"/>
       </w:pPr>
       <w:r>
-        <w:t xml:space="preserve">DeFilippo LB, </w:t>
-      </w:r>
-      <w:proofErr w:type="spellStart"/>
-      <w:r>
-        <w:t>Buehrens</w:t>
-      </w:r>
-      <w:proofErr w:type="spellEnd"/>
-      <w:r>
-        <w:t xml:space="preserve"> TW, </w:t>
-      </w:r>
-      <w:proofErr w:type="spellStart"/>
-      <w:r>
-        <w:t>Scheuerell</w:t>
-      </w:r>
-      <w:proofErr w:type="spellEnd"/>
-      <w:r>
-        <w:t xml:space="preserve"> M, Kendall NW, Schindler DE (2021) Improving short-term recruitment forecasts for coho salmon using a spatiotemporal integrated population model. Fisheries Research 242:106014.</w:t>
+        <w:t>DeFilippo LB, Buehrens TW, Scheuerell M, Kendall NW, Schindler DE (2021) Improving short-term recruitment forecasts for coho salmon using a spatiotemporal integrated population model. Fisheries Research 242:106014.</w:t>
       </w:r>
     </w:p>
     <w:p>
@@ -18128,23 +18318,7 @@
         <w:pStyle w:val="Bibliography"/>
       </w:pPr>
       <w:r>
-        <w:t xml:space="preserve">Farley E, </w:t>
-      </w:r>
-      <w:proofErr w:type="spellStart"/>
-      <w:r>
-        <w:t>Yasumiishi</w:t>
-      </w:r>
-      <w:proofErr w:type="spellEnd"/>
-      <w:r>
-        <w:t xml:space="preserve"> E, Murphy J, Strasburger W, Sewall F, Howard K, Garcia S, Moss J (2024) Critical periods in the marine life history of juvenile western Alaska chum salmon in a changing climate. Mar </w:t>
-      </w:r>
-      <w:proofErr w:type="spellStart"/>
-      <w:r>
-        <w:t>Ecol</w:t>
-      </w:r>
-      <w:proofErr w:type="spellEnd"/>
-      <w:r>
-        <w:t xml:space="preserve"> Prog Ser 726:149–160.</w:t>
+        <w:t>Farley E, Yasumiishi E, Murphy J, Strasburger W, Sewall F, Howard K, Garcia S, Moss J (2024) Critical periods in the marine life history of juvenile western Alaska chum salmon in a changing climate. Mar Ecol Prog Ser 726:149–160.</w:t>
       </w:r>
     </w:p>
     <w:p>
@@ -18167,29 +18341,9 @@
       <w:pPr>
         <w:pStyle w:val="Bibliography"/>
       </w:pPr>
-      <w:proofErr w:type="spellStart"/>
-      <w:r>
-        <w:t>Feddern</w:t>
-      </w:r>
-      <w:proofErr w:type="spellEnd"/>
-      <w:r>
-        <w:t xml:space="preserve"> ML, </w:t>
-      </w:r>
-      <w:proofErr w:type="spellStart"/>
-      <w:r>
-        <w:t>Shaftel</w:t>
-      </w:r>
-      <w:proofErr w:type="spellEnd"/>
-      <w:r>
-        <w:t xml:space="preserve"> R, Schoen ER, Cunningham CJ, Connors BM, Staton BA, Von Finster A, </w:t>
-      </w:r>
-      <w:proofErr w:type="spellStart"/>
-      <w:r>
-        <w:t>Liller</w:t>
-      </w:r>
-      <w:proofErr w:type="spellEnd"/>
-      <w:r>
-        <w:t xml:space="preserve"> Z, Von Biela VR, Howard KG (2024) Body size and early marine conditions drive changes in Chinook salmon productivity across northern latitude ecosystems. Global Change Biology 30:e17508.</w:t>
+      <w:r>
+        <w:lastRenderedPageBreak/>
+        <w:t>Feddern ML, Shaftel R, Schoen ER, Cunningham CJ, Connors BM, Staton BA, Von Finster A, Liller Z, Von Biela VR, Howard KG (2024) Body size and early marine conditions drive changes in Chinook salmon productivity across northern latitude ecosystems. Global Change Biology 30:e17508.</w:t>
       </w:r>
     </w:p>
     <w:p>
@@ -18205,32 +18359,7 @@
         <w:pStyle w:val="Bibliography"/>
       </w:pPr>
       <w:r>
-        <w:lastRenderedPageBreak/>
-        <w:t xml:space="preserve">Freshwater C, Duguid WDP, Juanes F, </w:t>
-      </w:r>
-      <w:proofErr w:type="spellStart"/>
-      <w:r>
-        <w:t>McKinnell</w:t>
-      </w:r>
-      <w:proofErr w:type="spellEnd"/>
-      <w:r>
-        <w:t xml:space="preserve"> S (2023) A century long time series </w:t>
-      </w:r>
-      <w:proofErr w:type="gramStart"/>
-      <w:r>
-        <w:t>reveals</w:t>
-      </w:r>
-      <w:proofErr w:type="gramEnd"/>
-      <w:r>
-        <w:t xml:space="preserve"> large declines and greater synchrony in Nass River sockeye salmon size-at-age. Can J Fish </w:t>
-      </w:r>
-      <w:proofErr w:type="spellStart"/>
-      <w:r>
-        <w:t>Aquat</w:t>
-      </w:r>
-      <w:proofErr w:type="spellEnd"/>
-      <w:r>
-        <w:t xml:space="preserve"> Sci.</w:t>
+        <w:t>Freshwater C, Duguid WDP, Juanes F, McKinnell S (2023) A century long time series reveals large declines and greater synchrony in Nass River sockeye salmon size-at-age. Can J Fish Aquat Sci.</w:t>
       </w:r>
     </w:p>
     <w:p>
@@ -18238,73 +18367,23 @@
         <w:pStyle w:val="Bibliography"/>
       </w:pPr>
       <w:r>
-        <w:t xml:space="preserve">Frost TJ, </w:t>
-      </w:r>
-      <w:proofErr w:type="spellStart"/>
-      <w:r>
-        <w:t>Yasumiishi</w:t>
-      </w:r>
-      <w:proofErr w:type="spellEnd"/>
-      <w:r>
-        <w:t xml:space="preserve"> EM, Agler BA, Adkison MD, McPhee MV (2021) Density-dependent effects of eastern Kamchatka pink salmon (Oncorhynchus </w:t>
-      </w:r>
-      <w:proofErr w:type="spellStart"/>
-      <w:r>
-        <w:t>gorbuscha</w:t>
-      </w:r>
-      <w:proofErr w:type="spellEnd"/>
-      <w:r>
-        <w:t>) and Japanese chum salmon (O. keta) on age-specific growth of western Alaska chum salmon. Fisheries Oceanography 30:99–109.</w:t>
+        <w:t>Frost TJ, Yasumiishi EM, Agler BA, Adkison MD, McPhee MV (2021) Density-dependent effects of eastern Kamchatka pink salmon (Oncorhynchus gorbuscha) and Japanese chum salmon (O. keta) on age-specific growth of western Alaska chum salmon. Fisheries Oceanography 30:99–109.</w:t>
       </w:r>
     </w:p>
     <w:p>
       <w:pPr>
         <w:pStyle w:val="Bibliography"/>
       </w:pPr>
-      <w:proofErr w:type="spellStart"/>
-      <w:r>
-        <w:t>Garzke</w:t>
-      </w:r>
-      <w:proofErr w:type="spellEnd"/>
-      <w:r>
-        <w:t xml:space="preserve"> J, Forster I, Graham C, </w:t>
-      </w:r>
-      <w:proofErr w:type="spellStart"/>
-      <w:r>
-        <w:t>Costalago</w:t>
-      </w:r>
-      <w:proofErr w:type="spellEnd"/>
-      <w:r>
-        <w:t xml:space="preserve"> D, Hunt BPV (2023) Future climate change-related decreases in food quality may affect juvenile Chinook salmon growth and survival. Marine Environmental Research 191:106171.</w:t>
+      <w:r>
+        <w:t>Garzke J, Forster I, Graham C, Costalago D, Hunt BPV (2023) Future climate change-related decreases in food quality may affect juvenile Chinook salmon growth and survival. Marine Environmental Research 191:106171.</w:t>
       </w:r>
     </w:p>
     <w:p>
       <w:pPr>
         <w:pStyle w:val="Bibliography"/>
       </w:pPr>
-      <w:proofErr w:type="spellStart"/>
-      <w:r>
-        <w:t>Gilk</w:t>
-      </w:r>
-      <w:proofErr w:type="spellEnd"/>
-      <w:r>
-        <w:t xml:space="preserve"> SE, Molyneaux DB, </w:t>
-      </w:r>
-      <w:proofErr w:type="spellStart"/>
-      <w:r>
-        <w:t>Hamazaki</w:t>
-      </w:r>
-      <w:proofErr w:type="spellEnd"/>
-      <w:r>
-        <w:t xml:space="preserve"> T, </w:t>
-      </w:r>
-      <w:proofErr w:type="spellStart"/>
-      <w:r>
-        <w:t>Pawluk</w:t>
-      </w:r>
-      <w:proofErr w:type="spellEnd"/>
-      <w:r>
-        <w:t xml:space="preserve"> JA, Templin WD (2009) Biological and Genetic Characteristics of Fall and Summer Chum Salmon in the Kuskokwim River, Alaska. 70:161–179.</w:t>
+      <w:r>
+        <w:t>Gilk SE, Molyneaux DB, Hamazaki T, Pawluk JA, Templin WD (2009) Biological and Genetic Characteristics of Fall and Summer Chum Salmon in the Kuskokwim River, Alaska. 70:161–179.</w:t>
       </w:r>
     </w:p>
     <w:p>
@@ -18312,15 +18391,7 @@
         <w:pStyle w:val="Bibliography"/>
       </w:pPr>
       <w:r>
-        <w:t xml:space="preserve">Hilborn R (1985) Simplified Calculation of Optimum Spawning Stock Size from Ricker’s Stock Recruitment Curve. Can J Fish </w:t>
-      </w:r>
-      <w:proofErr w:type="spellStart"/>
-      <w:r>
-        <w:t>Aquat</w:t>
-      </w:r>
-      <w:proofErr w:type="spellEnd"/>
-      <w:r>
-        <w:t xml:space="preserve"> Sci 42:1833–1834.</w:t>
+        <w:t>Hilborn R (1985) Simplified Calculation of Optimum Spawning Stock Size from Ricker’s Stock Recruitment Curve. Can J Fish Aquat Sci 42:1833–1834.</w:t>
       </w:r>
     </w:p>
     <w:p>
@@ -18328,31 +18399,7 @@
         <w:pStyle w:val="Bibliography"/>
       </w:pPr>
       <w:r>
-        <w:t xml:space="preserve">Hollowed AB, </w:t>
-      </w:r>
-      <w:proofErr w:type="spellStart"/>
-      <w:r>
-        <w:t>Barbeaux</w:t>
-      </w:r>
-      <w:proofErr w:type="spellEnd"/>
-      <w:r>
-        <w:t xml:space="preserve"> SJ, </w:t>
-      </w:r>
-      <w:proofErr w:type="spellStart"/>
-      <w:r>
-        <w:t>Cokelet</w:t>
-      </w:r>
-      <w:proofErr w:type="spellEnd"/>
-      <w:r>
-        <w:t xml:space="preserve"> ED, Farley E, </w:t>
-      </w:r>
-      <w:proofErr w:type="spellStart"/>
-      <w:r>
-        <w:t>Kotwicki</w:t>
-      </w:r>
-      <w:proofErr w:type="spellEnd"/>
-      <w:r>
-        <w:t xml:space="preserve"> S, Ressler PH, Spital C, Wilson CD (2012) Effects of climate variations on pelagic ocean habitats and their role in structuring forage fish distributions in the Bering Sea. Deep Sea Research Part II: Topical Studies in Oceanography 65–70:230–250.</w:t>
+        <w:t>Hollowed AB, Barbeaux SJ, Cokelet ED, Farley E, Kotwicki S, Ressler PH, Spital C, Wilson CD (2012) Effects of climate variations on pelagic ocean habitats and their role in structuring forage fish distributions in the Bering Sea. Deep Sea Research Part II: Topical Studies in Oceanography 65–70:230–250.</w:t>
       </w:r>
     </w:p>
     <w:p>
@@ -18360,23 +18407,7 @@
         <w:pStyle w:val="Bibliography"/>
       </w:pPr>
       <w:r>
-        <w:t xml:space="preserve">Holmes EE, Ward EJ, </w:t>
-      </w:r>
-      <w:proofErr w:type="spellStart"/>
-      <w:r>
-        <w:t>Scheuerell</w:t>
-      </w:r>
-      <w:proofErr w:type="spellEnd"/>
-      <w:r>
-        <w:t xml:space="preserve"> MD, Wills K (2024) Holmes EE, Ward EJ, </w:t>
-      </w:r>
-      <w:proofErr w:type="spellStart"/>
-      <w:r>
-        <w:t>Scheuerell</w:t>
-      </w:r>
-      <w:proofErr w:type="spellEnd"/>
-      <w:r>
-        <w:t xml:space="preserve"> MD, Wills K (2024). MARSS: Multivariate Autoregressive State-Space Modeling.</w:t>
+        <w:t>Holmes EE, Ward EJ, Scheuerell MD, Wills K (2024) Holmes EE, Ward EJ, Scheuerell MD, Wills K (2024). MARSS: Multivariate Autoregressive State-Space Modeling.</w:t>
       </w:r>
     </w:p>
     <w:p>
@@ -18392,31 +18423,7 @@
         <w:pStyle w:val="Bibliography"/>
       </w:pPr>
       <w:r>
-        <w:t xml:space="preserve">Ianelli J, </w:t>
-      </w:r>
-      <w:proofErr w:type="spellStart"/>
-      <w:r>
-        <w:t>Honkalehto</w:t>
-      </w:r>
-      <w:proofErr w:type="spellEnd"/>
-      <w:r>
-        <w:t xml:space="preserve"> T, Wassermann S, </w:t>
-      </w:r>
-      <w:proofErr w:type="spellStart"/>
-      <w:r>
-        <w:t>Lauffenburger</w:t>
-      </w:r>
-      <w:proofErr w:type="spellEnd"/>
-      <w:r>
-        <w:t xml:space="preserve"> N, </w:t>
-      </w:r>
-      <w:proofErr w:type="spellStart"/>
-      <w:r>
-        <w:t>McGilliard</w:t>
-      </w:r>
-      <w:proofErr w:type="spellEnd"/>
-      <w:r>
-        <w:t xml:space="preserve"> C, Siddon E (2023) Stock assessment for eastern Bering Sea walleye pollock. North Pacific Fishery Management Council, Anchorage, AK.</w:t>
+        <w:t>Ianelli J, Honkalehto T, Wassermann S, Lauffenburger N, McGilliard C, Siddon E (2023) Stock assessment for eastern Bering Sea walleye pollock. North Pacific Fishery Management Council, Anchorage, AK.</w:t>
       </w:r>
     </w:p>
     <w:p>
@@ -18424,15 +18431,7 @@
         <w:pStyle w:val="Bibliography"/>
       </w:pPr>
       <w:r>
-        <w:t xml:space="preserve">Iino Y, Kitagawa T, Abe TK, </w:t>
-      </w:r>
-      <w:proofErr w:type="spellStart"/>
-      <w:r>
-        <w:t>Nagasaka</w:t>
-      </w:r>
-      <w:proofErr w:type="spellEnd"/>
-      <w:r>
-        <w:t xml:space="preserve"> T, Shimizu Y, Ota K, Kawashima T, Kawamura T (2022) Effect of food amount and temperature on growth rate and aerobic scope of juvenile chum salmon. Fish Sci 88:397–409.</w:t>
+        <w:t>Iino Y, Kitagawa T, Abe TK, Nagasaka T, Shimizu Y, Ota K, Kawashima T, Kawamura T (2022) Effect of food amount and temperature on growth rate and aerobic scope of juvenile chum salmon. Fish Sci 88:397–409.</w:t>
       </w:r>
     </w:p>
     <w:p>
@@ -18447,13 +18446,8 @@
       <w:pPr>
         <w:pStyle w:val="Bibliography"/>
       </w:pPr>
-      <w:proofErr w:type="spellStart"/>
-      <w:r>
-        <w:t>Jallen</w:t>
-      </w:r>
-      <w:proofErr w:type="spellEnd"/>
-      <w:r>
-        <w:t xml:space="preserve"> DM, Gleason CM, Borba BM, West FW, Decker SKS (2022) Yukon River salmon stock status and salmon fisheries, 2022: A report to the Alaska Board of Fisheries, January 2023. Alaska Department of Fish and Game, Special Publication Anchorage No. 22-20.</w:t>
+      <w:r>
+        <w:t>Jallen DM, Gleason CM, Borba BM, West FW, Decker SKS (2022) Yukon River salmon stock status and salmon fisheries, 2022: A report to the Alaska Board of Fisheries, January 2023. Alaska Department of Fish and Game, Special Publication Anchorage No. 22-20.</w:t>
       </w:r>
     </w:p>
     <w:p>
@@ -18461,23 +18455,7 @@
         <w:pStyle w:val="Bibliography"/>
       </w:pPr>
       <w:r>
-        <w:t xml:space="preserve">Jones LA, Schoen ER, </w:t>
-      </w:r>
-      <w:proofErr w:type="spellStart"/>
-      <w:r>
-        <w:t>Shaftel</w:t>
-      </w:r>
-      <w:proofErr w:type="spellEnd"/>
-      <w:r>
-        <w:t xml:space="preserve"> R, Cunningham CJ, Mauger S, Rinella DJ, St. </w:t>
-      </w:r>
-      <w:proofErr w:type="spellStart"/>
-      <w:r>
-        <w:t>Saviour</w:t>
-      </w:r>
-      <w:proofErr w:type="spellEnd"/>
-      <w:r>
-        <w:t xml:space="preserve"> A (2020) Watershed-scale climate influences productivity of Chinook salmon populations across southcentral Alaska. Global Change Biology 26:4919–4936.</w:t>
+        <w:t>Jones LA, Schoen ER, Shaftel R, Cunningham CJ, Mauger S, Rinella DJ, St. Saviour A (2020) Watershed-scale climate influences productivity of Chinook salmon populations across southcentral Alaska. Global Change Biology 26:4919–4936.</w:t>
       </w:r>
     </w:p>
     <w:p>
@@ -18485,68 +18463,16 @@
         <w:pStyle w:val="Bibliography"/>
       </w:pPr>
       <w:r>
-        <w:t xml:space="preserve">Kaga T, Sato S, </w:t>
-      </w:r>
-      <w:proofErr w:type="spellStart"/>
-      <w:r>
-        <w:t>Azumaya</w:t>
-      </w:r>
-      <w:proofErr w:type="spellEnd"/>
-      <w:r>
-        <w:t xml:space="preserve"> T, Davis N, </w:t>
-      </w:r>
-      <w:proofErr w:type="spellStart"/>
-      <w:r>
-        <w:t>Fukuwaka</w:t>
-      </w:r>
-      <w:proofErr w:type="spellEnd"/>
-      <w:r>
-        <w:t xml:space="preserve"> M (2013) Lipid content of chum salmon Oncorhynchus keta affected by pink salmon O. </w:t>
-      </w:r>
-      <w:proofErr w:type="spellStart"/>
-      <w:r>
-        <w:t>gorbuscha</w:t>
-      </w:r>
-      <w:proofErr w:type="spellEnd"/>
-      <w:r>
-        <w:t xml:space="preserve"> abundance in the central Bering Sea. Mar </w:t>
-      </w:r>
-      <w:proofErr w:type="spellStart"/>
-      <w:r>
-        <w:t>Ecol</w:t>
-      </w:r>
-      <w:proofErr w:type="spellEnd"/>
-      <w:r>
-        <w:t xml:space="preserve"> Prog Ser 478:211–221.</w:t>
+        <w:lastRenderedPageBreak/>
+        <w:t>Kaga T, Sato S, Azumaya T, Davis N, Fukuwaka M (2013) Lipid content of chum salmon Oncorhynchus keta affected by pink salmon O. gorbuscha abundance in the central Bering Sea. Mar Ecol Prog Ser 478:211–221.</w:t>
       </w:r>
     </w:p>
     <w:p>
       <w:pPr>
         <w:pStyle w:val="Bibliography"/>
       </w:pPr>
-      <w:proofErr w:type="spellStart"/>
-      <w:r>
-        <w:t>Kallioinen</w:t>
-      </w:r>
-      <w:proofErr w:type="spellEnd"/>
-      <w:r>
-        <w:t xml:space="preserve"> N, Paananen T, </w:t>
-      </w:r>
-      <w:proofErr w:type="spellStart"/>
-      <w:r>
-        <w:t>Bürkner</w:t>
-      </w:r>
-      <w:proofErr w:type="spellEnd"/>
-      <w:r>
-        <w:t xml:space="preserve"> P, </w:t>
-      </w:r>
-      <w:proofErr w:type="spellStart"/>
-      <w:r>
-        <w:t>Vehtari</w:t>
-      </w:r>
-      <w:proofErr w:type="spellEnd"/>
-      <w:r>
-        <w:t xml:space="preserve"> A (2023) Detecting and diagnosing prior and likelihood sensitivity with power-scaling. Statistics and Computing 34.</w:t>
+      <w:r>
+        <w:t>Kallioinen N, Paananen T, Bürkner P, Vehtari A (2023) Detecting and diagnosing prior and likelihood sensitivity with power-scaling. Statistics and Computing 34.</w:t>
       </w:r>
     </w:p>
     <w:p>
@@ -18562,24 +18488,7 @@
         <w:pStyle w:val="Bibliography"/>
       </w:pPr>
       <w:r>
-        <w:lastRenderedPageBreak/>
-        <w:t xml:space="preserve">Litzow MA, </w:t>
-      </w:r>
-      <w:proofErr w:type="spellStart"/>
-      <w:r>
-        <w:t>Ciannelli</w:t>
-      </w:r>
-      <w:proofErr w:type="spellEnd"/>
-      <w:r>
-        <w:t xml:space="preserve"> L, Cunningham CJ, Johnson B, Puerta P (2019) Nonstationary effects of ocean temperature on Pacific salmon productivity. Can J Fish </w:t>
-      </w:r>
-      <w:proofErr w:type="spellStart"/>
-      <w:r>
-        <w:t>Aquat</w:t>
-      </w:r>
-      <w:proofErr w:type="spellEnd"/>
-      <w:r>
-        <w:t xml:space="preserve"> Sci 76:1923–1928.</w:t>
+        <w:t>Litzow MA, Ciannelli L, Cunningham CJ, Johnson B, Puerta P (2019) Nonstationary effects of ocean temperature on Pacific salmon productivity. Can J Fish Aquat Sci 76:1923–1928.</w:t>
       </w:r>
     </w:p>
     <w:p>
@@ -18587,31 +18496,7 @@
         <w:pStyle w:val="Bibliography"/>
       </w:pPr>
       <w:r>
-        <w:t xml:space="preserve">Litzow MA, </w:t>
-      </w:r>
-      <w:proofErr w:type="spellStart"/>
-      <w:r>
-        <w:t>Ciannelli</w:t>
-      </w:r>
-      <w:proofErr w:type="spellEnd"/>
-      <w:r>
-        <w:t xml:space="preserve"> L, Puerta P, Wettstein JJ, </w:t>
-      </w:r>
-      <w:proofErr w:type="spellStart"/>
-      <w:r>
-        <w:t>Rykaczewski</w:t>
-      </w:r>
-      <w:proofErr w:type="spellEnd"/>
-      <w:r>
-        <w:t xml:space="preserve"> RR, </w:t>
-      </w:r>
-      <w:proofErr w:type="spellStart"/>
-      <w:r>
-        <w:t>Opiekun</w:t>
-      </w:r>
-      <w:proofErr w:type="spellEnd"/>
-      <w:r>
-        <w:t xml:space="preserve"> M (2018) Non-stationary climate–salmon relationships in the Gulf of Alaska. Proc R Soc B 285:20181855.</w:t>
+        <w:t>Litzow MA, Ciannelli L, Puerta P, Wettstein JJ, Rykaczewski RR, Opiekun M (2018) Non-stationary climate–salmon relationships in the Gulf of Alaska. Proc R Soc B 285:20181855.</w:t>
       </w:r>
     </w:p>
     <w:p>
@@ -18619,36 +18504,15 @@
         <w:pStyle w:val="Bibliography"/>
       </w:pPr>
       <w:r>
-        <w:t xml:space="preserve">Litzow MA, Hunsicker ME, Bond NA, Burke BJ, Cunningham CJ, Gosselin JL, Norton EL, Ward EJ, </w:t>
-      </w:r>
-      <w:proofErr w:type="spellStart"/>
-      <w:r>
-        <w:t>Zador</w:t>
-      </w:r>
-      <w:proofErr w:type="spellEnd"/>
-      <w:r>
-        <w:t xml:space="preserve"> SG (2020) The changing physical and ecological meanings of North Pacific Ocean climate indices. Proc Natl </w:t>
-      </w:r>
-      <w:proofErr w:type="spellStart"/>
-      <w:r>
-        <w:t>Acad</w:t>
-      </w:r>
-      <w:proofErr w:type="spellEnd"/>
-      <w:r>
-        <w:t xml:space="preserve"> Sci USA 117:7665–7671.</w:t>
+        <w:t>Litzow MA, Hunsicker ME, Bond NA, Burke BJ, Cunningham CJ, Gosselin JL, Norton EL, Ward EJ, Zador SG (2020) The changing physical and ecological meanings of North Pacific Ocean climate indices. Proc Natl Acad Sci USA 117:7665–7671.</w:t>
       </w:r>
     </w:p>
     <w:p>
       <w:pPr>
         <w:pStyle w:val="Bibliography"/>
       </w:pPr>
-      <w:proofErr w:type="spellStart"/>
-      <w:r>
-        <w:t>Mackas</w:t>
-      </w:r>
-      <w:proofErr w:type="spellEnd"/>
-      <w:r>
-        <w:t xml:space="preserve"> DL, Batten S, Trudel M (2007) Effects on zooplankton of a warmer ocean: Recent evidence from the Northeast Pacific. Progress in Oceanography 75:223–252.</w:t>
+      <w:r>
+        <w:t>Mackas DL, Batten S, Trudel M (2007) Effects on zooplankton of a warmer ocean: Recent evidence from the Northeast Pacific. Progress in Oceanography 75:223–252.</w:t>
       </w:r>
     </w:p>
     <w:p>
@@ -18671,34 +18535,16 @@
       <w:pPr>
         <w:pStyle w:val="Bibliography"/>
       </w:pPr>
-      <w:proofErr w:type="spellStart"/>
-      <w:r>
-        <w:t>Moussalli</w:t>
-      </w:r>
-      <w:proofErr w:type="spellEnd"/>
-      <w:r>
-        <w:t xml:space="preserve"> E, Hilborn R (1986) Optimal Stock Size and Harvest Rate in Multistage Life History Models. Can J Fish </w:t>
-      </w:r>
-      <w:proofErr w:type="spellStart"/>
-      <w:r>
-        <w:t>Aquat</w:t>
-      </w:r>
-      <w:proofErr w:type="spellEnd"/>
-      <w:r>
-        <w:t xml:space="preserve"> Sci 43:135–141.</w:t>
+      <w:r>
+        <w:t>Moussalli E, Hilborn R (1986) Optimal Stock Size and Harvest Rate in Multistage Life History Models. Can J Fish Aquat Sci 43:135–141.</w:t>
       </w:r>
     </w:p>
     <w:p>
       <w:pPr>
         <w:pStyle w:val="Bibliography"/>
       </w:pPr>
-      <w:proofErr w:type="spellStart"/>
-      <w:r>
-        <w:t>Mueter</w:t>
-      </w:r>
-      <w:proofErr w:type="spellEnd"/>
-      <w:r>
-        <w:t xml:space="preserve"> FJ, Pyper BJ, Peterman RM (2005) Relationships between Coastal Ocean Conditions and Survival Rates of Northeast Pacific Salmon at Multiple Lags. Transactions of the American Fisheries Society 134:105–119.</w:t>
+      <w:r>
+        <w:t>Mueter FJ, Pyper BJ, Peterman RM (2005) Relationships between Coastal Ocean Conditions and Survival Rates of Northeast Pacific Salmon at Multiple Lags. Transactions of the American Fisheries Society 134:105–119.</w:t>
       </w:r>
     </w:p>
     <w:p>
@@ -18706,23 +18552,7 @@
         <w:pStyle w:val="Bibliography"/>
       </w:pPr>
       <w:r>
-        <w:t xml:space="preserve">Murphy J, Dimond A, Cooper D, Garcia S, Lee L, Clark J, Pinchuk A, Reedy T, Miller K, Howard K, Ferguson J, Strasburger W, </w:t>
-      </w:r>
-      <w:proofErr w:type="spellStart"/>
-      <w:r>
-        <w:t>Labunski</w:t>
-      </w:r>
-      <w:proofErr w:type="spellEnd"/>
-      <w:r>
-        <w:t xml:space="preserve"> E, Farley E (2021) Northern Bering Sea ecosystem and surface trawl cruise </w:t>
-      </w:r>
-      <w:proofErr w:type="gramStart"/>
-      <w:r>
-        <w:t>report,.</w:t>
-      </w:r>
-      <w:proofErr w:type="gramEnd"/>
-      <w:r>
-        <w:t xml:space="preserve"> US Department of Commerce; NOAA Tech. Memo.</w:t>
+        <w:t>Murphy J, Dimond A, Cooper D, Garcia S, Lee L, Clark J, Pinchuk A, Reedy T, Miller K, Howard K, Ferguson J, Strasburger W, Labunski E, Farley E (2021) Northern Bering Sea ecosystem and surface trawl cruise report,. US Department of Commerce; NOAA Tech. Memo.</w:t>
       </w:r>
     </w:p>
     <w:p>
@@ -18730,123 +18560,40 @@
         <w:pStyle w:val="Bibliography"/>
       </w:pPr>
       <w:r>
-        <w:t xml:space="preserve">Myers KW, Walker RV, Davis ND, Armstrong JL, </w:t>
-      </w:r>
-      <w:proofErr w:type="spellStart"/>
-      <w:r>
-        <w:t>Kaeriyama</w:t>
-      </w:r>
-      <w:proofErr w:type="spellEnd"/>
-      <w:r>
-        <w:t xml:space="preserve"> M (2009) High Seas Distribution, Biology, and Ecology of Arctic-Yukon-Kuskokwim Salmon: Direct Information from High Seas Tagging Experiments, 1954–2006. American Fisheries Society Symposium 70:201–239.</w:t>
+        <w:t>Myers KW, Walker RV, Davis ND, Armstrong JL, Kaeriyama M (2009) High Seas Distribution, Biology, and Ecology of Arctic-Yukon-Kuskokwim Salmon: Direct Information from High Seas Tagging Experiments, 1954–2006. American Fisheries Society Symposium 70:201–239.</w:t>
       </w:r>
     </w:p>
     <w:p>
       <w:pPr>
         <w:pStyle w:val="Bibliography"/>
       </w:pPr>
-      <w:proofErr w:type="spellStart"/>
-      <w:r>
-        <w:t>Neuswanger</w:t>
-      </w:r>
-      <w:proofErr w:type="spellEnd"/>
-      <w:r>
-        <w:t xml:space="preserve"> JR, </w:t>
-      </w:r>
-      <w:proofErr w:type="spellStart"/>
-      <w:r>
-        <w:t>Wipfli</w:t>
-      </w:r>
-      <w:proofErr w:type="spellEnd"/>
-      <w:r>
-        <w:t xml:space="preserve"> MS, Evenson MJ, Hughes NF, Rosenberger AE (2015) Low productivity of Chinook salmon strongly correlates with high summer stream discharge in two Alaskan rivers in the Yukon drainage. Can J Fish </w:t>
-      </w:r>
-      <w:proofErr w:type="spellStart"/>
-      <w:r>
-        <w:t>Aquat</w:t>
-      </w:r>
-      <w:proofErr w:type="spellEnd"/>
-      <w:r>
-        <w:t xml:space="preserve"> Sci 72:1125–1137.</w:t>
+      <w:r>
+        <w:t>Neuswanger JR, Wipfli MS, Evenson MJ, Hughes NF, Rosenberger AE (2015) Low productivity of Chinook salmon strongly correlates with high summer stream discharge in two Alaskan rivers in the Yukon drainage. Can J Fish Aquat Sci 72:1125–1137.</w:t>
       </w:r>
     </w:p>
     <w:p>
       <w:pPr>
         <w:pStyle w:val="Bibliography"/>
       </w:pPr>
-      <w:proofErr w:type="spellStart"/>
-      <w:r>
-        <w:t>Ohlberger</w:t>
-      </w:r>
-      <w:proofErr w:type="spellEnd"/>
-      <w:r>
-        <w:t xml:space="preserve"> J, Cline TJ, Schindler DE, Lewis B (2023) Declines in body size of sockeye salmon associated with increased competition in the ocean. Proc R Soc B 290:20222248.</w:t>
+      <w:r>
+        <w:t>Ohlberger J, Cline TJ, Schindler DE, Lewis B (2023) Declines in body size of sockeye salmon associated with increased competition in the ocean. Proc R Soc B 290:20222248.</w:t>
       </w:r>
     </w:p>
     <w:p>
       <w:pPr>
         <w:pStyle w:val="Bibliography"/>
       </w:pPr>
-      <w:proofErr w:type="spellStart"/>
-      <w:r>
-        <w:t>Ohlberger</w:t>
-      </w:r>
-      <w:proofErr w:type="spellEnd"/>
-      <w:r>
-        <w:t xml:space="preserve"> J, Schindler DE, Brown RJ, Harding JMS, Adkison MD, Munro AR, Horstmann L, Spaeder J (2020) The reproductive value of large females: consequences of shifts in demographic structure for population reproductive potential in Chinook salmon. Can J Fish </w:t>
-      </w:r>
-      <w:proofErr w:type="spellStart"/>
-      <w:r>
-        <w:t>Aquat</w:t>
-      </w:r>
-      <w:proofErr w:type="spellEnd"/>
-      <w:r>
-        <w:t xml:space="preserve"> Sci 77:1292–1301.</w:t>
+      <w:r>
+        <w:t>Ohlberger J, Schindler DE, Brown RJ, Harding JMS, Adkison MD, Munro AR, Horstmann L, Spaeder J (2020) The reproductive value of large females: consequences of shifts in demographic structure for population reproductive potential in Chinook salmon. Can J Fish Aquat Sci 77:1292–1301.</w:t>
       </w:r>
     </w:p>
     <w:p>
       <w:pPr>
         <w:pStyle w:val="Bibliography"/>
       </w:pPr>
-      <w:proofErr w:type="spellStart"/>
-      <w:r>
-        <w:t>Oke</w:t>
-      </w:r>
-      <w:proofErr w:type="spellEnd"/>
-      <w:r>
-        <w:t xml:space="preserve"> KB, Cunningham CJ, Westley P a. H, Baskett ML, Carlson SM, Clark J, Hendry AP, </w:t>
-      </w:r>
-      <w:proofErr w:type="spellStart"/>
-      <w:r>
-        <w:t>Karatayev</w:t>
-      </w:r>
-      <w:proofErr w:type="spellEnd"/>
-      <w:r>
-        <w:t xml:space="preserve"> VA, Kendall NW, </w:t>
-      </w:r>
-      <w:proofErr w:type="spellStart"/>
-      <w:r>
-        <w:t>Kibele</w:t>
-      </w:r>
-      <w:proofErr w:type="spellEnd"/>
-      <w:r>
-        <w:t xml:space="preserve"> J, </w:t>
-      </w:r>
-      <w:proofErr w:type="spellStart"/>
-      <w:r>
-        <w:t>Kindsvater</w:t>
-      </w:r>
-      <w:proofErr w:type="spellEnd"/>
-      <w:r>
-        <w:t xml:space="preserve"> HK, Kobayashi KM, Lewis B, Munch S, Reynolds JD, Vick GK, </w:t>
-      </w:r>
-      <w:proofErr w:type="spellStart"/>
-      <w:r>
-        <w:t>Palkovacs</w:t>
-      </w:r>
-      <w:proofErr w:type="spellEnd"/>
-      <w:r>
-        <w:t xml:space="preserve"> EP (2020) Recent declines in salmon body size impact ecosystems and fisheries. Nat Commun 11:4155.</w:t>
+      <w:r>
+        <w:lastRenderedPageBreak/>
+        <w:t>Oke KB, Cunningham CJ, Westley P a. H, Baskett ML, Carlson SM, Clark J, Hendry AP, Karatayev VA, Kendall NW, Kibele J, Kindsvater HK, Kobayashi KM, Lewis B, Munch S, Reynolds JD, Vick GK, Palkovacs EP (2020) Recent declines in salmon body size impact ecosystems and fisheries. Nat Commun 11:4155.</w:t>
       </w:r>
     </w:p>
     <w:p>
@@ -18854,15 +18601,7 @@
         <w:pStyle w:val="Bibliography"/>
       </w:pPr>
       <w:r>
-        <w:t xml:space="preserve">Pyper BJ, </w:t>
-      </w:r>
-      <w:proofErr w:type="spellStart"/>
-      <w:r>
-        <w:t>Mueter</w:t>
-      </w:r>
-      <w:proofErr w:type="spellEnd"/>
-      <w:r>
-        <w:t xml:space="preserve"> FJ, Peterman RM, Blackbourn DJ, Wood CC (2002) Spatial Covariation in Survival Rates of Northeast Pacific Chum Salmon. Transactions of the American Fisheries Society 131:343–363.</w:t>
+        <w:t>Pyper BJ, Mueter FJ, Peterman RM, Blackbourn DJ, Wood CC (2002) Spatial Covariation in Survival Rates of Northeast Pacific Chum Salmon. Transactions of the American Fisheries Society 131:343–363.</w:t>
       </w:r>
     </w:p>
     <w:p>
@@ -18878,16 +18617,7 @@
         <w:pStyle w:val="Bibliography"/>
       </w:pPr>
       <w:r>
-        <w:lastRenderedPageBreak/>
-        <w:t>Raymond-</w:t>
-      </w:r>
-      <w:proofErr w:type="spellStart"/>
-      <w:r>
-        <w:t>Yakoubian</w:t>
-      </w:r>
-      <w:proofErr w:type="spellEnd"/>
-      <w:r>
-        <w:t xml:space="preserve"> J (2009) Climate-Ocean Effects on Chinook Salmon: Local Traditional Knowledge Component. AYK SSI.</w:t>
+        <w:t>Raymond-Yakoubian J (2009) Climate-Ocean Effects on Chinook Salmon: Local Traditional Knowledge Component. AYK SSI.</w:t>
       </w:r>
     </w:p>
     <w:p>
@@ -18910,34 +18640,16 @@
       <w:pPr>
         <w:pStyle w:val="Bibliography"/>
       </w:pPr>
-      <w:proofErr w:type="spellStart"/>
-      <w:r>
-        <w:t>Ruggerone</w:t>
-      </w:r>
-      <w:proofErr w:type="spellEnd"/>
-      <w:r>
-        <w:t xml:space="preserve"> GT, Agler BA, Nielsen JL (2012) Evidence for competition at sea between Norton Sound chum salmon and Asian hatchery chum salmon. Environ Biol Fish 94:149–163.</w:t>
+      <w:r>
+        <w:t>Ruggerone GT, Agler BA, Nielsen JL (2012) Evidence for competition at sea between Norton Sound chum salmon and Asian hatchery chum salmon. Environ Biol Fish 94:149–163.</w:t>
       </w:r>
     </w:p>
     <w:p>
       <w:pPr>
         <w:pStyle w:val="Bibliography"/>
       </w:pPr>
-      <w:proofErr w:type="spellStart"/>
-      <w:r>
-        <w:t>Ruggerone</w:t>
-      </w:r>
-      <w:proofErr w:type="spellEnd"/>
-      <w:r>
-        <w:t xml:space="preserve"> GT, Zimmermann M, Myers KW, Nielsen JL, Rogers DE (2003) Competition between Asian pink salmon (Oncorhynchus </w:t>
-      </w:r>
-      <w:proofErr w:type="spellStart"/>
-      <w:r>
-        <w:t>gorbuscha</w:t>
-      </w:r>
-      <w:proofErr w:type="spellEnd"/>
-      <w:r>
-        <w:t>) and Alaskan sockeye salmon (O. nerka) in the North Pacific Ocean. Fisheries Oceanography 12:209–219.</w:t>
+      <w:r>
+        <w:t>Ruggerone GT, Zimmermann M, Myers KW, Nielsen JL, Rogers DE (2003) Competition between Asian pink salmon (Oncorhynchus gorbuscha) and Alaskan sockeye salmon (O. nerka) in the North Pacific Ocean. Fisheries Oceanography 12:209–219.</w:t>
       </w:r>
     </w:p>
     <w:p>
@@ -18945,28 +18657,15 @@
         <w:pStyle w:val="Bibliography"/>
       </w:pPr>
       <w:r>
-        <w:t xml:space="preserve">Schaub M, Abadi F (2011) Integrated population models: a novel analysis framework for deeper insights into population dynamics. J </w:t>
-      </w:r>
-      <w:proofErr w:type="spellStart"/>
-      <w:r>
-        <w:t>Ornithol</w:t>
-      </w:r>
-      <w:proofErr w:type="spellEnd"/>
-      <w:r>
-        <w:t xml:space="preserve"> 152:227–237.</w:t>
+        <w:t>Schaub M, Abadi F (2011) Integrated population models: a novel analysis framework for deeper insights into population dynamics. J Ornithol 152:227–237.</w:t>
       </w:r>
     </w:p>
     <w:p>
       <w:pPr>
         <w:pStyle w:val="Bibliography"/>
       </w:pPr>
-      <w:proofErr w:type="spellStart"/>
-      <w:r>
-        <w:t>Scheuerell</w:t>
-      </w:r>
-      <w:proofErr w:type="spellEnd"/>
-      <w:r>
-        <w:t xml:space="preserve"> M, Ruff C, Anderson J, Beamer E (2020) An integrated population model for estimating the relative effects of natural and anthropogenic factors on a threatened population of steelhead trout. Journal of Applied Ecology 58.</w:t>
+      <w:r>
+        <w:t>Scheuerell M, Ruff C, Anderson J, Beamer E (2020) An integrated population model for estimating the relative effects of natural and anthropogenic factors on a threatened population of steelhead trout. Journal of Applied Ecology 58.</w:t>
       </w:r>
     </w:p>
     <w:p>
@@ -18974,15 +18673,7 @@
         <w:pStyle w:val="Bibliography"/>
       </w:pPr>
       <w:r>
-        <w:t xml:space="preserve">Stan Development Team (2024) </w:t>
-      </w:r>
-      <w:proofErr w:type="spellStart"/>
-      <w:r>
-        <w:t>RStan</w:t>
-      </w:r>
-      <w:proofErr w:type="spellEnd"/>
-      <w:r>
-        <w:t>: the R interface to Stan. R package version 2.26.24.</w:t>
+        <w:t>Stan Development Team (2024) RStan: the R interface to Stan. R package version 2.26.24.</w:t>
       </w:r>
     </w:p>
     <w:p>
@@ -18990,15 +18681,7 @@
         <w:pStyle w:val="Bibliography"/>
       </w:pPr>
       <w:r>
-        <w:t xml:space="preserve">Thorson JT (2019) Guidance for decisions using the Vector Autoregressive </w:t>
-      </w:r>
-      <w:proofErr w:type="spellStart"/>
-      <w:r>
-        <w:t>Spatio</w:t>
-      </w:r>
-      <w:proofErr w:type="spellEnd"/>
-      <w:r>
-        <w:t>-Temporal (VAST) package in stock, ecosystem, habitat and climate assessments. Fisheries Research 210:143–161.</w:t>
+        <w:t>Thorson JT (2019) Guidance for decisions using the Vector Autoregressive Spatio-Temporal (VAST) package in stock, ecosystem, habitat and climate assessments. Fisheries Research 210:143–161.</w:t>
       </w:r>
     </w:p>
     <w:p>
@@ -19043,7 +18726,7 @@
       </w:r>
     </w:p>
   </w:comment>
-  <w:comment w:id="2" w:author="genoa" w:date="2025-03-13T09:30:00Z" w:initials="MOU">
+  <w:comment w:id="3" w:author="genoa" w:date="2025-03-20T12:31:00Z" w:initials="MOU">
     <w:p>
       <w:r>
         <w:rPr>
@@ -19057,11 +18740,11 @@
           <w:sz w:val="20"/>
           <w:szCs w:val="20"/>
         </w:rPr>
-        <w:t>More citations here</w:t>
+        <w:t>add fleishman adn borba</w:t>
       </w:r>
     </w:p>
   </w:comment>
-  <w:comment w:id="3" w:author="Curry Cunningham" w:date="2025-03-11T18:47:00Z" w:initials="CC">
+  <w:comment w:id="4" w:author="genoa" w:date="2025-03-13T16:55:00Z" w:initials="MOU">
     <w:p>
       <w:r>
         <w:rPr>
@@ -19071,14 +18754,15 @@
       </w:r>
       <w:r>
         <w:rPr>
+          <w:color w:val="000000"/>
           <w:sz w:val="20"/>
           <w:szCs w:val="20"/>
         </w:rPr>
-        <w:t>Were the stage-specific capacities estimated?</w:t>
+        <w:t>Genoa to add citation from western AK book</w:t>
       </w:r>
     </w:p>
   </w:comment>
-  <w:comment w:id="4" w:author="Curry Cunningham" w:date="2025-03-10T17:15:00Z" w:initials="CC">
+  <w:comment w:id="5" w:author="Curry Cunningham" w:date="2025-03-11T16:45:00Z" w:initials="CC">
     <w:p>
       <w:r>
         <w:rPr>
@@ -19091,7 +18775,246 @@
           <w:sz w:val="20"/>
           <w:szCs w:val="20"/>
         </w:rPr>
-        <w:t>Just so I am clear, age-specific fecundity is not included here, correct? And therefore age-specific fecundity is rolled up in the spawner size effect?</w:t>
+        <w:t>We either need a citation here, or to cast this as a hypothesis.</w:t>
+      </w:r>
+    </w:p>
+  </w:comment>
+  <w:comment w:id="6" w:author="Curry Cunningham" w:date="2025-03-11T16:56:00Z" w:initials="CC">
+    <w:p>
+      <w:r>
+        <w:rPr>
+          <w:rStyle w:val="CommentReference"/>
+        </w:rPr>
+        <w:annotationRef/>
+      </w:r>
+      <w:r>
+        <w:rPr>
+          <w:sz w:val="20"/>
+          <w:szCs w:val="20"/>
+        </w:rPr>
+        <w:t>D_scale is a bit problematic and likely exhibits significant posterior  autocorrelation.</w:t>
+      </w:r>
+    </w:p>
+  </w:comment>
+  <w:comment w:id="7" w:author="Curry Cunningham" w:date="2025-03-11T17:06:00Z" w:initials="CC">
+    <w:p>
+      <w:r>
+        <w:rPr>
+          <w:rStyle w:val="CommentReference"/>
+        </w:rPr>
+        <w:annotationRef/>
+      </w:r>
+      <w:r>
+        <w:rPr>
+          <w:sz w:val="20"/>
+          <w:szCs w:val="20"/>
+        </w:rPr>
+        <w:t>I’m a bit unclear on what the caterpillar plots and values within the text are showing. Are these the posteriors for the thetas, or % change in survival:(BH survival with covariate increased to +1 - BH survival with all covariates =0)/ BH survival with all covariates =0?</w:t>
+      </w:r>
+    </w:p>
+  </w:comment>
+  <w:comment w:id="8" w:author="Curry Cunningham" w:date="2025-03-11T21:27:00Z" w:initials="CC">
+    <w:p>
+      <w:r>
+        <w:rPr>
+          <w:rStyle w:val="CommentReference"/>
+        </w:rPr>
+        <w:annotationRef/>
+      </w:r>
+      <w:r>
+        <w:rPr>
+          <w:sz w:val="20"/>
+          <w:szCs w:val="20"/>
+        </w:rPr>
+        <w:t>My interpretation would be the opposite, namely that our interpretation of the pink salmon abundance effect is to some extent conditional on the presence of the other covariates indicating potentially correlated effects. Was the same true of the fullness effect or temperature effect, when the pink salmon covariate was dropped?</w:t>
+      </w:r>
+    </w:p>
+  </w:comment>
+  <w:comment w:id="9" w:author="genoa" w:date="2025-02-10T15:02:00Z" w:initials="MOU">
+    <w:p>
+      <w:r>
+        <w:rPr>
+          <w:rStyle w:val="CommentReference"/>
+        </w:rPr>
+        <w:annotationRef/>
+      </w:r>
+      <w:r>
+        <w:rPr>
+          <w:color w:val="000000"/>
+          <w:sz w:val="20"/>
+          <w:szCs w:val="20"/>
+        </w:rPr>
+        <w:t xml:space="preserve">There aren’t super strong hypotheses surrounding pink salmon as they have different diets and I could also remove this as a covariate. </w:t>
+      </w:r>
+    </w:p>
+  </w:comment>
+  <w:comment w:id="10" w:author="Curry Cunningham" w:date="2025-03-11T21:29:00Z" w:initials="CC">
+    <w:p>
+      <w:r>
+        <w:rPr>
+          <w:rStyle w:val="CommentReference"/>
+        </w:rPr>
+        <w:annotationRef/>
+      </w:r>
+      <w:r>
+        <w:rPr>
+          <w:sz w:val="20"/>
+          <w:szCs w:val="20"/>
+        </w:rPr>
+        <w:t xml:space="preserve">I would be inclined to remove this covariate, given the limited evidence for dietary overlap. </w:t>
+      </w:r>
+    </w:p>
+  </w:comment>
+  <w:comment w:id="11" w:author="Curry Cunningham" w:date="2025-03-11T21:29:00Z" w:initials="CC">
+    <w:p>
+      <w:r>
+        <w:rPr>
+          <w:rStyle w:val="CommentReference"/>
+        </w:rPr>
+        <w:annotationRef/>
+      </w:r>
+      <w:r>
+        <w:rPr>
+          <w:sz w:val="20"/>
+          <w:szCs w:val="20"/>
+        </w:rPr>
+        <w:t>But, let’s discuss.</w:t>
+      </w:r>
+    </w:p>
+  </w:comment>
+  <w:comment w:id="12" w:author="Curry Cunningham" w:date="2025-03-11T21:28:00Z" w:initials="CC">
+    <w:p>
+      <w:r>
+        <w:rPr>
+          <w:rStyle w:val="CommentReference"/>
+        </w:rPr>
+        <w:annotationRef/>
+      </w:r>
+      <w:r>
+        <w:rPr>
+          <w:sz w:val="20"/>
+          <w:szCs w:val="20"/>
+        </w:rPr>
+        <w:t>This sentence seems out of place, especially as “significance” doesn’t have much meaning in a Bayesian context, only some probability of the true effect not being equal to zero. I’d recommend removing this language.</w:t>
+      </w:r>
+    </w:p>
+  </w:comment>
+  <w:comment w:id="13" w:author="Curry Cunningham" w:date="2025-03-11T21:57:00Z" w:initials="CC">
+    <w:p>
+      <w:r>
+        <w:rPr>
+          <w:rStyle w:val="CommentReference"/>
+        </w:rPr>
+        <w:annotationRef/>
+      </w:r>
+      <w:r>
+        <w:rPr>
+          <w:sz w:val="20"/>
+          <w:szCs w:val="20"/>
+        </w:rPr>
+        <w:t>Is this a 17% decrease in survival for a 1-SD decrease in body size, or a 17% decrease for the observed decline in body size of ~0.5 SD?</w:t>
+      </w:r>
+    </w:p>
+  </w:comment>
+  <w:comment w:id="14" w:author="Curry Cunningham" w:date="2025-03-11T22:04:00Z" w:initials="CC">
+    <w:p>
+      <w:r>
+        <w:rPr>
+          <w:rStyle w:val="CommentReference"/>
+        </w:rPr>
+        <w:annotationRef/>
+      </w:r>
+      <w:r>
+        <w:rPr>
+          <w:sz w:val="20"/>
+          <w:szCs w:val="20"/>
+        </w:rPr>
+        <w:t xml:space="preserve">I fear we are mixing two hypotheses here, temperature induced egg mortality and mismatch dynamics. We should attempt to clarify this paragraph, or exclude the reference to development timing. </w:t>
+      </w:r>
+    </w:p>
+  </w:comment>
+  <w:comment w:id="15" w:author="Curry Cunningham" w:date="2025-03-11T22:26:00Z" w:initials="CC">
+    <w:p>
+      <w:r>
+        <w:rPr>
+          <w:rStyle w:val="CommentReference"/>
+        </w:rPr>
+        <w:annotationRef/>
+      </w:r>
+      <w:r>
+        <w:rPr>
+          <w:sz w:val="20"/>
+          <w:szCs w:val="20"/>
+        </w:rPr>
+        <w:t>We need to clarify this statement to better connect these two temperature hypotheses to specific points in the lifecycle. Otherwise I fear we will lose the reader here.</w:t>
+      </w:r>
+    </w:p>
+  </w:comment>
+  <w:comment w:id="16" w:author="Curry Cunningham" w:date="2025-03-11T22:35:00Z" w:initials="CC">
+    <w:p>
+      <w:r>
+        <w:rPr>
+          <w:rStyle w:val="CommentReference"/>
+        </w:rPr>
+        <w:annotationRef/>
+      </w:r>
+      <w:r>
+        <w:rPr>
+          <w:sz w:val="20"/>
+          <w:szCs w:val="20"/>
+        </w:rPr>
+        <w:t xml:space="preserve">I’m unclear on what the % represents here (survival when hatchery releases +1 SD - survival when hatchery releases are average cov=0)/survival when hatchery releases are average cov=0? We need to be specific in describing the meaning of the results. </w:t>
+      </w:r>
+    </w:p>
+  </w:comment>
+  <w:comment w:id="17" w:author="Curry Cunningham" w:date="2025-03-11T22:37:00Z" w:initials="CC">
+    <w:p>
+      <w:r>
+        <w:rPr>
+          <w:rStyle w:val="CommentReference"/>
+        </w:rPr>
+        <w:annotationRef/>
+      </w:r>
+      <w:r>
+        <w:rPr>
+          <w:sz w:val="20"/>
+          <w:szCs w:val="20"/>
+        </w:rPr>
+        <w:t>I would recommend separating out these citations to coincide with the two linked salmon processes (Feddern with population productivity, and Oke with body size) for clarity.</w:t>
+      </w:r>
+    </w:p>
+  </w:comment>
+  <w:comment w:id="18" w:author="Curry Cunningham" w:date="2025-03-11T22:39:00Z" w:initials="CC">
+    <w:p>
+      <w:r>
+        <w:rPr>
+          <w:rStyle w:val="CommentReference"/>
+        </w:rPr>
+        <w:annotationRef/>
+      </w:r>
+      <w:r>
+        <w:rPr>
+          <w:sz w:val="20"/>
+          <w:szCs w:val="20"/>
+        </w:rPr>
+        <w:t>This sentence should be updated to highlight the three potential mechanisms direct intraspecific competition, interspecific competition for the same prey, or trophic cascades.</w:t>
+      </w:r>
+    </w:p>
+  </w:comment>
+  <w:comment w:id="19" w:author="Curry Cunningham" w:date="2025-03-11T22:50:00Z" w:initials="CC">
+    <w:p>
+      <w:r>
+        <w:rPr>
+          <w:rStyle w:val="CommentReference"/>
+        </w:rPr>
+        <w:annotationRef/>
+      </w:r>
+      <w:r>
+        <w:rPr>
+          <w:sz w:val="20"/>
+          <w:szCs w:val="20"/>
+        </w:rPr>
+        <w:t xml:space="preserve">This paragraph feels like the caveats and future directions. If so, we should aim for a stronger topic sentence to that effect. </w:t>
       </w:r>
     </w:p>
     <w:p/>
@@ -19101,11 +19024,11 @@
           <w:sz w:val="20"/>
           <w:szCs w:val="20"/>
         </w:rPr>
-        <w:t xml:space="preserve">An alternative may have been to estimate separate Ricker alpha parameters for each age, which would soak up age-specific effects. </w:t>
+        <w:t xml:space="preserve">This may also be a place to highlight the potential utility of another index of abundance at smolt outmigration (assuming sufficient GSI data are available) to better partition mortality between freshwater and early marine life stages. See comment above, where I wrote a sentence to this effect earlier in the Discussion which might be moved or reemphasized down here. </w:t>
       </w:r>
     </w:p>
   </w:comment>
-  <w:comment w:id="6" w:author="Curry Cunningham" w:date="2025-03-10T21:01:00Z" w:initials="CC">
+  <w:comment w:id="20" w:author="Curry Cunningham" w:date="2025-03-12T08:02:00Z" w:initials="CC">
     <w:p>
       <w:r>
         <w:rPr>
@@ -19118,11 +19041,11 @@
           <w:sz w:val="20"/>
           <w:szCs w:val="20"/>
         </w:rPr>
-        <w:t>Were the CV’s constant through time? or should the resulting sigmas be subscripted by calendar year y?</w:t>
+        <w:t>Is the change in size due to change due primarily to size at age or changes in age structure?</w:t>
       </w:r>
     </w:p>
   </w:comment>
-  <w:comment w:id="7" w:author="Curry Cunningham" w:date="2025-03-10T21:02:00Z" w:initials="CC">
+  <w:comment w:id="21" w:author="Curry Cunningham" w:date="2025-03-12T08:02:00Z" w:initials="CC">
     <w:p>
       <w:r>
         <w:rPr>
@@ -19135,373 +19058,11 @@
           <w:sz w:val="20"/>
           <w:szCs w:val="20"/>
         </w:rPr>
-        <w:t>where y=t+a+1</w:t>
+        <w:t>If not definitively known from your analysis, you might just simplify this to declining average body size.</w:t>
       </w:r>
     </w:p>
   </w:comment>
-  <w:comment w:id="8" w:author="genoa" w:date="2025-03-13T16:55:00Z" w:initials="MOU">
-    <w:p>
-      <w:r>
-        <w:rPr>
-          <w:rStyle w:val="CommentReference"/>
-        </w:rPr>
-        <w:annotationRef/>
-      </w:r>
-      <w:r>
-        <w:rPr>
-          <w:color w:val="000000"/>
-          <w:sz w:val="20"/>
-          <w:szCs w:val="20"/>
-        </w:rPr>
-        <w:t>Genoa to add citation from western AK book</w:t>
-      </w:r>
-    </w:p>
-  </w:comment>
-  <w:comment w:id="9" w:author="Curry Cunningham" w:date="2025-03-11T16:45:00Z" w:initials="CC">
-    <w:p>
-      <w:r>
-        <w:rPr>
-          <w:rStyle w:val="CommentReference"/>
-        </w:rPr>
-        <w:annotationRef/>
-      </w:r>
-      <w:r>
-        <w:rPr>
-          <w:sz w:val="20"/>
-          <w:szCs w:val="20"/>
-        </w:rPr>
-        <w:t>We either need a citation here, or to cast this as a hypothesis.</w:t>
-      </w:r>
-    </w:p>
-  </w:comment>
-  <w:comment w:id="10" w:author="Curry Cunningham" w:date="2025-03-11T16:56:00Z" w:initials="CC">
-    <w:p>
-      <w:r>
-        <w:rPr>
-          <w:rStyle w:val="CommentReference"/>
-        </w:rPr>
-        <w:annotationRef/>
-      </w:r>
-      <w:r>
-        <w:rPr>
-          <w:sz w:val="20"/>
-          <w:szCs w:val="20"/>
-        </w:rPr>
-        <w:t>D_scale is a bit problematic and likely exhibits significant posterior  autocorrelation.</w:t>
-      </w:r>
-    </w:p>
-  </w:comment>
-  <w:comment w:id="11" w:author="Curry Cunningham" w:date="2025-03-11T17:06:00Z" w:initials="CC">
-    <w:p>
-      <w:r>
-        <w:rPr>
-          <w:rStyle w:val="CommentReference"/>
-        </w:rPr>
-        <w:annotationRef/>
-      </w:r>
-      <w:r>
-        <w:rPr>
-          <w:sz w:val="20"/>
-          <w:szCs w:val="20"/>
-        </w:rPr>
-        <w:t>I’m a bit unclear on what the caterpillar plots and values within the text are showing. Are these the posteriors for the thetas, or % change in survival:(BH survival with covariate increased to +1 - BH survival with all covariates =0)/ BH survival with all covariates =0?</w:t>
-      </w:r>
-    </w:p>
-  </w:comment>
-  <w:comment w:id="12" w:author="Curry Cunningham" w:date="2025-03-11T21:27:00Z" w:initials="CC">
-    <w:p>
-      <w:r>
-        <w:rPr>
-          <w:rStyle w:val="CommentReference"/>
-        </w:rPr>
-        <w:annotationRef/>
-      </w:r>
-      <w:r>
-        <w:rPr>
-          <w:sz w:val="20"/>
-          <w:szCs w:val="20"/>
-        </w:rPr>
-        <w:t>My interpretation would be the opposite, namely that our interpretation of the pink salmon abundance effect is to some extent conditional on the presence of the other covariates indicating potentially correlated effects. Was the same true of the fullness effect or temperature effect, when the pink salmon covariate was dropped?</w:t>
-      </w:r>
-    </w:p>
-  </w:comment>
-  <w:comment w:id="13" w:author="genoa" w:date="2025-02-10T15:02:00Z" w:initials="MOU">
-    <w:p>
-      <w:r>
-        <w:rPr>
-          <w:rStyle w:val="CommentReference"/>
-        </w:rPr>
-        <w:annotationRef/>
-      </w:r>
-      <w:r>
-        <w:rPr>
-          <w:color w:val="000000"/>
-          <w:sz w:val="20"/>
-          <w:szCs w:val="20"/>
-        </w:rPr>
-        <w:t xml:space="preserve">There aren’t super strong hypotheses surrounding pink salmon as they have different diets and I could also remove this as a covariate. </w:t>
-      </w:r>
-    </w:p>
-  </w:comment>
-  <w:comment w:id="14" w:author="Curry Cunningham" w:date="2025-03-11T21:29:00Z" w:initials="CC">
-    <w:p>
-      <w:r>
-        <w:rPr>
-          <w:rStyle w:val="CommentReference"/>
-        </w:rPr>
-        <w:annotationRef/>
-      </w:r>
-      <w:r>
-        <w:rPr>
-          <w:sz w:val="20"/>
-          <w:szCs w:val="20"/>
-        </w:rPr>
-        <w:t xml:space="preserve">I would be inclined to remove this covariate, given the limited evidence for dietary overlap. </w:t>
-      </w:r>
-    </w:p>
-  </w:comment>
-  <w:comment w:id="15" w:author="Curry Cunningham" w:date="2025-03-11T21:29:00Z" w:initials="CC">
-    <w:p>
-      <w:r>
-        <w:rPr>
-          <w:rStyle w:val="CommentReference"/>
-        </w:rPr>
-        <w:annotationRef/>
-      </w:r>
-      <w:r>
-        <w:rPr>
-          <w:sz w:val="20"/>
-          <w:szCs w:val="20"/>
-        </w:rPr>
-        <w:t>But, let’s discuss.</w:t>
-      </w:r>
-    </w:p>
-  </w:comment>
-  <w:comment w:id="16" w:author="Curry Cunningham" w:date="2025-03-11T21:28:00Z" w:initials="CC">
-    <w:p>
-      <w:r>
-        <w:rPr>
-          <w:rStyle w:val="CommentReference"/>
-        </w:rPr>
-        <w:annotationRef/>
-      </w:r>
-      <w:r>
-        <w:rPr>
-          <w:sz w:val="20"/>
-          <w:szCs w:val="20"/>
-        </w:rPr>
-        <w:t>This sentence seems out of place, especially as “significance” doesn’t have much meaning in a Bayesian context, only some probability of the true effect not being equal to zero. I’d recommend removing this language.</w:t>
-      </w:r>
-    </w:p>
-  </w:comment>
-  <w:comment w:id="17" w:author="Curry Cunningham" w:date="2025-03-11T21:35:00Z" w:initials="CC">
-    <w:p>
-      <w:r>
-        <w:rPr>
-          <w:rStyle w:val="CommentReference"/>
-        </w:rPr>
-        <w:annotationRef/>
-      </w:r>
-      <w:r>
-        <w:rPr>
-          <w:sz w:val="20"/>
-          <w:szCs w:val="20"/>
-        </w:rPr>
-        <w:t xml:space="preserve">Here we need to be a bit careful about correlation vs. causation. </w:t>
-      </w:r>
-    </w:p>
-    <w:p/>
-    <w:p>
-      <w:r>
-        <w:rPr>
-          <w:sz w:val="20"/>
-          <w:szCs w:val="20"/>
-        </w:rPr>
-        <w:t xml:space="preserve">We can explain variation in survival and abundance based on these covariates, and there is a positive or negative association, but we can explicitly say that we know these processes are the cause of the decline. </w:t>
-      </w:r>
-    </w:p>
-  </w:comment>
-  <w:comment w:id="18" w:author="Curry Cunningham" w:date="2025-03-11T21:57:00Z" w:initials="CC">
-    <w:p>
-      <w:r>
-        <w:rPr>
-          <w:rStyle w:val="CommentReference"/>
-        </w:rPr>
-        <w:annotationRef/>
-      </w:r>
-      <w:r>
-        <w:rPr>
-          <w:sz w:val="20"/>
-          <w:szCs w:val="20"/>
-        </w:rPr>
-        <w:t>Is this a 17% decrease in survival for a 1-SD decrease in body size, or a 17% decrease for the observed decline in body size of ~0.5 SD?</w:t>
-      </w:r>
-    </w:p>
-  </w:comment>
-  <w:comment w:id="19" w:author="Curry Cunningham" w:date="2025-03-11T22:04:00Z" w:initials="CC">
-    <w:p>
-      <w:r>
-        <w:rPr>
-          <w:rStyle w:val="CommentReference"/>
-        </w:rPr>
-        <w:annotationRef/>
-      </w:r>
-      <w:r>
-        <w:rPr>
-          <w:sz w:val="20"/>
-          <w:szCs w:val="20"/>
-        </w:rPr>
-        <w:t xml:space="preserve">I fear we are mixing two hypotheses here, temperature induced egg mortality and mismatch dynamics. We should attempt to clarify this paragraph, or exclude the reference to development timing. </w:t>
-      </w:r>
-    </w:p>
-  </w:comment>
-  <w:comment w:id="20" w:author="Curry Cunningham" w:date="2025-03-11T22:26:00Z" w:initials="CC">
-    <w:p>
-      <w:r>
-        <w:rPr>
-          <w:rStyle w:val="CommentReference"/>
-        </w:rPr>
-        <w:annotationRef/>
-      </w:r>
-      <w:r>
-        <w:rPr>
-          <w:sz w:val="20"/>
-          <w:szCs w:val="20"/>
-        </w:rPr>
-        <w:t>We need to clarify this statement to better connect these two temperature hypotheses to specific points in the lifecycle. Otherwise I fear we will lose the reader here.</w:t>
-      </w:r>
-    </w:p>
-  </w:comment>
-  <w:comment w:id="22" w:author="Curry Cunningham" w:date="2025-03-11T22:35:00Z" w:initials="CC">
-    <w:p>
-      <w:r>
-        <w:rPr>
-          <w:rStyle w:val="CommentReference"/>
-        </w:rPr>
-        <w:annotationRef/>
-      </w:r>
-      <w:r>
-        <w:rPr>
-          <w:sz w:val="20"/>
-          <w:szCs w:val="20"/>
-        </w:rPr>
-        <w:t xml:space="preserve">I’m unclear on what the % represents here (survival when hatchery releases +1 SD - survival when hatchery releases are average cov=0)/survival when hatchery releases are average cov=0? We need to be specific in describing the meaning of the results. </w:t>
-      </w:r>
-    </w:p>
-  </w:comment>
-  <w:comment w:id="23" w:author="Curry Cunningham" w:date="2025-03-11T22:35:00Z" w:initials="CC">
-    <w:p>
-      <w:r>
-        <w:rPr>
-          <w:rStyle w:val="CommentReference"/>
-        </w:rPr>
-        <w:annotationRef/>
-      </w:r>
-      <w:r>
-        <w:rPr>
-          <w:sz w:val="20"/>
-          <w:szCs w:val="20"/>
-        </w:rPr>
-        <w:t>I’m assuming we mean survival here?</w:t>
-      </w:r>
-    </w:p>
-  </w:comment>
-  <w:comment w:id="24" w:author="Curry Cunningham" w:date="2025-03-11T22:37:00Z" w:initials="CC">
-    <w:p>
-      <w:r>
-        <w:rPr>
-          <w:rStyle w:val="CommentReference"/>
-        </w:rPr>
-        <w:annotationRef/>
-      </w:r>
-      <w:r>
-        <w:rPr>
-          <w:sz w:val="20"/>
-          <w:szCs w:val="20"/>
-        </w:rPr>
-        <w:t>I would recommend separating out these citations to coincide with the two linked salmon processes (Feddern with population productivity, and Oke with body size) for clarity.</w:t>
-      </w:r>
-    </w:p>
-  </w:comment>
-  <w:comment w:id="25" w:author="Curry Cunningham" w:date="2025-03-11T22:39:00Z" w:initials="CC">
-    <w:p>
-      <w:r>
-        <w:rPr>
-          <w:rStyle w:val="CommentReference"/>
-        </w:rPr>
-        <w:annotationRef/>
-      </w:r>
-      <w:r>
-        <w:rPr>
-          <w:sz w:val="20"/>
-          <w:szCs w:val="20"/>
-        </w:rPr>
-        <w:t>This sentence should be updated to highlight the three potential mechanisms direct intraspecific competition, interspecific competition for the same prey, or trophic cascades.</w:t>
-      </w:r>
-    </w:p>
-  </w:comment>
-  <w:comment w:id="26" w:author="Curry Cunningham" w:date="2025-03-11T22:50:00Z" w:initials="CC">
-    <w:p>
-      <w:r>
-        <w:rPr>
-          <w:rStyle w:val="CommentReference"/>
-        </w:rPr>
-        <w:annotationRef/>
-      </w:r>
-      <w:r>
-        <w:rPr>
-          <w:sz w:val="20"/>
-          <w:szCs w:val="20"/>
-        </w:rPr>
-        <w:t xml:space="preserve">This paragraph feels like the caveats and future directions. If so, we should aim for a stronger topic sentence to that effect. </w:t>
-      </w:r>
-    </w:p>
-    <w:p/>
-    <w:p>
-      <w:r>
-        <w:rPr>
-          <w:sz w:val="20"/>
-          <w:szCs w:val="20"/>
-        </w:rPr>
-        <w:t xml:space="preserve">This may also be a place to highlight the potential utility of another index of abundance at smolt outmigration (assuming sufficient GSI data are available) to better partition mortality between freshwater and early marine life stages. See comment above, where I wrote a sentence to this effect earlier in the Discussion which might be moved or reemphasized down here. </w:t>
-      </w:r>
-    </w:p>
-  </w:comment>
-  <w:comment w:id="27" w:author="Curry Cunningham" w:date="2025-03-12T08:02:00Z" w:initials="CC">
-    <w:p>
-      <w:r>
-        <w:rPr>
-          <w:rStyle w:val="CommentReference"/>
-        </w:rPr>
-        <w:annotationRef/>
-      </w:r>
-      <w:r>
-        <w:rPr>
-          <w:sz w:val="20"/>
-          <w:szCs w:val="20"/>
-        </w:rPr>
-        <w:t>Is the change in size due to change due primarily to size at age or changes in age structure?</w:t>
-      </w:r>
-    </w:p>
-  </w:comment>
-  <w:comment w:id="28" w:author="Curry Cunningham" w:date="2025-03-12T08:02:00Z" w:initials="CC">
-    <w:p>
-      <w:r>
-        <w:rPr>
-          <w:rStyle w:val="CommentReference"/>
-        </w:rPr>
-        <w:annotationRef/>
-      </w:r>
-      <w:r>
-        <w:rPr>
-          <w:sz w:val="20"/>
-          <w:szCs w:val="20"/>
-        </w:rPr>
-        <w:t>If not definitively known from your analysis, you might just simplify this to declining average body size.</w:t>
-      </w:r>
-    </w:p>
-  </w:comment>
-  <w:comment w:id="29" w:author="Curry Cunningham" w:date="2025-03-12T08:03:00Z" w:initials="CC">
+  <w:comment w:id="22" w:author="Curry Cunningham" w:date="2025-03-12T08:03:00Z" w:initials="CC">
     <w:p>
       <w:r>
         <w:rPr>
@@ -19524,11 +19085,7 @@
 <file path=word/commentsExtended.xml><?xml version="1.0" encoding="utf-8"?>
 <w15:commentsEx xmlns:wpc="http://schemas.microsoft.com/office/word/2010/wordprocessingCanvas" xmlns:cx="http://schemas.microsoft.com/office/drawing/2014/chartex" xmlns:cx1="http://schemas.microsoft.com/office/drawing/2015/9/8/chartex" xmlns:cx2="http://schemas.microsoft.com/office/drawing/2015/10/21/chartex" xmlns:cx3="http://schemas.microsoft.com/office/drawing/2016/5/9/chartex" xmlns:cx4="http://schemas.microsoft.com/office/drawing/2016/5/10/chartex" xmlns:cx5="http://schemas.microsoft.com/office/drawing/2016/5/11/chartex" xmlns:cx6="http://schemas.microsoft.com/office/drawing/2016/5/12/chartex" xmlns:cx7="http://schemas.microsoft.com/office/drawing/2016/5/13/chartex" xmlns:cx8="http://schemas.microsoft.com/office/drawing/2016/5/14/chartex" xmlns:mc="http://schemas.openxmlformats.org/markup-compatibility/2006" xmlns:aink="http://schemas.microsoft.com/office/drawing/2016/ink" xmlns:am3d="http://schemas.microsoft.com/office/drawing/2017/model3d" xmlns:o="urn:schemas-microsoft-com:office:office" xmlns:oel="http://schemas.microsoft.com/office/2019/extlst" xmlns:r="http://schemas.openxmlformats.org/officeDocument/2006/relationships" xmlns:m="http://schemas.openxmlformats.org/officeDocument/2006/math" xmlns:v="urn:schemas-microsoft-com:vml" xmlns:wp14="http://schemas.microsoft.com/office/word/2010/wordprocessingDrawing" xmlns:wp="http://schemas.openxmlformats.org/drawingml/2006/wordprocessingDrawing" xmlns:w10="urn:schemas-microsoft-com:office:word" xmlns:w="http://schemas.openxmlformats.org/wordprocessingml/2006/main" xmlns:w14="http://schemas.microsoft.com/office/word/2010/wordml" xmlns:w15="http://schemas.microsoft.com/office/word/2012/wordml" xmlns:w16cex="http://schemas.microsoft.com/office/word/2018/wordml/cex" xmlns:w16cid="http://schemas.microsoft.com/office/word/2016/wordml/cid" xmlns:w16="http://schemas.microsoft.com/office/word/2018/wordml" xmlns:w16du="http://schemas.microsoft.com/office/word/2023/wordml/word16du" xmlns:w16sdtdh="http://schemas.microsoft.com/office/word/2020/wordml/sdtdatahash" xmlns:w16sdtfl="http://schemas.microsoft.com/office/word/2024/wordml/sdtformatlock" xmlns:w16se="http://schemas.microsoft.com/office/word/2015/wordml/symex" xmlns:wpg="http://schemas.microsoft.com/office/word/2010/wordprocessingGroup" xmlns:wpi="http://schemas.microsoft.com/office/word/2010/wordprocessingInk" xmlns:wne="http://schemas.microsoft.com/office/word/2006/wordml" xmlns:wps="http://schemas.microsoft.com/office/word/2010/wordprocessingShape" mc:Ignorable="w14 w15 w16se w16cid w16 w16cex w16sdtdh w16sdtfl w16du wp14">
   <w15:commentEx w15:paraId="172DE6AA" w15:done="0"/>
-  <w15:commentEx w15:paraId="40CE77CF" w15:done="0"/>
-  <w15:commentEx w15:paraId="0C4D4A57" w15:done="0"/>
-  <w15:commentEx w15:paraId="2C63427A" w15:done="0"/>
-  <w15:commentEx w15:paraId="361B6BCB" w15:done="0"/>
-  <w15:commentEx w15:paraId="5817A1F7" w15:paraIdParent="361B6BCB" w15:done="0"/>
+  <w15:commentEx w15:paraId="72EC568A" w15:done="0"/>
   <w15:commentEx w15:paraId="670E2002" w15:done="0"/>
   <w15:commentEx w15:paraId="34F86683" w15:done="0"/>
   <w15:commentEx w15:paraId="010DF0FE" w15:done="0"/>
@@ -19538,12 +19095,10 @@
   <w15:commentEx w15:paraId="1177480E" w15:paraIdParent="18171BFC" w15:done="0"/>
   <w15:commentEx w15:paraId="72C1F208" w15:paraIdParent="18171BFC" w15:done="0"/>
   <w15:commentEx w15:paraId="16BD6591" w15:done="0"/>
-  <w15:commentEx w15:paraId="3FCF4234" w15:done="0"/>
   <w15:commentEx w15:paraId="550C35B9" w15:done="0"/>
   <w15:commentEx w15:paraId="4BC242E8" w15:done="0"/>
   <w15:commentEx w15:paraId="4BFE6D1C" w15:done="0"/>
   <w15:commentEx w15:paraId="1419A636" w15:done="0"/>
-  <w15:commentEx w15:paraId="07BE40E5" w15:done="0"/>
   <w15:commentEx w15:paraId="4911D115" w15:done="0"/>
   <w15:commentEx w15:paraId="18BFEF12" w15:done="0"/>
   <w15:commentEx w15:paraId="586984C4" w15:done="0"/>
@@ -19556,11 +19111,7 @@
 <file path=word/commentsExtensible.xml><?xml version="1.0" encoding="utf-8"?>
 <w16cex:commentsExtensible xmlns:wpc="http://schemas.microsoft.com/office/word/2010/wordprocessingCanvas" xmlns:cx="http://schemas.microsoft.com/office/drawing/2014/chartex" xmlns:cx1="http://schemas.microsoft.com/office/drawing/2015/9/8/chartex" xmlns:cx2="http://schemas.microsoft.com/office/drawing/2015/10/21/chartex" xmlns:cx3="http://schemas.microsoft.com/office/drawing/2016/5/9/chartex" xmlns:cx4="http://schemas.microsoft.com/office/drawing/2016/5/10/chartex" xmlns:cx5="http://schemas.microsoft.com/office/drawing/2016/5/11/chartex" xmlns:cx6="http://schemas.microsoft.com/office/drawing/2016/5/12/chartex" xmlns:cx7="http://schemas.microsoft.com/office/drawing/2016/5/13/chartex" xmlns:cx8="http://schemas.microsoft.com/office/drawing/2016/5/14/chartex" xmlns:cr="http://schemas.microsoft.com/office/comments/2020/reactions" xmlns:mc="http://schemas.openxmlformats.org/markup-compatibility/2006" xmlns:aink="http://schemas.microsoft.com/office/drawing/2016/ink" xmlns:am3d="http://schemas.microsoft.com/office/drawing/2017/model3d" xmlns:o="urn:schemas-microsoft-com:office:office" xmlns:oel="http://schemas.microsoft.com/office/2019/extlst" xmlns:r="http://schemas.openxmlformats.org/officeDocument/2006/relationships" xmlns:m="http://schemas.openxmlformats.org/officeDocument/2006/math" xmlns:v="urn:schemas-microsoft-com:vml" xmlns:wp14="http://schemas.microsoft.com/office/word/2010/wordprocessingDrawing" xmlns:wp="http://schemas.openxmlformats.org/drawingml/2006/wordprocessingDrawing" xmlns:w10="urn:schemas-microsoft-com:office:word" xmlns:w="http://schemas.openxmlformats.org/wordprocessingml/2006/main" xmlns:w14="http://schemas.microsoft.com/office/word/2010/wordml" xmlns:w15="http://schemas.microsoft.com/office/word/2012/wordml" xmlns:w16cex="http://schemas.microsoft.com/office/word/2018/wordml/cex" xmlns:w16cid="http://schemas.microsoft.com/office/word/2016/wordml/cid" xmlns:w16="http://schemas.microsoft.com/office/word/2018/wordml" xmlns:w16du="http://schemas.microsoft.com/office/word/2023/wordml/word16du" xmlns:w16sdtdh="http://schemas.microsoft.com/office/word/2020/wordml/sdtdatahash" xmlns:w16sdtfl="http://schemas.microsoft.com/office/word/2024/wordml/sdtformatlock" xmlns:w16se="http://schemas.microsoft.com/office/word/2015/wordml/symex" xmlns:wpg="http://schemas.microsoft.com/office/word/2010/wordprocessingGroup" xmlns:wpi="http://schemas.microsoft.com/office/word/2010/wordprocessingInk" xmlns:wne="http://schemas.microsoft.com/office/word/2006/wordml" xmlns:wps="http://schemas.microsoft.com/office/word/2010/wordprocessingShape" mc:Ignorable="w14 w15 w16se w16cid w16 w16cex w16sdtdh w16sdtfl cr w16du wp14">
   <w16cex:commentExtensible w16cex:durableId="7DB3BE72" w16cex:dateUtc="2025-03-11T00:29:00Z"/>
-  <w16cex:commentExtensible w16cex:durableId="3996684B" w16cex:dateUtc="2025-03-13T17:30:00Z"/>
-  <w16cex:commentExtensible w16cex:durableId="57CF5140" w16cex:dateUtc="2025-03-12T02:47:00Z"/>
-  <w16cex:commentExtensible w16cex:durableId="14BE917C" w16cex:dateUtc="2025-03-11T01:15:00Z"/>
-  <w16cex:commentExtensible w16cex:durableId="6C9F552D" w16cex:dateUtc="2025-03-11T05:01:00Z"/>
-  <w16cex:commentExtensible w16cex:durableId="52E8E48A" w16cex:dateUtc="2025-03-11T05:02:00Z"/>
+  <w16cex:commentExtensible w16cex:durableId="7C17AFB4" w16cex:dateUtc="2025-03-20T20:31:00Z"/>
   <w16cex:commentExtensible w16cex:durableId="109D5BAE" w16cex:dateUtc="2025-03-14T00:55:00Z"/>
   <w16cex:commentExtensible w16cex:durableId="1AADFED9" w16cex:dateUtc="2025-03-12T00:45:00Z"/>
   <w16cex:commentExtensible w16cex:durableId="5AF95F06" w16cex:dateUtc="2025-03-12T00:56:00Z"/>
@@ -19570,12 +19121,10 @@
   <w16cex:commentExtensible w16cex:durableId="6A04E3A1" w16cex:dateUtc="2025-03-12T05:29:00Z"/>
   <w16cex:commentExtensible w16cex:durableId="69925D7C" w16cex:dateUtc="2025-03-12T05:29:00Z"/>
   <w16cex:commentExtensible w16cex:durableId="1A9A3606" w16cex:dateUtc="2025-03-12T05:28:00Z"/>
-  <w16cex:commentExtensible w16cex:durableId="6EC6AE46" w16cex:dateUtc="2025-03-12T05:35:00Z"/>
   <w16cex:commentExtensible w16cex:durableId="23226FE8" w16cex:dateUtc="2025-03-12T05:57:00Z"/>
   <w16cex:commentExtensible w16cex:durableId="19DD3544" w16cex:dateUtc="2025-03-12T06:04:00Z"/>
   <w16cex:commentExtensible w16cex:durableId="02B72D90" w16cex:dateUtc="2025-03-12T06:26:00Z"/>
   <w16cex:commentExtensible w16cex:durableId="313C1E6D" w16cex:dateUtc="2025-03-12T06:35:00Z"/>
-  <w16cex:commentExtensible w16cex:durableId="2AF0841A" w16cex:dateUtc="2025-03-12T06:35:00Z"/>
   <w16cex:commentExtensible w16cex:durableId="0C8CC458" w16cex:dateUtc="2025-03-12T06:37:00Z"/>
   <w16cex:commentExtensible w16cex:durableId="055CF645" w16cex:dateUtc="2025-03-12T06:39:00Z"/>
   <w16cex:commentExtensible w16cex:durableId="1774980E" w16cex:dateUtc="2025-03-12T06:50:00Z"/>
@@ -19588,11 +19137,7 @@
 <file path=word/commentsIds.xml><?xml version="1.0" encoding="utf-8"?>
 <w16cid:commentsIds xmlns:wpc="http://schemas.microsoft.com/office/word/2010/wordprocessingCanvas" xmlns:cx="http://schemas.microsoft.com/office/drawing/2014/chartex" xmlns:cx1="http://schemas.microsoft.com/office/drawing/2015/9/8/chartex" xmlns:cx2="http://schemas.microsoft.com/office/drawing/2015/10/21/chartex" xmlns:cx3="http://schemas.microsoft.com/office/drawing/2016/5/9/chartex" xmlns:cx4="http://schemas.microsoft.com/office/drawing/2016/5/10/chartex" xmlns:cx5="http://schemas.microsoft.com/office/drawing/2016/5/11/chartex" xmlns:cx6="http://schemas.microsoft.com/office/drawing/2016/5/12/chartex" xmlns:cx7="http://schemas.microsoft.com/office/drawing/2016/5/13/chartex" xmlns:cx8="http://schemas.microsoft.com/office/drawing/2016/5/14/chartex" xmlns:mc="http://schemas.openxmlformats.org/markup-compatibility/2006" xmlns:aink="http://schemas.microsoft.com/office/drawing/2016/ink" xmlns:am3d="http://schemas.microsoft.com/office/drawing/2017/model3d" xmlns:o="urn:schemas-microsoft-com:office:office" xmlns:oel="http://schemas.microsoft.com/office/2019/extlst" xmlns:r="http://schemas.openxmlformats.org/officeDocument/2006/relationships" xmlns:m="http://schemas.openxmlformats.org/officeDocument/2006/math" xmlns:v="urn:schemas-microsoft-com:vml" xmlns:wp14="http://schemas.microsoft.com/office/word/2010/wordprocessingDrawing" xmlns:wp="http://schemas.openxmlformats.org/drawingml/2006/wordprocessingDrawing" xmlns:w10="urn:schemas-microsoft-com:office:word" xmlns:w="http://schemas.openxmlformats.org/wordprocessingml/2006/main" xmlns:w14="http://schemas.microsoft.com/office/word/2010/wordml" xmlns:w15="http://schemas.microsoft.com/office/word/2012/wordml" xmlns:w16cex="http://schemas.microsoft.com/office/word/2018/wordml/cex" xmlns:w16cid="http://schemas.microsoft.com/office/word/2016/wordml/cid" xmlns:w16="http://schemas.microsoft.com/office/word/2018/wordml" xmlns:w16du="http://schemas.microsoft.com/office/word/2023/wordml/word16du" xmlns:w16sdtdh="http://schemas.microsoft.com/office/word/2020/wordml/sdtdatahash" xmlns:w16sdtfl="http://schemas.microsoft.com/office/word/2024/wordml/sdtformatlock" xmlns:w16se="http://schemas.microsoft.com/office/word/2015/wordml/symex" xmlns:wpg="http://schemas.microsoft.com/office/word/2010/wordprocessingGroup" xmlns:wpi="http://schemas.microsoft.com/office/word/2010/wordprocessingInk" xmlns:wne="http://schemas.microsoft.com/office/word/2006/wordml" xmlns:wps="http://schemas.microsoft.com/office/word/2010/wordprocessingShape" mc:Ignorable="w14 w15 w16se w16cid w16 w16cex w16sdtdh w16sdtfl w16du wp14">
   <w16cid:commentId w16cid:paraId="172DE6AA" w16cid:durableId="7DB3BE72"/>
-  <w16cid:commentId w16cid:paraId="40CE77CF" w16cid:durableId="3996684B"/>
-  <w16cid:commentId w16cid:paraId="0C4D4A57" w16cid:durableId="57CF5140"/>
-  <w16cid:commentId w16cid:paraId="2C63427A" w16cid:durableId="14BE917C"/>
-  <w16cid:commentId w16cid:paraId="361B6BCB" w16cid:durableId="6C9F552D"/>
-  <w16cid:commentId w16cid:paraId="5817A1F7" w16cid:durableId="52E8E48A"/>
+  <w16cid:commentId w16cid:paraId="72EC568A" w16cid:durableId="7C17AFB4"/>
   <w16cid:commentId w16cid:paraId="670E2002" w16cid:durableId="109D5BAE"/>
   <w16cid:commentId w16cid:paraId="34F86683" w16cid:durableId="1AADFED9"/>
   <w16cid:commentId w16cid:paraId="010DF0FE" w16cid:durableId="5AF95F06"/>
@@ -19602,12 +19147,10 @@
   <w16cid:commentId w16cid:paraId="1177480E" w16cid:durableId="6A04E3A1"/>
   <w16cid:commentId w16cid:paraId="72C1F208" w16cid:durableId="69925D7C"/>
   <w16cid:commentId w16cid:paraId="16BD6591" w16cid:durableId="1A9A3606"/>
-  <w16cid:commentId w16cid:paraId="3FCF4234" w16cid:durableId="6EC6AE46"/>
   <w16cid:commentId w16cid:paraId="550C35B9" w16cid:durableId="23226FE8"/>
   <w16cid:commentId w16cid:paraId="4BC242E8" w16cid:durableId="19DD3544"/>
   <w16cid:commentId w16cid:paraId="4BFE6D1C" w16cid:durableId="02B72D90"/>
   <w16cid:commentId w16cid:paraId="1419A636" w16cid:durableId="313C1E6D"/>
-  <w16cid:commentId w16cid:paraId="07BE40E5" w16cid:durableId="2AF0841A"/>
   <w16cid:commentId w16cid:paraId="4911D115" w16cid:durableId="0C8CC458"/>
   <w16cid:commentId w16cid:paraId="18BFEF12" w16cid:durableId="055CF645"/>
   <w16cid:commentId w16cid:paraId="586984C4" w16cid:durableId="1774980E"/>
@@ -22353,6 +21896,7 @@
   <w:style w:type="character" w:default="1" w:styleId="DefaultParagraphFont">
     <w:name w:val="Default Paragraph Font"/>
     <w:uiPriority w:val="1"/>
+    <w:semiHidden/>
     <w:unhideWhenUsed/>
   </w:style>
   <w:style w:type="table" w:default="1" w:styleId="TableNormal">

</xml_diff>

<commit_message>
trying some different alpha and sigma parametreization
next switch from t+2 to t+1
</commit_message>
<xml_diff>
--- a/writing/Sullaway_etal_AYK_V5.docx
+++ b/writing/Sullaway_etal_AYK_V5.docx
@@ -6653,19 +6653,7 @@
               <w:rPr>
                 <w:rFonts w:ascii="Cambria Math" w:hAnsi="Cambria Math"/>
               </w:rPr>
-              <m:t>j</m:t>
-            </m:r>
-            <m:r>
-              <w:rPr>
-                <w:rFonts w:ascii="Cambria Math" w:hAnsi="Cambria Math"/>
-              </w:rPr>
-              <m:t>,</m:t>
-            </m:r>
-            <m:r>
-              <w:rPr>
-                <w:rFonts w:ascii="Cambria Math" w:hAnsi="Cambria Math"/>
-              </w:rPr>
-              <m:t>t</m:t>
+              <m:t>j,t</m:t>
             </m:r>
           </m:sub>
         </m:sSub>
@@ -6844,13 +6832,7 @@
               <w:rPr>
                 <w:rFonts w:ascii="Cambria Math" w:hAnsi="Cambria Math"/>
               </w:rPr>
-              <m:t>j,</m:t>
-            </m:r>
-            <m:r>
-              <w:rPr>
-                <w:rFonts w:ascii="Cambria Math" w:hAnsi="Cambria Math"/>
-              </w:rPr>
-              <m:t>t</m:t>
+              <m:t>j,t</m:t>
             </m:r>
           </m:sub>
         </m:sSub>
@@ -7108,13 +7090,7 @@
               <w:rPr>
                 <w:rFonts w:ascii="Cambria Math" w:hAnsi="Cambria Math"/>
               </w:rPr>
-              <m:t>y</m:t>
-            </m:r>
-            <m:r>
-              <w:rPr>
-                <w:rFonts w:ascii="Cambria Math" w:hAnsi="Cambria Math"/>
-              </w:rPr>
-              <m:t>,s=r,a</m:t>
+              <m:t>y,s=r,a</m:t>
             </m:r>
           </m:sub>
         </m:sSub>
@@ -7157,13 +7133,7 @@
               <w:rPr>
                 <w:rFonts w:ascii="Cambria Math" w:hAnsi="Cambria Math"/>
               </w:rPr>
-              <m:t>y</m:t>
-            </m:r>
-            <m:r>
-              <w:rPr>
-                <w:rFonts w:ascii="Cambria Math" w:hAnsi="Cambria Math"/>
-              </w:rPr>
-              <m:t>,s=r,a</m:t>
+              <m:t>y,s=r,a</m:t>
             </m:r>
           </m:sub>
         </m:sSub>
@@ -7206,13 +7176,7 @@
               <w:rPr>
                 <w:rFonts w:ascii="Cambria Math" w:hAnsi="Cambria Math"/>
               </w:rPr>
-              <m:t>y</m:t>
-            </m:r>
-            <m:r>
-              <w:rPr>
-                <w:rFonts w:ascii="Cambria Math" w:hAnsi="Cambria Math"/>
-              </w:rPr>
-              <m:t>,s=r,a</m:t>
+              <m:t>y,s=r,a</m:t>
             </m:r>
           </m:sub>
         </m:sSub>
@@ -7263,13 +7227,7 @@
               <w:rPr>
                 <w:rFonts w:ascii="Cambria Math" w:hAnsi="Cambria Math"/>
               </w:rPr>
-              <m:t>y</m:t>
-            </m:r>
-            <m:r>
-              <w:rPr>
-                <w:rFonts w:ascii="Cambria Math" w:hAnsi="Cambria Math"/>
-              </w:rPr>
-              <m:t>,s=r,a</m:t>
+              <m:t>y,s=r,a</m:t>
             </m:r>
           </m:sub>
         </m:sSub>
@@ -7301,13 +7259,7 @@
               <w:rPr>
                 <w:rFonts w:ascii="Cambria Math" w:hAnsi="Cambria Math"/>
               </w:rPr>
-              <m:t>y</m:t>
-            </m:r>
-            <m:r>
-              <w:rPr>
-                <w:rFonts w:ascii="Cambria Math" w:hAnsi="Cambria Math"/>
-              </w:rPr>
-              <m:t>,s=r,a</m:t>
+              <m:t>y,s=r,a</m:t>
             </m:r>
           </m:sub>
         </m:sSub>
@@ -7370,22 +7322,13 @@
         <w:t>incorporate</w:t>
       </w:r>
       <w:r>
-        <w:t>d</w:t>
-      </w:r>
-      <w:r>
-        <w:t xml:space="preserve"> </w:t>
+        <w:t xml:space="preserve">d </w:t>
       </w:r>
       <w:r>
         <w:t xml:space="preserve">error </w:t>
       </w:r>
       <w:r>
-        <w:t xml:space="preserve">from the run reconstruction into </w:t>
-      </w:r>
-      <w:r>
-        <w:t>the total observation error</w:t>
-      </w:r>
-      <w:r>
-        <w:t xml:space="preserve">. Where each stage </w:t>
+        <w:t xml:space="preserve">from the run reconstruction into the total observation error. Where each stage </w:t>
       </w:r>
       <w:r>
         <w:t>was</w:t>
@@ -7403,10 +7346,7 @@
         <w:t>using</w:t>
       </w:r>
       <w:r>
-        <w:t xml:space="preserve"> the time varying SD </w:t>
-      </w:r>
-      <w:r>
-        <w:t xml:space="preserve">estimated in the Fall Chum run </w:t>
+        <w:t xml:space="preserve"> the time varying SD estimated in the Fall Chum run </w:t>
       </w:r>
       <w:commentRangeStart w:id="3"/>
       <w:r>
@@ -7416,13 +7356,7 @@
         <w:t>an</w:t>
       </w:r>
       <w:r>
-        <w:t>d</w:t>
-      </w:r>
-      <w:r>
-        <w:t xml:space="preserve"> an</w:t>
-      </w:r>
-      <w:r>
-        <w:t xml:space="preserve"> </w:t>
+        <w:t xml:space="preserve">d an </w:t>
       </w:r>
       <w:commentRangeEnd w:id="3"/>
       <w:r>
@@ -7502,13 +7436,7 @@
               <w:rPr>
                 <w:rFonts w:ascii="Cambria Math" w:hAnsi="Cambria Math"/>
               </w:rPr>
-              <m:t>y</m:t>
-            </m:r>
-            <m:r>
-              <w:rPr>
-                <w:rFonts w:ascii="Cambria Math" w:hAnsi="Cambria Math"/>
-              </w:rPr>
-              <m:t>,r</m:t>
+              <m:t>y,r</m:t>
             </m:r>
           </m:sub>
         </m:sSub>
@@ -7540,19 +7468,7 @@
               <w:rPr>
                 <w:rFonts w:ascii="Cambria Math" w:hAnsi="Cambria Math"/>
               </w:rPr>
-              <m:t>y</m:t>
-            </m:r>
-            <m:r>
-              <w:rPr>
-                <w:rFonts w:ascii="Cambria Math" w:hAnsi="Cambria Math"/>
-              </w:rPr>
-              <m:t>,</m:t>
-            </m:r>
-            <m:r>
-              <w:rPr>
-                <w:rFonts w:ascii="Cambria Math" w:hAnsi="Cambria Math"/>
-              </w:rPr>
-              <m:t>c</m:t>
+              <m:t>y,c</m:t>
             </m:r>
           </m:sub>
         </m:sSub>
@@ -7584,19 +7500,7 @@
               <w:rPr>
                 <w:rFonts w:ascii="Cambria Math" w:hAnsi="Cambria Math"/>
               </w:rPr>
-              <m:t>y</m:t>
-            </m:r>
-            <m:r>
-              <w:rPr>
-                <w:rFonts w:ascii="Cambria Math" w:hAnsi="Cambria Math"/>
-              </w:rPr>
-              <m:t>,</m:t>
-            </m:r>
-            <m:r>
-              <w:rPr>
-                <w:rFonts w:ascii="Cambria Math" w:hAnsi="Cambria Math"/>
-              </w:rPr>
-              <m:t>s</m:t>
+              <m:t>y,s</m:t>
             </m:r>
           </m:sub>
         </m:sSub>
@@ -7797,17 +7701,7 @@
                             <w:rFonts w:ascii="Cambria Math" w:hAnsi="Cambria Math"/>
                             <w:vertAlign w:val="subscript"/>
                           </w:rPr>
-                          <m:t>y</m:t>
-                        </m:r>
-                        <m:r>
-                          <m:rPr>
-                            <m:sty m:val="p"/>
-                          </m:rPr>
-                          <w:rPr>
-                            <w:rFonts w:ascii="Cambria Math" w:hAnsi="Cambria Math"/>
-                            <w:vertAlign w:val="subscript"/>
-                          </w:rPr>
-                          <m:t>,s=r,a</m:t>
+                          <m:t>y,s=r,a</m:t>
                         </m:r>
                       </m:sub>
                     </m:sSub>
@@ -7845,19 +7739,7 @@
               <w:rPr>
                 <w:rFonts w:ascii="Cambria Math" w:hAnsi="Cambria Math"/>
               </w:rPr>
-              <m:t>y</m:t>
-            </m:r>
-            <m:r>
-              <w:rPr>
-                <w:rFonts w:ascii="Cambria Math" w:hAnsi="Cambria Math"/>
-              </w:rPr>
-              <m:t>,</m:t>
-            </m:r>
-            <m:r>
-              <w:rPr>
-                <w:rFonts w:ascii="Cambria Math" w:hAnsi="Cambria Math"/>
-              </w:rPr>
-              <m:t>r</m:t>
+              <m:t>y,r</m:t>
             </m:r>
           </m:sub>
         </m:sSub>
@@ -8036,17 +7918,7 @@
                             <w:rFonts w:ascii="Cambria Math" w:hAnsi="Cambria Math"/>
                             <w:vertAlign w:val="subscript"/>
                           </w:rPr>
-                          <m:t>y</m:t>
-                        </m:r>
-                        <m:r>
-                          <m:rPr>
-                            <m:sty m:val="p"/>
-                          </m:rPr>
-                          <w:rPr>
-                            <w:rFonts w:ascii="Cambria Math" w:hAnsi="Cambria Math"/>
-                            <w:vertAlign w:val="subscript"/>
-                          </w:rPr>
-                          <m:t>,s=h,a</m:t>
+                          <m:t>y,s=h,a</m:t>
                         </m:r>
                       </m:sub>
                     </m:sSub>
@@ -8084,19 +7956,7 @@
               <w:rPr>
                 <w:rFonts w:ascii="Cambria Math" w:hAnsi="Cambria Math"/>
               </w:rPr>
-              <m:t>y</m:t>
-            </m:r>
-            <m:r>
-              <w:rPr>
-                <w:rFonts w:ascii="Cambria Math" w:hAnsi="Cambria Math"/>
-              </w:rPr>
-              <m:t>,</m:t>
-            </m:r>
-            <m:r>
-              <w:rPr>
-                <w:rFonts w:ascii="Cambria Math" w:hAnsi="Cambria Math"/>
-              </w:rPr>
-              <m:t>c</m:t>
+              <m:t>y,c</m:t>
             </m:r>
           </m:sub>
         </m:sSub>
@@ -8275,17 +8135,7 @@
                             <w:rFonts w:ascii="Cambria Math" w:hAnsi="Cambria Math"/>
                             <w:vertAlign w:val="subscript"/>
                           </w:rPr>
-                          <m:t>y</m:t>
-                        </m:r>
-                        <m:r>
-                          <m:rPr>
-                            <m:sty m:val="p"/>
-                          </m:rPr>
-                          <w:rPr>
-                            <w:rFonts w:ascii="Cambria Math" w:hAnsi="Cambria Math"/>
-                            <w:vertAlign w:val="subscript"/>
-                          </w:rPr>
-                          <m:t>,s=s,a</m:t>
+                          <m:t>y,s=s,a</m:t>
                         </m:r>
                       </m:sub>
                     </m:sSub>
@@ -8323,19 +8173,7 @@
               <w:rPr>
                 <w:rFonts w:ascii="Cambria Math" w:hAnsi="Cambria Math"/>
               </w:rPr>
-              <m:t>y</m:t>
-            </m:r>
-            <m:r>
-              <w:rPr>
-                <w:rFonts w:ascii="Cambria Math" w:hAnsi="Cambria Math"/>
-              </w:rPr>
-              <m:t>,</m:t>
-            </m:r>
-            <m:r>
-              <w:rPr>
-                <w:rFonts w:ascii="Cambria Math" w:hAnsi="Cambria Math"/>
-              </w:rPr>
-              <m:t>s</m:t>
+              <m:t>y,s</m:t>
             </m:r>
           </m:sub>
         </m:sSub>
@@ -9034,63 +8872,93 @@
         <w:t xml:space="preserve">temperature </w:t>
       </w:r>
       <w:r>
-        <w:t xml:space="preserve">cumulative degree days (CDD) to represent the temperature conditions preceding the NBS survey and represent ecosystem conditions for the juvenile’s first summer at sea. </w:t>
-      </w:r>
-      <w:r>
+        <w:t xml:space="preserve">cumulative degree days (CDD) to </w:t>
+      </w:r>
+      <w:r>
+        <w:rPr>
+          <w:color w:val="000000" w:themeColor="text1"/>
+        </w:rPr>
+        <w:t xml:space="preserve">represent the temperature conditions preceding the NBS survey and represent ecosystem conditions for the juvenile’s first summer at sea. </w:t>
+      </w:r>
+      <w:r>
+        <w:rPr>
+          <w:color w:val="000000" w:themeColor="text1"/>
+        </w:rPr>
         <w:t xml:space="preserve">To calculate CDD we used the daily mean </w:t>
       </w:r>
       <w:r>
+        <w:rPr>
+          <w:color w:val="000000" w:themeColor="text1"/>
+        </w:rPr>
         <w:t xml:space="preserve">Northern Bering Sea </w:t>
       </w:r>
       <w:r>
+        <w:rPr>
+          <w:color w:val="000000" w:themeColor="text1"/>
+        </w:rPr>
         <w:t xml:space="preserve">(NBS) </w:t>
       </w:r>
       <w:r>
+        <w:rPr>
+          <w:color w:val="000000" w:themeColor="text1"/>
+        </w:rPr>
         <w:t>sea surface temperature</w:t>
       </w:r>
       <w:r>
+        <w:rPr>
+          <w:color w:val="000000" w:themeColor="text1"/>
+        </w:rPr>
         <w:t xml:space="preserve">, publicly available on the Alaska Fisheries Information Network (AKFIN). </w:t>
       </w:r>
       <w:r>
         <w:rPr>
-          <w:color w:val="333333"/>
+          <w:color w:val="000000" w:themeColor="text1"/>
           <w:shd w:val="clear" w:color="auto" w:fill="FFFFFF"/>
         </w:rPr>
         <w:t xml:space="preserve">Temperatures </w:t>
       </w:r>
       <w:r>
         <w:rPr>
-          <w:color w:val="333333"/>
+          <w:color w:val="000000" w:themeColor="text1"/>
           <w:shd w:val="clear" w:color="auto" w:fill="FFFFFF"/>
         </w:rPr>
         <w:t xml:space="preserve">provided by AKFIN </w:t>
       </w:r>
       <w:r>
         <w:rPr>
-          <w:color w:val="333333"/>
+          <w:color w:val="000000" w:themeColor="text1"/>
           <w:shd w:val="clear" w:color="auto" w:fill="FFFFFF"/>
         </w:rPr>
         <w:t xml:space="preserve">are </w:t>
       </w:r>
       <w:r>
         <w:rPr>
-          <w:color w:val="333333"/>
+          <w:color w:val="000000" w:themeColor="text1"/>
           <w:shd w:val="clear" w:color="auto" w:fill="FFFFFF"/>
         </w:rPr>
         <w:t xml:space="preserve">based on </w:t>
       </w:r>
       <w:r>
         <w:rPr>
-          <w:color w:val="333333"/>
+          <w:color w:val="000000" w:themeColor="text1"/>
           <w:shd w:val="clear" w:color="auto" w:fill="FFFFFF"/>
         </w:rPr>
         <w:t>satellite data curated by NOAA's Coral Reef Watch Program (https://coralreefwatch.noaa.gov/).</w:t>
       </w:r>
       <w:r>
-        <w:t xml:space="preserve"> </w:t>
-      </w:r>
-      <w:r>
-        <w:t>We summed temperature from June to August for each year to align with when juvenile salmonids would experience the temperature conditions (brood year +1)</w:t>
+        <w:rPr>
+          <w:color w:val="000000" w:themeColor="text1"/>
+        </w:rPr>
+        <w:t xml:space="preserve"> </w:t>
+      </w:r>
+      <w:r>
+        <w:rPr>
+          <w:color w:val="000000" w:themeColor="text1"/>
+        </w:rPr>
+        <w:t xml:space="preserve">We summed temperature from June to August for each year to align with when juvenile salmonids would experience the temperature </w:t>
+      </w:r>
+      <w:r>
+        <w:t>conditions (brood year +1)</w:t>
       </w:r>
       <w:r>
         <w:t xml:space="preserve"> to yield </w:t>
@@ -15875,14 +15743,7 @@
           <w:sz w:val="24"/>
           <w:szCs w:val="24"/>
         </w:rPr>
-        <w:t>We foun</w:t>
-      </w:r>
-      <w:r>
-        <w:rPr>
-          <w:sz w:val="24"/>
-          <w:szCs w:val="24"/>
-        </w:rPr>
-        <w:t>d weak support for the hypothesis that increas</w:t>
+        <w:t>We found weak support for the hypothesis that increas</w:t>
       </w:r>
       <w:r>
         <w:rPr>

</xml_diff>

<commit_message>
cov sensitivity + FINAL run
got beta in a good spot. model makes sense and is estiamting alpha right.
</commit_message>
<xml_diff>
--- a/writing/Sullaway_etal_AYK_V5.docx
+++ b/writing/Sullaway_etal_AYK_V5.docx
@@ -10825,16 +10825,16 @@
         <w:t>survival</w:t>
       </w:r>
       <w:r>
-        <w:t xml:space="preserve">, suggesting that an increase in snowpack is associated </w:t>
-      </w:r>
-      <w:r>
-        <w:rPr>
-          <w:highlight w:val="yellow"/>
-        </w:rPr>
-        <w:t>with 17%</w:t>
-      </w:r>
-      <w:r>
-        <w:t xml:space="preserve"> increase in survival</w:t>
+        <w:t xml:space="preserve">, suggesting that an increase in snowpack is </w:t>
+      </w:r>
+      <w:r>
+        <w:t xml:space="preserve">associated with </w:t>
+      </w:r>
+      <w:r>
+        <w:t>5.66</w:t>
+      </w:r>
+      <w:r>
+        <w:t>% increase in survival</w:t>
       </w:r>
       <w:r>
         <w:t xml:space="preserve"> </w:t>
@@ -10843,24 +10843,15 @@
         <w:t>(</w:t>
       </w:r>
       <w:r>
-        <w:t xml:space="preserve">mean: </w:t>
-      </w:r>
-      <w:r>
-        <w:rPr>
-          <w:highlight w:val="yellow"/>
-        </w:rPr>
-        <w:t>0.17, 95% CI: (0.02, 0.</w:t>
-      </w:r>
-      <w:r>
-        <w:rPr>
-          <w:highlight w:val="yellow"/>
-        </w:rPr>
-        <w:t>24</w:t>
-      </w:r>
-      <w:r>
-        <w:rPr>
-          <w:highlight w:val="yellow"/>
-        </w:rPr>
+        <w:t>5.66%</w:t>
+      </w:r>
+      <w:r>
+        <w:t>, 95% CI: (</w:t>
+      </w:r>
+      <w:r>
+        <w:t>-2.19,13.91</w:t>
+      </w:r>
+      <w:r>
         <w:t>),</w:t>
       </w:r>
       <w:r>
@@ -10895,10 +10886,7 @@
         <w:t xml:space="preserve">appeared to have a </w:t>
       </w:r>
       <w:r>
-        <w:t>stronger</w:t>
-      </w:r>
-      <w:r>
-        <w:t xml:space="preserve"> </w:t>
+        <w:t xml:space="preserve">stronger </w:t>
       </w:r>
       <w:r>
         <w:t>association with</w:t>
@@ -10937,25 +10925,41 @@
         <w:t xml:space="preserve"> salmon hatchery release abundance</w:t>
       </w:r>
       <w:r>
-        <w:t xml:space="preserve"> </w:t>
-      </w:r>
-      <w:r>
-        <w:t>(</w:t>
-      </w:r>
-      <w:r>
-        <w:rPr>
-          <w:highlight w:val="yellow"/>
-        </w:rPr>
-        <w:t>mean: -0.12, 95% CI: (-0.30, 0.01))</w:t>
+        <w:t xml:space="preserve"> (-1</w:t>
+      </w:r>
+      <w:r>
+        <w:t>6.30%</w:t>
+      </w:r>
+      <w:r>
+        <w:t>, 95% CI: (-</w:t>
+      </w:r>
+      <w:r>
+        <w:t>21.85</w:t>
+      </w:r>
+      <w:r>
+        <w:t xml:space="preserve">, </w:t>
+      </w:r>
+      <w:r>
+        <w:t xml:space="preserve">         </w:t>
+      </w:r>
+      <w:r>
+        <w:t>-</w:t>
+      </w:r>
+      <w:r>
+        <w:t>1</w:t>
+      </w:r>
+      <w:r>
+        <w:t>0.78</w:t>
+      </w:r>
+      <w:r>
+        <w:t>))</w:t>
       </w:r>
       <w:r>
         <w:t xml:space="preserve">. We also found a </w:t>
       </w:r>
-      <w:proofErr w:type="spellStart"/>
-      <w:r>
-        <w:t>ngative</w:t>
-      </w:r>
-      <w:proofErr w:type="spellEnd"/>
+      <w:r>
+        <w:t>negative</w:t>
+      </w:r>
       <w:r>
         <w:t xml:space="preserve"> relationship between marine survival and </w:t>
       </w:r>
@@ -10969,10 +10973,13 @@
         <w:t xml:space="preserve"> (</w:t>
       </w:r>
       <w:r>
-        <w:rPr>
-          <w:highlight w:val="yellow"/>
-        </w:rPr>
-        <w:t>mean: -0.13, 95% CI: (-0.31, 0.02</w:t>
+        <w:t>-21.63</w:t>
+      </w:r>
+      <w:r>
+        <w:t>, 95% CI: (-</w:t>
+      </w:r>
+      <w:r>
+        <w:t>21.85,-10.78</w:t>
       </w:r>
       <w:r>
         <w:t>)) (</w:t>
@@ -10999,37 +11006,28 @@
         <w:t>, meaning that juveniles in better condition are more likely to survive their first winter at sea</w:t>
       </w:r>
       <w:r>
-        <w:t xml:space="preserve"> </w:t>
-      </w:r>
-      <w:r>
-        <w:t>(</w:t>
-      </w:r>
-      <w:r>
-        <w:rPr>
-          <w:highlight w:val="yellow"/>
-        </w:rPr>
-        <w:t>0.16, 95% CI: (0.0</w:t>
-      </w:r>
-      <w:r>
-        <w:rPr>
-          <w:highlight w:val="yellow"/>
-        </w:rPr>
-        <w:t>3</w:t>
-      </w:r>
-      <w:r>
-        <w:rPr>
-          <w:highlight w:val="yellow"/>
-        </w:rPr>
-        <w:t>, 0.35</w:t>
+        <w:t xml:space="preserve"> (</w:t>
+      </w:r>
+      <w:r>
+        <w:t>14.84%</w:t>
+      </w:r>
+      <w:r>
+        <w:t>, 95% CI: (</w:t>
+      </w:r>
+      <w:r>
+        <w:t>9.75</w:t>
+      </w:r>
+      <w:r>
+        <w:t xml:space="preserve">, </w:t>
+      </w:r>
+      <w:r>
+        <w:t>19.59</w:t>
       </w:r>
       <w:r>
         <w:t>)</w:t>
       </w:r>
       <w:r>
-        <w:t xml:space="preserve">, </w:t>
-      </w:r>
-      <w:r>
-        <w:t>Table S2, Figure 4).</w:t>
+        <w:t>, Table S2, Figure 4).</w:t>
       </w:r>
     </w:p>
     <w:p>
@@ -12647,7 +12645,14 @@
           <w:sz w:val="24"/>
           <w:szCs w:val="24"/>
         </w:rPr>
-        <w:t>and egg to juvenile survival</w:t>
+        <w:t xml:space="preserve">and egg to juvenile </w:t>
+      </w:r>
+      <w:r>
+        <w:rPr>
+          <w:sz w:val="24"/>
+          <w:szCs w:val="24"/>
+        </w:rPr>
+        <w:t>survival</w:t>
       </w:r>
       <w:r>
         <w:rPr>
@@ -12709,7 +12714,6 @@
         <w:rPr>
           <w:sz w:val="24"/>
           <w:szCs w:val="24"/>
-          <w:highlight w:val="yellow"/>
         </w:rPr>
         <w:t>confer</w:t>
       </w:r>
@@ -12717,15 +12721,20 @@
         <w:rPr>
           <w:sz w:val="24"/>
           <w:szCs w:val="24"/>
-          <w:highlight w:val="yellow"/>
-        </w:rPr>
-        <w:t xml:space="preserve"> </w:t>
-      </w:r>
-      <w:r>
-        <w:rPr>
-          <w:sz w:val="24"/>
-          <w:szCs w:val="24"/>
-          <w:highlight w:val="yellow"/>
+        </w:rPr>
+        <w:t>s</w:t>
+      </w:r>
+      <w:r>
+        <w:rPr>
+          <w:sz w:val="24"/>
+          <w:szCs w:val="24"/>
+        </w:rPr>
+        <w:t xml:space="preserve"> </w:t>
+      </w:r>
+      <w:r>
+        <w:rPr>
+          <w:sz w:val="24"/>
+          <w:szCs w:val="24"/>
         </w:rPr>
         <w:t xml:space="preserve">a </w:t>
       </w:r>
@@ -12733,24 +12742,15 @@
         <w:rPr>
           <w:sz w:val="24"/>
           <w:szCs w:val="24"/>
-          <w:highlight w:val="yellow"/>
-        </w:rPr>
-        <w:t>9</w:t>
-      </w:r>
-      <w:r>
-        <w:rPr>
-          <w:sz w:val="24"/>
-          <w:szCs w:val="24"/>
-          <w:highlight w:val="yellow"/>
-        </w:rPr>
-        <w:t>% increase</w:t>
-      </w:r>
-      <w:r>
-        <w:rPr>
-          <w:sz w:val="24"/>
-          <w:szCs w:val="24"/>
-        </w:rPr>
-        <w:t xml:space="preserve"> in </w:t>
+        </w:rPr>
+        <w:t>5.99</w:t>
+      </w:r>
+      <w:r>
+        <w:rPr>
+          <w:sz w:val="24"/>
+          <w:szCs w:val="24"/>
+        </w:rPr>
+        <w:t xml:space="preserve">% increase in </w:t>
       </w:r>
       <w:r>
         <w:rPr>
@@ -12764,68 +12764,21 @@
           <w:sz w:val="24"/>
           <w:szCs w:val="24"/>
         </w:rPr>
-        <w:t xml:space="preserve"> (</w:t>
-      </w:r>
-      <w:r>
-        <w:rPr>
-          <w:sz w:val="24"/>
-          <w:szCs w:val="24"/>
-          <w:highlight w:val="yellow"/>
-        </w:rPr>
-        <w:t>95% CI: -0.</w:t>
-      </w:r>
-      <w:r>
-        <w:rPr>
-          <w:sz w:val="24"/>
-          <w:szCs w:val="24"/>
-          <w:highlight w:val="yellow"/>
-        </w:rPr>
-        <w:t>0</w:t>
-      </w:r>
-      <w:r>
-        <w:rPr>
-          <w:sz w:val="24"/>
-          <w:szCs w:val="24"/>
-          <w:highlight w:val="yellow"/>
-        </w:rPr>
-        <w:t>4</w:t>
-      </w:r>
-      <w:r>
-        <w:rPr>
-          <w:sz w:val="24"/>
-          <w:szCs w:val="24"/>
-          <w:highlight w:val="yellow"/>
-        </w:rPr>
-        <w:t>, 0.</w:t>
-      </w:r>
-      <w:r>
-        <w:rPr>
-          <w:sz w:val="24"/>
-          <w:szCs w:val="24"/>
-          <w:highlight w:val="yellow"/>
-        </w:rPr>
-        <w:t>15</w:t>
-      </w:r>
-      <w:r>
-        <w:rPr>
-          <w:sz w:val="24"/>
-          <w:szCs w:val="24"/>
-        </w:rPr>
-        <w:t xml:space="preserve">). </w:t>
-      </w:r>
-      <w:r>
-        <w:rPr>
-          <w:sz w:val="24"/>
-          <w:szCs w:val="24"/>
-        </w:rPr>
-        <w:t>Our</w:t>
-      </w:r>
-      <w:r>
-        <w:rPr>
-          <w:sz w:val="24"/>
-          <w:szCs w:val="24"/>
-        </w:rPr>
-        <w:t xml:space="preserve"> ability to detect snowpack effects was likely limited by using a regional indicator of snowpack, as this single location may not capture the variable local conditions across fall </w:t>
+        <w:t xml:space="preserve">. </w:t>
+      </w:r>
+      <w:r>
+        <w:rPr>
+          <w:sz w:val="24"/>
+          <w:szCs w:val="24"/>
+        </w:rPr>
+        <w:t>Our ability to detect snowpack effects was likely</w:t>
+      </w:r>
+      <w:r>
+        <w:rPr>
+          <w:sz w:val="24"/>
+          <w:szCs w:val="24"/>
+        </w:rPr>
+        <w:t xml:space="preserve"> limited by using a regional indicator of snowpack, as this single location may not capture the variable local conditions across fall </w:t>
       </w:r>
       <w:r>
         <w:rPr>
@@ -13409,40 +13362,22 @@
         <w:rPr>
           <w:sz w:val="24"/>
           <w:szCs w:val="24"/>
-          <w:highlight w:val="yellow"/>
-        </w:rPr>
-        <w:t>16</w:t>
-      </w:r>
-      <w:r>
-        <w:rPr>
-          <w:sz w:val="24"/>
-          <w:szCs w:val="24"/>
-          <w:highlight w:val="yellow"/>
-        </w:rPr>
-        <w:t>% (</w:t>
-      </w:r>
-      <w:r>
-        <w:rPr>
-          <w:sz w:val="24"/>
-          <w:szCs w:val="24"/>
-          <w:highlight w:val="yellow"/>
-        </w:rPr>
-        <w:t>95% CI: 0.03, 0.35</w:t>
-      </w:r>
-      <w:r>
-        <w:rPr>
-          <w:sz w:val="24"/>
-          <w:szCs w:val="24"/>
-          <w:highlight w:val="yellow"/>
-        </w:rPr>
-        <w:t>)</w:t>
-      </w:r>
-      <w:r>
-        <w:rPr>
-          <w:sz w:val="24"/>
-          <w:szCs w:val="24"/>
-        </w:rPr>
-        <w:t xml:space="preserve"> (Figure 4, Table S2)</w:t>
+        </w:rPr>
+        <w:t>14.84%</w:t>
+      </w:r>
+      <w:r>
+        <w:rPr>
+          <w:sz w:val="24"/>
+          <w:szCs w:val="24"/>
+        </w:rPr>
+        <w:t xml:space="preserve"> (Figure</w:t>
+      </w:r>
+      <w:r>
+        <w:rPr>
+          <w:sz w:val="24"/>
+          <w:szCs w:val="24"/>
+        </w:rPr>
+        <w:t xml:space="preserve"> 4, Table S2)</w:t>
       </w:r>
       <w:r>
         <w:rPr>
@@ -13456,7 +13391,7 @@
           <w:sz w:val="24"/>
           <w:szCs w:val="24"/>
         </w:rPr>
-        <w:t xml:space="preserve">The magnitude of this effect </w:t>
+        <w:t xml:space="preserve">The magnitude of this effect underscores the </w:t>
       </w:r>
       <w:r>
         <w:rPr>
@@ -13464,7 +13399,7 @@
           <w:szCs w:val="24"/>
         </w:rPr>
         <w:lastRenderedPageBreak/>
-        <w:t>underscores the importance of early marine feeding conditions in determining cohort success</w:t>
+        <w:t>importance of early marine feeding conditions in determining cohort success</w:t>
       </w:r>
       <w:r>
         <w:rPr>
@@ -14010,30 +13945,28 @@
           <w:sz w:val="24"/>
           <w:szCs w:val="24"/>
         </w:rPr>
-        <w:t xml:space="preserve"> a negative relationship between Aleutian CDD and marine productivity, where increases in marine temperature relate are correlated with </w:t>
-      </w:r>
-      <w:r>
-        <w:rPr>
-          <w:sz w:val="24"/>
-          <w:szCs w:val="24"/>
-          <w:highlight w:val="yellow"/>
-        </w:rPr>
-        <w:t>a 13%</w:t>
-      </w:r>
-      <w:r>
-        <w:rPr>
-          <w:sz w:val="24"/>
-          <w:szCs w:val="24"/>
-        </w:rPr>
-        <w:t xml:space="preserve"> decrease in Chum productivity </w:t>
-      </w:r>
-      <w:r>
-        <w:rPr>
-          <w:sz w:val="24"/>
-          <w:szCs w:val="24"/>
-          <w:highlight w:val="yellow"/>
-        </w:rPr>
-        <w:t>(95% CI: -0.31, -0.02)</w:t>
+        <w:t xml:space="preserve"> a negative </w:t>
+      </w:r>
+      <w:r>
+        <w:rPr>
+          <w:sz w:val="24"/>
+          <w:szCs w:val="24"/>
+        </w:rPr>
+        <w:t xml:space="preserve">relationship between Aleutian CDD and marine productivity, where increases in marine temperature relate are correlated with a </w:t>
+      </w:r>
+      <w:r>
+        <w:rPr>
+          <w:sz w:val="24"/>
+          <w:szCs w:val="24"/>
+        </w:rPr>
+        <w:t>21.63</w:t>
+      </w:r>
+      <w:r>
+        <w:rPr>
+          <w:sz w:val="24"/>
+          <w:szCs w:val="24"/>
+        </w:rPr>
+        <w:t>% decrease in Chum productivity</w:t>
       </w:r>
       <w:r>
         <w:rPr>
@@ -14531,32 +14464,22 @@
         <w:rPr>
           <w:sz w:val="24"/>
           <w:szCs w:val="24"/>
-          <w:highlight w:val="yellow"/>
-        </w:rPr>
-        <w:t>12</w:t>
-      </w:r>
-      <w:r>
-        <w:rPr>
-          <w:sz w:val="24"/>
-          <w:szCs w:val="24"/>
-          <w:highlight w:val="yellow"/>
-        </w:rPr>
-        <w:t>% (</w:t>
-      </w:r>
-      <w:r>
-        <w:rPr>
-          <w:sz w:val="24"/>
-          <w:szCs w:val="24"/>
-          <w:highlight w:val="yellow"/>
-        </w:rPr>
-        <w:t>-95% CI: 0.30, 0.01</w:t>
-      </w:r>
-      <w:r>
-        <w:rPr>
-          <w:sz w:val="24"/>
-          <w:szCs w:val="24"/>
-        </w:rPr>
-        <w:t>) decrease</w:t>
+        </w:rPr>
+        <w:t>1</w:t>
+      </w:r>
+      <w:r>
+        <w:rPr>
+          <w:sz w:val="24"/>
+          <w:szCs w:val="24"/>
+        </w:rPr>
+        <w:t>6.30</w:t>
+      </w:r>
+      <w:r>
+        <w:rPr>
+          <w:sz w:val="24"/>
+          <w:szCs w:val="24"/>
+        </w:rPr>
+        <w:t>% decrease</w:t>
       </w:r>
       <w:r>
         <w:rPr>
@@ -16040,27 +15963,7 @@
           <w:szCs w:val="24"/>
           <w:shd w:val="clear" w:color="auto" w:fill="FFFFFF"/>
         </w:rPr>
-        <w:t xml:space="preserve">, </w:t>
-      </w:r>
-      <w:proofErr w:type="spellStart"/>
-      <w:r>
-        <w:rPr>
-          <w:color w:val="222222"/>
-          <w:sz w:val="24"/>
-          <w:szCs w:val="24"/>
-          <w:shd w:val="clear" w:color="auto" w:fill="FFFFFF"/>
-        </w:rPr>
-        <w:t>Matt Chen</w:t>
-      </w:r>
-      <w:proofErr w:type="spellEnd"/>
-      <w:r>
-        <w:rPr>
-          <w:color w:val="222222"/>
-          <w:sz w:val="24"/>
-          <w:szCs w:val="24"/>
-          <w:shd w:val="clear" w:color="auto" w:fill="FFFFFF"/>
-        </w:rPr>
-        <w:t>g</w:t>
+        <w:t>, Matt Cheng</w:t>
       </w:r>
       <w:r>
         <w:rPr>

</xml_diff>